<commit_message>
Update tutorials notes up to chapter 35
</commit_message>
<xml_diff>
--- a/lynda-com-java-essentials-training-2016.docx
+++ b/lynda-com-java-essentials-training-2016.docx
@@ -244,15 +244,7 @@
         </w:numPr>
       </w:pPr>
       <w:r>
-        <w:t xml:space="preserve">Dynamic – change datatypes at runtime </w:t>
-      </w:r>
-      <w:proofErr w:type="gramStart"/>
-      <w:r>
-        <w:t>as long as</w:t>
-      </w:r>
-      <w:proofErr w:type="gramEnd"/>
-      <w:r>
-        <w:t xml:space="preserve"> its compatible</w:t>
+        <w:t>Dynamic – change datatypes at runtime as long as its compatible</w:t>
       </w:r>
     </w:p>
     <w:p>
@@ -824,30 +816,1154 @@
       <w:r>
         <w:t>Primitive Variables can be stored on both stack and heap</w:t>
       </w:r>
+    </w:p>
+    <w:p>
+      <w:r>
+        <w:t>Complex variables are always stored on heap</w:t>
+      </w:r>
+    </w:p>
+    <w:p>
+      <w:r>
+        <w:t>Variables within method expires along the method. After the method executes, the variable is then deallocated</w:t>
+      </w:r>
+    </w:p>
+    <w:p>
+      <w:r>
+        <w:t>If the variable is set to null, the variable is explicitly dereferenced</w:t>
+      </w:r>
+    </w:p>
+    <w:p>
+      <w:r>
+        <w:t>Garbage Collector runs on its own thread</w:t>
+      </w:r>
+    </w:p>
+    <w:p>
+      <w:pPr>
+        <w:rPr>
+          <w:b/>
+        </w:rPr>
+      </w:pPr>
+    </w:p>
+    <w:p>
+      <w:pPr>
+        <w:rPr>
+          <w:b/>
+        </w:rPr>
+      </w:pPr>
+      <w:r>
+        <w:rPr>
+          <w:b/>
+        </w:rPr>
+        <w:t>Chapter 26 – Boolean values and expressions</w:t>
+      </w:r>
+    </w:p>
+    <w:p>
+      <w:r>
+        <w:t>Primitive variables are translated to equivalent strengths.</w:t>
+      </w:r>
+    </w:p>
+    <w:p>
+      <w:r>
+        <w:t>Boolean starts at false</w:t>
+      </w:r>
+    </w:p>
+    <w:p>
+      <w:r>
+        <w:t>Local variables must be initialized.</w:t>
+      </w:r>
+    </w:p>
+    <w:p>
+      <w:r>
+        <w:t xml:space="preserve">Negation operation - take any value and reverse the value by </w:t>
+      </w:r>
+      <w:proofErr w:type="gramStart"/>
+      <w:r>
+        <w:t>adding !</w:t>
+      </w:r>
+      <w:proofErr w:type="gramEnd"/>
+      <w:r>
+        <w:t xml:space="preserve"> mark.</w:t>
+      </w:r>
+    </w:p>
+    <w:p>
+      <w:r>
+        <w:t>You can also create Boolean values from expressions</w:t>
+      </w:r>
+    </w:p>
+    <w:p/>
+    <w:p>
+      <w:pPr>
+        <w:rPr>
+          <w:b/>
+        </w:rPr>
+      </w:pPr>
+      <w:r>
+        <w:rPr>
+          <w:b/>
+        </w:rPr>
+        <w:lastRenderedPageBreak/>
+        <w:t>Chapter 27 – Character Values</w:t>
+      </w:r>
+    </w:p>
+    <w:p>
+      <w:r>
+        <w:t>Java distinguished character from string</w:t>
+      </w:r>
+    </w:p>
+    <w:p>
+      <w:r>
+        <w:t>Character is primitive type. String is complex object that contains many characters</w:t>
+      </w:r>
+    </w:p>
+    <w:p>
+      <w:r>
+        <w:t>Literals for characters are wrapped in single quotes while strings are wrapped in double quotes</w:t>
+      </w:r>
+    </w:p>
+    <w:p>
+      <w:r>
+        <w:t xml:space="preserve">Characters with Unicode </w:t>
+      </w:r>
+      <w:r>
+        <w:t xml:space="preserve">escape sequence </w:t>
+      </w:r>
+      <w:r>
+        <w:t>literal can also be declared</w:t>
+      </w:r>
+    </w:p>
+    <w:p/>
+    <w:p>
+      <w:proofErr w:type="spellStart"/>
+      <w:r>
+        <w:t>Character.toUpperCase</w:t>
+      </w:r>
+      <w:proofErr w:type="spellEnd"/>
+    </w:p>
+    <w:p>
+      <w:r>
+        <w:t xml:space="preserve">Character is primitive variables and to manipulate it, you can </w:t>
+      </w:r>
+      <w:proofErr w:type="gramStart"/>
+      <w:r>
+        <w:t>use  Character</w:t>
+      </w:r>
+      <w:proofErr w:type="gramEnd"/>
+      <w:r>
+        <w:t xml:space="preserve"> class</w:t>
+      </w:r>
+    </w:p>
+    <w:p>
+      <w:pPr>
+        <w:rPr>
+          <w:b/>
+        </w:rPr>
+      </w:pPr>
+    </w:p>
+    <w:p>
+      <w:pPr>
+        <w:rPr>
+          <w:b/>
+        </w:rPr>
+      </w:pPr>
+      <w:r>
+        <w:rPr>
+          <w:b/>
+        </w:rPr>
+        <w:t>Chapter 28 – Java Operators</w:t>
+      </w:r>
+    </w:p>
+    <w:p>
+      <w:r>
+        <w:t>Java syntax is based on C-style (</w:t>
+      </w:r>
+      <w:proofErr w:type="gramStart"/>
+      <w:r>
+        <w:t>C,C++</w:t>
+      </w:r>
+      <w:proofErr w:type="gramEnd"/>
+      <w:r>
+        <w:t>,</w:t>
+      </w:r>
+      <w:proofErr w:type="spellStart"/>
+      <w:r>
+        <w:t>C#,JavaScript</w:t>
+      </w:r>
+      <w:proofErr w:type="spellEnd"/>
+      <w:r>
+        <w:t>)</w:t>
+      </w:r>
+    </w:p>
+    <w:p>
+      <w:r>
+        <w:t>Different types of operators:</w:t>
+      </w:r>
+    </w:p>
+    <w:p>
+      <w:pPr>
+        <w:pStyle w:val="ListParagraph"/>
+        <w:numPr>
+          <w:ilvl w:val="0"/>
+          <w:numId w:val="3"/>
+        </w:numPr>
+      </w:pPr>
+      <w:r>
+        <w:t>Equality Operators – compare values to each other</w:t>
+      </w:r>
+    </w:p>
+    <w:p>
+      <w:pPr>
+        <w:pStyle w:val="ListParagraph"/>
+        <w:numPr>
+          <w:ilvl w:val="1"/>
+          <w:numId w:val="3"/>
+        </w:numPr>
+      </w:pPr>
+      <w:r>
+        <w:t xml:space="preserve">== equality; compares the actual values in primitive, reference variables </w:t>
+      </w:r>
+      <w:proofErr w:type="gramStart"/>
+      <w:r>
+        <w:t>compares</w:t>
+      </w:r>
+      <w:proofErr w:type="gramEnd"/>
+      <w:r>
+        <w:t xml:space="preserve"> whether the two variables points to the same object not necessary whether they have the same values</w:t>
+      </w:r>
+    </w:p>
+    <w:p>
+      <w:pPr>
+        <w:pStyle w:val="ListParagraph"/>
+        <w:numPr>
+          <w:ilvl w:val="1"/>
+          <w:numId w:val="3"/>
+        </w:numPr>
+      </w:pPr>
+      <w:proofErr w:type="gramStart"/>
+      <w:r>
+        <w:t>!=</w:t>
+      </w:r>
+      <w:proofErr w:type="gramEnd"/>
+      <w:r>
+        <w:t xml:space="preserve"> inequality;</w:t>
+      </w:r>
+    </w:p>
+    <w:p>
+      <w:pPr>
+        <w:pStyle w:val="ListParagraph"/>
+        <w:numPr>
+          <w:ilvl w:val="1"/>
+          <w:numId w:val="3"/>
+        </w:numPr>
+      </w:pPr>
+      <w:r>
+        <w:t>&gt;, &lt;, &gt;=, &lt;=</w:t>
+      </w:r>
+    </w:p>
+    <w:p>
+      <w:pPr>
+        <w:pStyle w:val="ListParagraph"/>
+        <w:numPr>
+          <w:ilvl w:val="1"/>
+          <w:numId w:val="3"/>
+        </w:numPr>
+      </w:pPr>
+      <w:proofErr w:type="spellStart"/>
+      <w:r>
+        <w:t>instanceof</w:t>
+      </w:r>
+      <w:proofErr w:type="spellEnd"/>
+      <w:r>
+        <w:t xml:space="preserve"> – class membership</w:t>
+      </w:r>
+    </w:p>
+    <w:p>
+      <w:pPr>
+        <w:pStyle w:val="ListParagraph"/>
+        <w:numPr>
+          <w:ilvl w:val="2"/>
+          <w:numId w:val="3"/>
+        </w:numPr>
+      </w:pPr>
+      <w:r>
+        <w:t xml:space="preserve">if (s </w:t>
+      </w:r>
+      <w:proofErr w:type="spellStart"/>
+      <w:r>
+        <w:t>instanceof</w:t>
+      </w:r>
+      <w:proofErr w:type="spellEnd"/>
+      <w:r>
+        <w:t xml:space="preserve"> </w:t>
+      </w:r>
+      <w:proofErr w:type="spellStart"/>
+      <w:proofErr w:type="gramStart"/>
+      <w:r>
+        <w:t>java.lang</w:t>
+      </w:r>
+      <w:proofErr w:type="gramEnd"/>
+      <w:r>
+        <w:t>.String</w:t>
+      </w:r>
+      <w:proofErr w:type="spellEnd"/>
+      <w:r>
+        <w:t>)</w:t>
+      </w:r>
+    </w:p>
+    <w:p>
+      <w:pPr>
+        <w:pStyle w:val="ListParagraph"/>
+        <w:numPr>
+          <w:ilvl w:val="0"/>
+          <w:numId w:val="3"/>
+        </w:numPr>
+      </w:pPr>
+      <w:r>
+        <w:t>Assignment Operators – assign values</w:t>
+      </w:r>
+    </w:p>
+    <w:p>
+      <w:pPr>
+        <w:pStyle w:val="ListParagraph"/>
+        <w:numPr>
+          <w:ilvl w:val="1"/>
+          <w:numId w:val="3"/>
+        </w:numPr>
+      </w:pPr>
+      <w:r>
+        <w:t xml:space="preserve">Int </w:t>
+      </w:r>
+      <w:proofErr w:type="spellStart"/>
+      <w:r>
+        <w:t>intValue</w:t>
+      </w:r>
+      <w:proofErr w:type="spellEnd"/>
+      <w:r>
+        <w:t xml:space="preserve"> = 10;</w:t>
+      </w:r>
+    </w:p>
+    <w:p>
+      <w:pPr>
+        <w:pStyle w:val="ListParagraph"/>
+        <w:numPr>
+          <w:ilvl w:val="1"/>
+          <w:numId w:val="3"/>
+        </w:numPr>
+      </w:pPr>
+      <w:r>
+        <w:t>Type and name on left while value on the right</w:t>
+      </w:r>
+    </w:p>
+    <w:p>
+      <w:pPr>
+        <w:pStyle w:val="ListParagraph"/>
+        <w:numPr>
+          <w:ilvl w:val="0"/>
+          <w:numId w:val="3"/>
+        </w:numPr>
+      </w:pPr>
+      <w:r>
+        <w:t>Mathematical Operators</w:t>
+      </w:r>
+    </w:p>
+    <w:p>
+      <w:pPr>
+        <w:pStyle w:val="ListParagraph"/>
+        <w:numPr>
+          <w:ilvl w:val="1"/>
+          <w:numId w:val="3"/>
+        </w:numPr>
+      </w:pPr>
+      <w:r>
+        <w:t>+, -, *, /, %</w:t>
+      </w:r>
+    </w:p>
+    <w:p>
+      <w:pPr>
+        <w:pStyle w:val="ListParagraph"/>
+        <w:numPr>
+          <w:ilvl w:val="1"/>
+          <w:numId w:val="3"/>
+        </w:numPr>
+      </w:pPr>
+      <w:proofErr w:type="gramStart"/>
+      <w:r>
+        <w:t>Increment(</w:t>
+      </w:r>
+      <w:proofErr w:type="gramEnd"/>
+      <w:r>
+        <w:t>++) and decrement(--)</w:t>
+      </w:r>
+    </w:p>
+    <w:p>
+      <w:pPr>
+        <w:pStyle w:val="ListParagraph"/>
+        <w:numPr>
+          <w:ilvl w:val="1"/>
+          <w:numId w:val="3"/>
+        </w:numPr>
+      </w:pPr>
+      <w:proofErr w:type="spellStart"/>
+      <w:r>
+        <w:t>intValue</w:t>
+      </w:r>
+      <w:proofErr w:type="spellEnd"/>
+      <w:r>
+        <w:t xml:space="preserve"> += 5; </w:t>
+      </w:r>
+      <w:proofErr w:type="spellStart"/>
+      <w:r>
+        <w:t>intValue</w:t>
+      </w:r>
+      <w:proofErr w:type="spellEnd"/>
+      <w:r>
+        <w:t xml:space="preserve"> -= 5;</w:t>
+      </w:r>
+    </w:p>
+    <w:p>
+      <w:pPr>
+        <w:pStyle w:val="ListParagraph"/>
+        <w:numPr>
+          <w:ilvl w:val="1"/>
+          <w:numId w:val="3"/>
+        </w:numPr>
+      </w:pPr>
+      <w:r>
+        <w:t xml:space="preserve">Postfix – </w:t>
+      </w:r>
+      <w:proofErr w:type="spellStart"/>
+      <w:r>
+        <w:t>intValue</w:t>
+      </w:r>
+      <w:proofErr w:type="spellEnd"/>
+      <w:r>
+        <w:t xml:space="preserve"> ++; </w:t>
+      </w:r>
+      <w:proofErr w:type="spellStart"/>
+      <w:r>
+        <w:t>evalues</w:t>
+      </w:r>
+      <w:proofErr w:type="spellEnd"/>
+      <w:r>
+        <w:t xml:space="preserve"> the value before executing the math</w:t>
+      </w:r>
+    </w:p>
+    <w:p>
+      <w:pPr>
+        <w:pStyle w:val="ListParagraph"/>
+        <w:numPr>
+          <w:ilvl w:val="1"/>
+          <w:numId w:val="3"/>
+        </w:numPr>
+      </w:pPr>
+      <w:r>
+        <w:t xml:space="preserve">Prefix – ++ </w:t>
+      </w:r>
+      <w:proofErr w:type="spellStart"/>
+      <w:r>
+        <w:t>intValue</w:t>
+      </w:r>
+      <w:proofErr w:type="spellEnd"/>
+      <w:r>
+        <w:t>; executing the math before evaluating the value</w:t>
+      </w:r>
+    </w:p>
+    <w:p>
+      <w:pPr>
+        <w:pStyle w:val="ListParagraph"/>
+        <w:numPr>
+          <w:ilvl w:val="0"/>
+          <w:numId w:val="3"/>
+        </w:numPr>
+      </w:pPr>
+      <w:r>
+        <w:t>Logical Operators</w:t>
+      </w:r>
+    </w:p>
+    <w:p>
+      <w:pPr>
+        <w:pStyle w:val="ListParagraph"/>
+        <w:numPr>
+          <w:ilvl w:val="1"/>
+          <w:numId w:val="3"/>
+        </w:numPr>
+      </w:pPr>
+      <w:r>
+        <w:t>&amp;&amp; - and</w:t>
+      </w:r>
+    </w:p>
+    <w:p>
+      <w:pPr>
+        <w:pStyle w:val="ListParagraph"/>
+        <w:numPr>
+          <w:ilvl w:val="1"/>
+          <w:numId w:val="3"/>
+        </w:numPr>
+      </w:pPr>
+      <w:r>
+        <w:t xml:space="preserve">|| - or </w:t>
+      </w:r>
+    </w:p>
+    <w:p>
+      <w:pPr>
+        <w:pStyle w:val="ListParagraph"/>
+        <w:numPr>
+          <w:ilvl w:val="1"/>
+          <w:numId w:val="3"/>
+        </w:numPr>
+      </w:pPr>
+      <w:proofErr w:type="gramStart"/>
+      <w:r>
+        <w:t>?:</w:t>
+      </w:r>
+      <w:proofErr w:type="gramEnd"/>
+      <w:r>
+        <w:t xml:space="preserve"> Ternary</w:t>
+      </w:r>
+    </w:p>
+    <w:p>
+      <w:pPr>
+        <w:pStyle w:val="ListParagraph"/>
+        <w:numPr>
+          <w:ilvl w:val="2"/>
+          <w:numId w:val="3"/>
+        </w:numPr>
+      </w:pPr>
+      <w:r>
+        <w:t xml:space="preserve">String s = </w:t>
+      </w:r>
+      <w:proofErr w:type="gramStart"/>
+      <w:r>
+        <w:t>condition ?</w:t>
+      </w:r>
+      <w:proofErr w:type="gramEnd"/>
+      <w:r>
+        <w:t xml:space="preserve"> </w:t>
+      </w:r>
+      <w:proofErr w:type="spellStart"/>
+      <w:r>
+        <w:t>trueValue</w:t>
+      </w:r>
+      <w:proofErr w:type="spellEnd"/>
+      <w:r>
+        <w:t xml:space="preserve"> : false;</w:t>
+      </w:r>
+    </w:p>
+    <w:p>
+      <w:r>
+        <w:t>Comparing String</w:t>
+      </w:r>
+    </w:p>
+    <w:p>
+      <w:pPr>
+        <w:pStyle w:val="ListParagraph"/>
+        <w:numPr>
+          <w:ilvl w:val="0"/>
+          <w:numId w:val="3"/>
+        </w:numPr>
+        <w:rPr>
+          <w:b/>
+        </w:rPr>
+      </w:pPr>
+      <w:r>
+        <w:t xml:space="preserve">Strings cannot be safely compared using the equals </w:t>
+      </w:r>
+      <w:r>
+        <w:t>or not equals. Rather use equals method in String class</w:t>
+      </w:r>
+    </w:p>
+    <w:p>
+      <w:pPr>
+        <w:rPr>
+          <w:b/>
+        </w:rPr>
+      </w:pPr>
+      <w:r>
+        <w:rPr>
+          <w:b/>
+        </w:rPr>
+        <w:lastRenderedPageBreak/>
+        <w:t>Chapter 29 – Object Data Types</w:t>
+      </w:r>
+    </w:p>
+    <w:p>
+      <w:r>
+        <w:t>Object</w:t>
+      </w:r>
+    </w:p>
+    <w:p>
+      <w:pPr>
+        <w:pStyle w:val="ListParagraph"/>
+        <w:numPr>
+          <w:ilvl w:val="0"/>
+          <w:numId w:val="3"/>
+        </w:numPr>
+      </w:pPr>
+      <w:r>
+        <w:t>Instance of class</w:t>
+      </w:r>
+    </w:p>
+    <w:p>
+      <w:pPr>
+        <w:pStyle w:val="ListParagraph"/>
+        <w:numPr>
+          <w:ilvl w:val="0"/>
+          <w:numId w:val="3"/>
+        </w:numPr>
+      </w:pPr>
+      <w:r>
+        <w:t>Non-primitive variables are references to object</w:t>
+      </w:r>
+    </w:p>
+    <w:p>
+      <w:pPr>
+        <w:pStyle w:val="ListParagraph"/>
+        <w:numPr>
+          <w:ilvl w:val="1"/>
+          <w:numId w:val="3"/>
+        </w:numPr>
+      </w:pPr>
+      <w:r>
+        <w:t>When creating a variable and point it on an object. The variable is not the object itself but references the object</w:t>
+      </w:r>
+    </w:p>
+    <w:p>
+      <w:pPr>
+        <w:pStyle w:val="ListParagraph"/>
+        <w:numPr>
+          <w:ilvl w:val="0"/>
+          <w:numId w:val="3"/>
+        </w:numPr>
+      </w:pPr>
+      <w:r>
+        <w:t>Can have multiple references</w:t>
+      </w:r>
+    </w:p>
+    <w:p>
+      <w:r>
+        <w:t>Instantiation</w:t>
+      </w:r>
+    </w:p>
+    <w:p>
+      <w:r>
+        <w:t>Instance variable – is not the member of class itself but the instance of the class</w:t>
+      </w:r>
+    </w:p>
+    <w:p/>
+    <w:p>
+      <w:r>
+        <w:t>String</w:t>
+      </w:r>
+    </w:p>
+    <w:p>
+      <w:pPr>
+        <w:pStyle w:val="ListParagraph"/>
+        <w:numPr>
+          <w:ilvl w:val="0"/>
+          <w:numId w:val="3"/>
+        </w:numPr>
+      </w:pPr>
+      <w:r>
+        <w:t>Is an object</w:t>
+      </w:r>
+    </w:p>
+    <w:p>
+      <w:pPr>
+        <w:pStyle w:val="ListParagraph"/>
+        <w:numPr>
+          <w:ilvl w:val="0"/>
+          <w:numId w:val="3"/>
+        </w:numPr>
+      </w:pPr>
+      <w:r>
+        <w:t xml:space="preserve">Member of </w:t>
+      </w:r>
+      <w:r>
+        <w:t>S</w:t>
+      </w:r>
+      <w:r>
+        <w:t>tring class</w:t>
+      </w:r>
+      <w:r>
+        <w:t xml:space="preserve"> and member of </w:t>
+      </w:r>
+      <w:proofErr w:type="spellStart"/>
+      <w:proofErr w:type="gramStart"/>
+      <w:r>
+        <w:t>java.lang</w:t>
+      </w:r>
+      <w:proofErr w:type="spellEnd"/>
+      <w:proofErr w:type="gramEnd"/>
+    </w:p>
+    <w:p>
+      <w:pPr>
+        <w:pStyle w:val="ListParagraph"/>
+        <w:numPr>
+          <w:ilvl w:val="0"/>
+          <w:numId w:val="3"/>
+        </w:numPr>
+      </w:pPr>
+      <w:r>
+        <w:t>Example and means the same thing</w:t>
+      </w:r>
+    </w:p>
+    <w:p>
+      <w:pPr>
+        <w:pStyle w:val="ListParagraph"/>
+        <w:numPr>
+          <w:ilvl w:val="1"/>
+          <w:numId w:val="3"/>
+        </w:numPr>
+      </w:pPr>
+      <w:r>
+        <w:t>String string1 = new String(“Hello!”);</w:t>
+      </w:r>
+    </w:p>
+    <w:p>
+      <w:pPr>
+        <w:pStyle w:val="ListParagraph"/>
+        <w:numPr>
+          <w:ilvl w:val="1"/>
+          <w:numId w:val="3"/>
+        </w:numPr>
+      </w:pPr>
+      <w:r>
+        <w:t>String string1 = “Hello!”;</w:t>
+      </w:r>
+    </w:p>
+    <w:p>
+      <w:pPr>
+        <w:pStyle w:val="ListParagraph"/>
+        <w:numPr>
+          <w:ilvl w:val="1"/>
+          <w:numId w:val="3"/>
+        </w:numPr>
+      </w:pPr>
+      <w:r>
+        <w:t>This creates a string variable</w:t>
+      </w:r>
+    </w:p>
+    <w:p>
+      <w:pPr>
+        <w:pStyle w:val="ListParagraph"/>
+        <w:numPr>
+          <w:ilvl w:val="0"/>
+          <w:numId w:val="3"/>
+        </w:numPr>
+      </w:pPr>
+      <w:r>
+        <w:t xml:space="preserve">Array of characters </w:t>
+      </w:r>
+    </w:p>
+    <w:p>
+      <w:pPr>
+        <w:pStyle w:val="ListParagraph"/>
+        <w:numPr>
+          <w:ilvl w:val="0"/>
+          <w:numId w:val="3"/>
+        </w:numPr>
+      </w:pPr>
+      <w:r>
+        <w:t>Immutable</w:t>
+      </w:r>
+    </w:p>
+    <w:p>
+      <w:pPr>
+        <w:pStyle w:val="ListParagraph"/>
+        <w:numPr>
+          <w:ilvl w:val="1"/>
+          <w:numId w:val="3"/>
+        </w:numPr>
+      </w:pPr>
+      <w:r>
+        <w:t xml:space="preserve">Once instantiated and assign, you cannot change it but </w:t>
+      </w:r>
+      <w:proofErr w:type="spellStart"/>
+      <w:r>
+        <w:t>derefences</w:t>
+      </w:r>
+      <w:proofErr w:type="spellEnd"/>
+      <w:r>
+        <w:t xml:space="preserve"> the object and creates a new object with new value</w:t>
+      </w:r>
+    </w:p>
+    <w:p>
+      <w:r>
+        <w:t>When appended a number, they’re automatically turned to string during the compilation process</w:t>
+      </w:r>
+    </w:p>
+    <w:p/>
+    <w:p>
+      <w:pPr>
+        <w:rPr>
+          <w:b/>
+        </w:rPr>
+      </w:pPr>
+      <w:r>
+        <w:rPr>
+          <w:b/>
+        </w:rPr>
+        <w:t>Chapter 31 – Converting Primitive values to String</w:t>
+      </w:r>
+    </w:p>
+    <w:p>
+      <w:r>
+        <w:t xml:space="preserve">10_000_000 </w:t>
+      </w:r>
+      <w:r>
+        <w:t>–</w:t>
+      </w:r>
+      <w:r>
+        <w:t xml:space="preserve"> </w:t>
+      </w:r>
+      <w:r>
+        <w:t>doesn’t affect the compiler read it. Introduced in Java 7.</w:t>
+      </w:r>
+    </w:p>
+    <w:p>
+      <w:pPr>
+        <w:rPr>
+          <w:b/>
+        </w:rPr>
+      </w:pPr>
+    </w:p>
+    <w:p>
+      <w:pPr>
+        <w:rPr>
+          <w:b/>
+        </w:rPr>
+      </w:pPr>
+      <w:r>
+        <w:rPr>
+          <w:b/>
+        </w:rPr>
+        <w:t>Chapter 32 – Building a string from multiple values</w:t>
+      </w:r>
+    </w:p>
+    <w:p>
+      <w:r>
+        <w:t xml:space="preserve">Instead of manually concatenating strings, use StringBuilder which belongs to </w:t>
+      </w:r>
+      <w:proofErr w:type="spellStart"/>
+      <w:proofErr w:type="gramStart"/>
+      <w:r>
+        <w:t>java.lang</w:t>
+      </w:r>
+      <w:proofErr w:type="spellEnd"/>
+      <w:proofErr w:type="gramEnd"/>
+      <w:r>
+        <w:t xml:space="preserve"> package</w:t>
+      </w:r>
+    </w:p>
+    <w:p>
+      <w:r>
+        <w:t>StringBuilder:</w:t>
+      </w:r>
+    </w:p>
+    <w:p>
+      <w:pPr>
+        <w:pStyle w:val="ListParagraph"/>
+        <w:numPr>
+          <w:ilvl w:val="0"/>
+          <w:numId w:val="3"/>
+        </w:numPr>
+      </w:pPr>
+      <w:r>
+        <w:t>One object instead of multiple object</w:t>
+      </w:r>
+    </w:p>
+    <w:p>
+      <w:pPr>
+        <w:pStyle w:val="ListParagraph"/>
+        <w:numPr>
+          <w:ilvl w:val="0"/>
+          <w:numId w:val="3"/>
+        </w:numPr>
+      </w:pPr>
+      <w:r>
+        <w:t xml:space="preserve"> each method called returns reference to String Object</w:t>
+      </w:r>
+    </w:p>
+    <w:p>
+      <w:pPr>
+        <w:pStyle w:val="ListParagraph"/>
+        <w:numPr>
+          <w:ilvl w:val="0"/>
+          <w:numId w:val="3"/>
+        </w:numPr>
+      </w:pPr>
+      <w:proofErr w:type="gramStart"/>
+      <w:r>
+        <w:t>length(</w:t>
+      </w:r>
+      <w:proofErr w:type="gramEnd"/>
+      <w:r>
+        <w:t xml:space="preserve">); method of the StringBuilder class </w:t>
+      </w:r>
+      <w:r>
+        <w:t>that returns the length of the string</w:t>
+      </w:r>
+    </w:p>
+    <w:p>
+      <w:pPr>
+        <w:pStyle w:val="ListParagraph"/>
+        <w:numPr>
+          <w:ilvl w:val="0"/>
+          <w:numId w:val="3"/>
+        </w:numPr>
+      </w:pPr>
+      <w:proofErr w:type="gramStart"/>
+      <w:r>
+        <w:t>delete(</w:t>
+      </w:r>
+      <w:proofErr w:type="gramEnd"/>
+      <w:r>
+        <w:t>); deletes the content of the initialized StringBuilder</w:t>
+      </w:r>
+    </w:p>
+    <w:p>
+      <w:pPr>
+        <w:pStyle w:val="ListParagraph"/>
+        <w:numPr>
+          <w:ilvl w:val="1"/>
+          <w:numId w:val="3"/>
+        </w:numPr>
+      </w:pPr>
+      <w:r>
+        <w:t xml:space="preserve">has </w:t>
+      </w:r>
+      <w:r>
+        <w:t>2 arguments, the starting character and the ending character</w:t>
+      </w:r>
+    </w:p>
+    <w:p>
+      <w:pPr>
+        <w:pStyle w:val="ListParagraph"/>
+        <w:numPr>
+          <w:ilvl w:val="1"/>
+          <w:numId w:val="3"/>
+        </w:numPr>
+      </w:pPr>
+      <w:r>
+        <w:t xml:space="preserve">when the builder object is passed in, the </w:t>
+      </w:r>
+      <w:proofErr w:type="spellStart"/>
+      <w:proofErr w:type="gramStart"/>
+      <w:r>
+        <w:t>toString</w:t>
+      </w:r>
+      <w:proofErr w:type="spellEnd"/>
+      <w:r>
+        <w:t>(</w:t>
+      </w:r>
+      <w:proofErr w:type="gramEnd"/>
+      <w:r>
+        <w:t xml:space="preserve">) is automatically called </w:t>
+      </w:r>
+    </w:p>
+    <w:p>
+      <w:r>
+        <w:lastRenderedPageBreak/>
+        <w:t>Scanner Class</w:t>
+      </w:r>
+    </w:p>
+    <w:p>
+      <w:pPr>
+        <w:pStyle w:val="ListParagraph"/>
+        <w:numPr>
+          <w:ilvl w:val="0"/>
+          <w:numId w:val="3"/>
+        </w:numPr>
+      </w:pPr>
+      <w:r>
+        <w:t xml:space="preserve">Belongs to </w:t>
+      </w:r>
+      <w:proofErr w:type="spellStart"/>
+      <w:proofErr w:type="gramStart"/>
+      <w:r>
+        <w:t>java.util</w:t>
+      </w:r>
+      <w:proofErr w:type="spellEnd"/>
+      <w:proofErr w:type="gramEnd"/>
+    </w:p>
+    <w:p>
+      <w:pPr>
+        <w:pStyle w:val="ListParagraph"/>
+        <w:numPr>
+          <w:ilvl w:val="0"/>
+          <w:numId w:val="3"/>
+        </w:numPr>
+      </w:pPr>
+      <w:r>
+        <w:t>Collects data user provides</w:t>
+      </w:r>
+    </w:p>
+    <w:p>
+      <w:pPr>
+        <w:rPr>
+          <w:b/>
+        </w:rPr>
+      </w:pPr>
+    </w:p>
+    <w:p>
+      <w:pPr>
+        <w:rPr>
+          <w:b/>
+        </w:rPr>
+      </w:pPr>
+      <w:r>
+        <w:rPr>
+          <w:b/>
+        </w:rPr>
+        <w:t>Chapter 33 – Comparing string values</w:t>
+      </w:r>
+    </w:p>
+    <w:p>
+      <w:r>
+        <w:t>Strings are immutable – once created, the value can’t change</w:t>
+      </w:r>
+    </w:p>
+    <w:p>
+      <w:r>
+        <w:t>Interning – finds the original value, finds the match, and interns</w:t>
+      </w:r>
+    </w:p>
+    <w:p>
+      <w:r>
+        <w:t xml:space="preserve">When comparing strings, to get the accurate output, use equals or </w:t>
+      </w:r>
+      <w:proofErr w:type="spellStart"/>
+      <w:r>
+        <w:t>equalsIgnoreCase</w:t>
+      </w:r>
+      <w:proofErr w:type="spellEnd"/>
+      <w:r>
+        <w:t xml:space="preserve"> and not ==</w:t>
+      </w:r>
+    </w:p>
+    <w:p>
+      <w:pPr>
+        <w:rPr>
+          <w:b/>
+        </w:rPr>
+      </w:pPr>
+    </w:p>
+    <w:p>
+      <w:pPr>
+        <w:rPr>
+          <w:b/>
+        </w:rPr>
+      </w:pPr>
+      <w:r>
+        <w:rPr>
+          <w:b/>
+        </w:rPr>
+        <w:t>Chapter 34 – Formatting numeric values as string</w:t>
+      </w:r>
+    </w:p>
+    <w:p/>
+    <w:p>
+      <w:pPr>
+        <w:rPr>
+          <w:b/>
+        </w:rPr>
+      </w:pPr>
+      <w:r>
+        <w:rPr>
+          <w:b/>
+        </w:rPr>
+        <w:t>Chapter 35 – Working with Date and Time</w:t>
+      </w:r>
+    </w:p>
+    <w:p>
+      <w:r>
+        <w:t xml:space="preserve">There are two complete datetime API in Java; Original mid 90’s and Java 8 </w:t>
+      </w:r>
+    </w:p>
+    <w:p>
+      <w:r>
+        <w:t>Enterprise Editions and Java 8 – use Java 8</w:t>
+      </w:r>
+    </w:p>
+    <w:p>
+      <w:r>
+        <w:t xml:space="preserve">Android – use </w:t>
+      </w:r>
+      <w:r>
+        <w:t>older</w:t>
+      </w:r>
+    </w:p>
+    <w:p>
+      <w:r>
+        <w:t>Date Class</w:t>
+      </w:r>
+    </w:p>
+    <w:p>
+      <w:pPr>
+        <w:pStyle w:val="ListParagraph"/>
+        <w:numPr>
+          <w:ilvl w:val="0"/>
+          <w:numId w:val="3"/>
+        </w:numPr>
+      </w:pPr>
+      <w:r>
+        <w:t xml:space="preserve">Belongs to </w:t>
+      </w:r>
+      <w:proofErr w:type="spellStart"/>
+      <w:proofErr w:type="gramStart"/>
+      <w:r>
+        <w:t>java.util</w:t>
+      </w:r>
+      <w:proofErr w:type="spellEnd"/>
+      <w:proofErr w:type="gramEnd"/>
+    </w:p>
+    <w:p>
+      <w:r>
+        <w:t>Old API</w:t>
+      </w:r>
+    </w:p>
+    <w:p>
+      <w:pPr>
+        <w:pStyle w:val="ListParagraph"/>
+        <w:numPr>
+          <w:ilvl w:val="0"/>
+          <w:numId w:val="3"/>
+        </w:numPr>
+      </w:pPr>
+      <w:r>
+        <w:t>Month starts (0 January -11 December)</w:t>
+      </w:r>
+    </w:p>
+    <w:p>
+      <w:r>
+        <w:t>New API</w:t>
+      </w:r>
+    </w:p>
+    <w:p>
+      <w:pPr>
+        <w:pStyle w:val="ListParagraph"/>
+        <w:numPr>
+          <w:ilvl w:val="0"/>
+          <w:numId w:val="3"/>
+        </w:numPr>
+      </w:pPr>
+      <w:r>
+        <w:t>Month starts (1 January – 12 December)</w:t>
+      </w:r>
+    </w:p>
+    <w:p>
+      <w:r>
+        <w:t xml:space="preserve">Format method looks for class </w:t>
+      </w:r>
+      <w:proofErr w:type="spellStart"/>
+      <w:r>
+        <w:t>temporalAccessor</w:t>
+      </w:r>
+      <w:proofErr w:type="spellEnd"/>
+      <w:r>
+        <w:t xml:space="preserve"> – superclass or ancestor of specific class to be used</w:t>
+      </w:r>
       <w:bookmarkStart w:id="0" w:name="_GoBack"/>
-    </w:p>
-    <w:bookmarkEnd w:id="0"/>
-    <w:p>
-      <w:r>
-        <w:t>Complex variables are always stored on heap</w:t>
-      </w:r>
-    </w:p>
-    <w:p>
-      <w:r>
-        <w:t>Variables within method expires along the method. After the method executes, the variable is then deallocated</w:t>
-      </w:r>
-    </w:p>
-    <w:p>
-      <w:r>
-        <w:t>If the variable is set to null, the variable is explicitly dereferenced</w:t>
-      </w:r>
-    </w:p>
-    <w:p>
-      <w:r>
-        <w:t>Garbage Collector runs on its own thread</w:t>
-      </w:r>
-    </w:p>
-    <w:p>
+      <w:bookmarkEnd w:id="0"/>
       <w:r>
         <w:t xml:space="preserve"> </w:t>
       </w:r>
@@ -880,7 +1996,7 @@
         <w:rFonts w:ascii="Calibri" w:eastAsiaTheme="minorHAnsi" w:hAnsi="Calibri" w:cs="Calibri" w:hint="default"/>
       </w:rPr>
     </w:lvl>
-    <w:lvl w:ilvl="1" w:tplc="34090003" w:tentative="1">
+    <w:lvl w:ilvl="1" w:tplc="34090003">
       <w:start w:val="1"/>
       <w:numFmt w:val="bullet"/>
       <w:lvlText w:val="o"/>
@@ -892,7 +2008,7 @@
         <w:rFonts w:ascii="Courier New" w:hAnsi="Courier New" w:cs="Courier New" w:hint="default"/>
       </w:rPr>
     </w:lvl>
-    <w:lvl w:ilvl="2" w:tplc="34090005" w:tentative="1">
+    <w:lvl w:ilvl="2" w:tplc="34090005">
       <w:start w:val="1"/>
       <w:numFmt w:val="bullet"/>
       <w:lvlText w:val=""/>
@@ -1913,4 +3029,16 @@
     </a:ext>
   </a:extLst>
 </a:theme>
+</file>
+
+<file path=customXml/item1.xml><?xml version="1.0" encoding="utf-8"?>
+<b:Sources xmlns:b="http://schemas.openxmlformats.org/officeDocument/2006/bibliography" xmlns="http://schemas.openxmlformats.org/officeDocument/2006/bibliography" SelectedStyle="\APASixthEditionOfficeOnline.xsl" StyleName="APA" Version="6"/>
+</file>
+
+<file path=customXml/itemProps1.xml><?xml version="1.0" encoding="utf-8"?>
+<ds:datastoreItem xmlns:ds="http://schemas.openxmlformats.org/officeDocument/2006/customXml" ds:itemID="{8E814DDA-1D37-46BB-B992-682A1B187117}">
+  <ds:schemaRefs>
+    <ds:schemaRef ds:uri="http://schemas.openxmlformats.org/officeDocument/2006/bibliography"/>
+  </ds:schemaRefs>
+</ds:datastoreItem>
 </file>
</xml_diff>

<commit_message>
Updated notes up to chapter 42 of the tutorials
</commit_message>
<xml_diff>
--- a/lynda-com-java-essentials-training-2016.docx
+++ b/lynda-com-java-essentials-training-2016.docx
@@ -1962,12 +1962,451 @@
       <w:r>
         <w:t xml:space="preserve"> – superclass or ancestor of specific class to be used</w:t>
       </w:r>
+      <w:r>
+        <w:t xml:space="preserve"> </w:t>
+      </w:r>
+    </w:p>
+    <w:p>
+      <w:pPr>
+        <w:rPr>
+          <w:b/>
+        </w:rPr>
+      </w:pPr>
+    </w:p>
+    <w:p>
+      <w:pPr>
+        <w:rPr>
+          <w:b/>
+        </w:rPr>
+      </w:pPr>
+      <w:r>
+        <w:rPr>
+          <w:b/>
+        </w:rPr>
+        <w:t xml:space="preserve">Chapter 39 – </w:t>
+      </w:r>
+      <w:proofErr w:type="spellStart"/>
+      <w:r>
+        <w:rPr>
+          <w:b/>
+        </w:rPr>
+        <w:t>Undestanding</w:t>
+      </w:r>
+      <w:proofErr w:type="spellEnd"/>
+      <w:r>
+        <w:rPr>
+          <w:b/>
+        </w:rPr>
+        <w:t xml:space="preserve"> syntax errors vs runtime exceptions</w:t>
+      </w:r>
+    </w:p>
+    <w:p>
+      <w:r>
+        <w:t>Syntax Errors</w:t>
+      </w:r>
+    </w:p>
+    <w:p>
+      <w:pPr>
+        <w:pStyle w:val="ListParagraph"/>
+        <w:numPr>
+          <w:ilvl w:val="0"/>
+          <w:numId w:val="3"/>
+        </w:numPr>
+      </w:pPr>
+      <w:r>
+        <w:t>Deal before compile and run the application</w:t>
+      </w:r>
+    </w:p>
+    <w:p>
+      <w:r>
+        <w:t>Runtime Exceptions</w:t>
+      </w:r>
+    </w:p>
+    <w:p>
+      <w:pPr>
+        <w:pStyle w:val="ListParagraph"/>
+        <w:numPr>
+          <w:ilvl w:val="0"/>
+          <w:numId w:val="3"/>
+        </w:numPr>
+      </w:pPr>
+      <w:r>
+        <w:t>Exceptions that occur while the application is running</w:t>
+      </w:r>
+    </w:p>
+    <w:p>
+      <w:pPr>
+        <w:pStyle w:val="ListParagraph"/>
+        <w:rPr>
+          <w:b/>
+        </w:rPr>
+      </w:pPr>
+    </w:p>
+    <w:p>
+      <w:pPr>
+        <w:rPr>
+          <w:b/>
+        </w:rPr>
+      </w:pPr>
+      <w:r>
+        <w:rPr>
+          <w:b/>
+        </w:rPr>
+        <w:lastRenderedPageBreak/>
+        <w:t>Chapter 40 – Debugging with IntelliJ IDEA</w:t>
+      </w:r>
+    </w:p>
+    <w:p>
+      <w:r>
+        <w:t>Creating breakpoints:</w:t>
+      </w:r>
+    </w:p>
+    <w:p>
+      <w:pPr>
+        <w:pStyle w:val="ListParagraph"/>
+        <w:numPr>
+          <w:ilvl w:val="0"/>
+          <w:numId w:val="4"/>
+        </w:numPr>
+      </w:pPr>
+      <w:r>
+        <w:t>Click once to the right of the line number</w:t>
+      </w:r>
+    </w:p>
+    <w:p>
+      <w:pPr>
+        <w:pStyle w:val="ListParagraph"/>
+        <w:numPr>
+          <w:ilvl w:val="0"/>
+          <w:numId w:val="4"/>
+        </w:numPr>
+      </w:pPr>
+      <w:r>
+        <w:t xml:space="preserve"> A breakpoint icon will show (red circle)</w:t>
+      </w:r>
+    </w:p>
+    <w:p>
+      <w:pPr>
+        <w:pStyle w:val="ListParagraph"/>
+        <w:numPr>
+          <w:ilvl w:val="0"/>
+          <w:numId w:val="4"/>
+        </w:numPr>
+      </w:pPr>
+      <w:r>
+        <w:t>Useful information will show when the mouse is hovered over the breakpoint</w:t>
+      </w:r>
+    </w:p>
+    <w:p>
+      <w:r>
+        <w:t>Run debug mode:</w:t>
+      </w:r>
+    </w:p>
+    <w:p>
+      <w:pPr>
+        <w:pStyle w:val="ListParagraph"/>
+        <w:numPr>
+          <w:ilvl w:val="0"/>
+          <w:numId w:val="5"/>
+        </w:numPr>
+      </w:pPr>
+      <w:r>
+        <w:t>Options:</w:t>
+      </w:r>
+    </w:p>
+    <w:p>
+      <w:pPr>
+        <w:pStyle w:val="ListParagraph"/>
+        <w:numPr>
+          <w:ilvl w:val="1"/>
+          <w:numId w:val="5"/>
+        </w:numPr>
+      </w:pPr>
+      <w:r>
+        <w:t>Menu: Run &gt; Debug ‘Main’</w:t>
+      </w:r>
+    </w:p>
+    <w:p>
+      <w:pPr>
+        <w:pStyle w:val="ListParagraph"/>
+        <w:numPr>
+          <w:ilvl w:val="1"/>
+          <w:numId w:val="5"/>
+        </w:numPr>
+      </w:pPr>
+      <w:r>
+        <w:t>Click the Debug Icon (Icon with Bug)</w:t>
+      </w:r>
+    </w:p>
+    <w:p>
+      <w:pPr>
+        <w:pStyle w:val="ListParagraph"/>
+        <w:numPr>
+          <w:ilvl w:val="0"/>
+          <w:numId w:val="5"/>
+        </w:numPr>
+      </w:pPr>
+      <w:r>
+        <w:t>A debugger tab and console tab will show at the bottom</w:t>
+      </w:r>
+    </w:p>
+    <w:p>
+      <w:pPr>
+        <w:pStyle w:val="ListParagraph"/>
+        <w:numPr>
+          <w:ilvl w:val="0"/>
+          <w:numId w:val="5"/>
+        </w:numPr>
+      </w:pPr>
+      <w:r>
+        <w:t>To step through debugging one line at a time, click the ‘Step Over’ icon</w:t>
+      </w:r>
+      <w:r>
+        <w:t>. As the variables are set, you can see it in couple of ways</w:t>
+      </w:r>
+    </w:p>
+    <w:p>
+      <w:pPr>
+        <w:pStyle w:val="ListParagraph"/>
+        <w:numPr>
+          <w:ilvl w:val="1"/>
+          <w:numId w:val="5"/>
+        </w:numPr>
+      </w:pPr>
+      <w:r>
+        <w:t>The value will display in the right of the code</w:t>
+      </w:r>
+    </w:p>
+    <w:p>
+      <w:pPr>
+        <w:pStyle w:val="ListParagraph"/>
+        <w:numPr>
+          <w:ilvl w:val="1"/>
+          <w:numId w:val="5"/>
+        </w:numPr>
+      </w:pPr>
+      <w:r>
+        <w:t>Move the cursor over the variable, the value will show in a moment</w:t>
+      </w:r>
+    </w:p>
+    <w:p>
+      <w:pPr>
+        <w:pStyle w:val="ListParagraph"/>
+        <w:numPr>
+          <w:ilvl w:val="1"/>
+          <w:numId w:val="5"/>
+        </w:numPr>
+      </w:pPr>
+      <w:r>
+        <w:t xml:space="preserve">Add the variable in the watches window. </w:t>
+      </w:r>
+    </w:p>
+    <w:p>
+      <w:pPr>
+        <w:pStyle w:val="ListParagraph"/>
+        <w:numPr>
+          <w:ilvl w:val="2"/>
+          <w:numId w:val="5"/>
+        </w:numPr>
+      </w:pPr>
+      <w:r>
+        <w:t>Select the variable by double clicking</w:t>
+      </w:r>
+    </w:p>
+    <w:p>
+      <w:pPr>
+        <w:pStyle w:val="ListParagraph"/>
+        <w:numPr>
+          <w:ilvl w:val="2"/>
+          <w:numId w:val="5"/>
+        </w:numPr>
+      </w:pPr>
+      <w:r>
+        <w:t>Right click</w:t>
+      </w:r>
+    </w:p>
+    <w:p>
+      <w:pPr>
+        <w:pStyle w:val="ListParagraph"/>
+        <w:numPr>
+          <w:ilvl w:val="2"/>
+          <w:numId w:val="5"/>
+        </w:numPr>
+      </w:pPr>
+      <w:r>
+        <w:t>Choose ‘Add to watches’</w:t>
+      </w:r>
+    </w:p>
+    <w:p>
+      <w:pPr>
+        <w:pStyle w:val="ListParagraph"/>
+        <w:numPr>
+          <w:ilvl w:val="2"/>
+          <w:numId w:val="5"/>
+        </w:numPr>
+      </w:pPr>
+      <w:r>
+        <w:t>The watches window is shown in the bottom. The changes will show there</w:t>
+      </w:r>
+    </w:p>
+    <w:p>
+      <w:pPr>
+        <w:pStyle w:val="ListParagraph"/>
+        <w:numPr>
+          <w:ilvl w:val="0"/>
+          <w:numId w:val="5"/>
+        </w:numPr>
+      </w:pPr>
+      <w:r>
+        <w:t>Click the ‘Step Over’ icon again to step over each line of code</w:t>
+      </w:r>
+    </w:p>
+    <w:p>
+      <w:pPr>
+        <w:pStyle w:val="ListParagraph"/>
+        <w:numPr>
+          <w:ilvl w:val="0"/>
+          <w:numId w:val="5"/>
+        </w:numPr>
+      </w:pPr>
+      <w:r>
+        <w:t xml:space="preserve">Add another breakpoint on </w:t>
+      </w:r>
+      <w:proofErr w:type="spellStart"/>
+      <w:r>
+        <w:t>printline</w:t>
+      </w:r>
+      <w:proofErr w:type="spellEnd"/>
+    </w:p>
+    <w:p>
+      <w:pPr>
+        <w:pStyle w:val="ListParagraph"/>
+        <w:numPr>
+          <w:ilvl w:val="0"/>
+          <w:numId w:val="5"/>
+        </w:numPr>
+      </w:pPr>
+      <w:r>
+        <w:t xml:space="preserve">Set the condition to </w:t>
+      </w:r>
+      <w:proofErr w:type="spellStart"/>
+      <w:r>
+        <w:t>i</w:t>
+      </w:r>
+      <w:proofErr w:type="spellEnd"/>
+      <w:r>
+        <w:t>==7 (Only suspend the code when the condition is true)</w:t>
+      </w:r>
+    </w:p>
+    <w:p>
+      <w:pPr>
+        <w:rPr>
+          <w:b/>
+        </w:rPr>
+      </w:pPr>
+    </w:p>
+    <w:p>
+      <w:pPr>
+        <w:rPr>
+          <w:b/>
+        </w:rPr>
+      </w:pPr>
+      <w:r>
+        <w:rPr>
+          <w:b/>
+        </w:rPr>
+        <w:t>Chapter 41 – Handling exception with try catch</w:t>
+      </w:r>
       <w:bookmarkStart w:id="0" w:name="_GoBack"/>
-      <w:bookmarkEnd w:id="0"/>
-      <w:r>
-        <w:t xml:space="preserve"> </w:t>
-      </w:r>
-    </w:p>
+    </w:p>
+    <w:bookmarkEnd w:id="0"/>
+    <w:p>
+      <w:r>
+        <w:t>To surround a block of code with try catch:</w:t>
+      </w:r>
+    </w:p>
+    <w:p>
+      <w:pPr>
+        <w:pStyle w:val="ListParagraph"/>
+        <w:numPr>
+          <w:ilvl w:val="0"/>
+          <w:numId w:val="6"/>
+        </w:numPr>
+      </w:pPr>
+      <w:r>
+        <w:t>Select the code to be surrounded with try catch</w:t>
+      </w:r>
+    </w:p>
+    <w:p>
+      <w:pPr>
+        <w:pStyle w:val="ListParagraph"/>
+        <w:numPr>
+          <w:ilvl w:val="0"/>
+          <w:numId w:val="6"/>
+        </w:numPr>
+      </w:pPr>
+      <w:r>
+        <w:t>Menu: Code &gt; Surround with</w:t>
+      </w:r>
+    </w:p>
+    <w:p>
+      <w:pPr>
+        <w:pStyle w:val="ListParagraph"/>
+        <w:numPr>
+          <w:ilvl w:val="0"/>
+          <w:numId w:val="6"/>
+        </w:numPr>
+      </w:pPr>
+      <w:r>
+        <w:t xml:space="preserve">Choose </w:t>
+      </w:r>
+      <w:proofErr w:type="gramStart"/>
+      <w:r>
+        <w:t>try</w:t>
+      </w:r>
+      <w:proofErr w:type="gramEnd"/>
+      <w:r>
+        <w:t xml:space="preserve"> catch</w:t>
+      </w:r>
+    </w:p>
+    <w:p>
+      <w:pPr>
+        <w:pStyle w:val="ListParagraph"/>
+        <w:numPr>
+          <w:ilvl w:val="0"/>
+          <w:numId w:val="6"/>
+        </w:numPr>
+      </w:pPr>
+      <w:r>
+        <w:t>The code will be wrapped in try catch</w:t>
+      </w:r>
+    </w:p>
+    <w:p>
+      <w:r>
+        <w:t>By default, the object that’s passed in the catch block is typed as an exception.</w:t>
+      </w:r>
+    </w:p>
+    <w:p>
+      <w:pPr>
+        <w:rPr>
+          <w:b/>
+        </w:rPr>
+      </w:pPr>
+    </w:p>
+    <w:p>
+      <w:pPr>
+        <w:rPr>
+          <w:b/>
+        </w:rPr>
+      </w:pPr>
+      <w:r>
+        <w:rPr>
+          <w:b/>
+        </w:rPr>
+        <w:t>Chapter 42 – Creating multiple catch blocks</w:t>
+      </w:r>
+    </w:p>
+    <w:p/>
     <w:sectPr>
       <w:pgSz w:w="12240" w:h="15840"/>
       <w:pgMar w:top="1440" w:right="1440" w:bottom="1440" w:left="1440" w:header="708" w:footer="708" w:gutter="0"/>
@@ -2094,6 +2533,95 @@
     </w:lvl>
   </w:abstractNum>
   <w:abstractNum w:abstractNumId="1" w15:restartNumberingAfterBreak="0">
+    <w:nsid w:val="1E351913"/>
+    <w:multiLevelType w:val="hybridMultilevel"/>
+    <w:tmpl w:val="2E0621EC"/>
+    <w:lvl w:ilvl="0" w:tplc="3409000F">
+      <w:start w:val="1"/>
+      <w:numFmt w:val="decimal"/>
+      <w:lvlText w:val="%1."/>
+      <w:lvlJc w:val="left"/>
+      <w:pPr>
+        <w:ind w:left="720" w:hanging="360"/>
+      </w:pPr>
+      <w:rPr>
+        <w:rFonts w:hint="default"/>
+      </w:rPr>
+    </w:lvl>
+    <w:lvl w:ilvl="1" w:tplc="34090019">
+      <w:start w:val="1"/>
+      <w:numFmt w:val="lowerLetter"/>
+      <w:lvlText w:val="%2."/>
+      <w:lvlJc w:val="left"/>
+      <w:pPr>
+        <w:ind w:left="1440" w:hanging="360"/>
+      </w:pPr>
+    </w:lvl>
+    <w:lvl w:ilvl="2" w:tplc="3409001B">
+      <w:start w:val="1"/>
+      <w:numFmt w:val="lowerRoman"/>
+      <w:lvlText w:val="%3."/>
+      <w:lvlJc w:val="right"/>
+      <w:pPr>
+        <w:ind w:left="2160" w:hanging="180"/>
+      </w:pPr>
+    </w:lvl>
+    <w:lvl w:ilvl="3" w:tplc="3409000F" w:tentative="1">
+      <w:start w:val="1"/>
+      <w:numFmt w:val="decimal"/>
+      <w:lvlText w:val="%4."/>
+      <w:lvlJc w:val="left"/>
+      <w:pPr>
+        <w:ind w:left="2880" w:hanging="360"/>
+      </w:pPr>
+    </w:lvl>
+    <w:lvl w:ilvl="4" w:tplc="34090019" w:tentative="1">
+      <w:start w:val="1"/>
+      <w:numFmt w:val="lowerLetter"/>
+      <w:lvlText w:val="%5."/>
+      <w:lvlJc w:val="left"/>
+      <w:pPr>
+        <w:ind w:left="3600" w:hanging="360"/>
+      </w:pPr>
+    </w:lvl>
+    <w:lvl w:ilvl="5" w:tplc="3409001B" w:tentative="1">
+      <w:start w:val="1"/>
+      <w:numFmt w:val="lowerRoman"/>
+      <w:lvlText w:val="%6."/>
+      <w:lvlJc w:val="right"/>
+      <w:pPr>
+        <w:ind w:left="4320" w:hanging="180"/>
+      </w:pPr>
+    </w:lvl>
+    <w:lvl w:ilvl="6" w:tplc="3409000F" w:tentative="1">
+      <w:start w:val="1"/>
+      <w:numFmt w:val="decimal"/>
+      <w:lvlText w:val="%7."/>
+      <w:lvlJc w:val="left"/>
+      <w:pPr>
+        <w:ind w:left="5040" w:hanging="360"/>
+      </w:pPr>
+    </w:lvl>
+    <w:lvl w:ilvl="7" w:tplc="34090019" w:tentative="1">
+      <w:start w:val="1"/>
+      <w:numFmt w:val="lowerLetter"/>
+      <w:lvlText w:val="%8."/>
+      <w:lvlJc w:val="left"/>
+      <w:pPr>
+        <w:ind w:left="5760" w:hanging="360"/>
+      </w:pPr>
+    </w:lvl>
+    <w:lvl w:ilvl="8" w:tplc="3409001B" w:tentative="1">
+      <w:start w:val="1"/>
+      <w:numFmt w:val="lowerRoman"/>
+      <w:lvlText w:val="%9."/>
+      <w:lvlJc w:val="right"/>
+      <w:pPr>
+        <w:ind w:left="6480" w:hanging="180"/>
+      </w:pPr>
+    </w:lvl>
+  </w:abstractNum>
+  <w:abstractNum w:abstractNumId="2" w15:restartNumberingAfterBreak="0">
     <w:nsid w:val="23441C7E"/>
     <w:multiLevelType w:val="hybridMultilevel"/>
     <w:tmpl w:val="F6B41ED0"/>
@@ -2206,7 +2734,185 @@
       </w:rPr>
     </w:lvl>
   </w:abstractNum>
-  <w:abstractNum w:abstractNumId="2" w15:restartNumberingAfterBreak="0">
+  <w:abstractNum w:abstractNumId="3" w15:restartNumberingAfterBreak="0">
+    <w:nsid w:val="237A39CF"/>
+    <w:multiLevelType w:val="hybridMultilevel"/>
+    <w:tmpl w:val="CC0C7C14"/>
+    <w:lvl w:ilvl="0" w:tplc="3409000F">
+      <w:start w:val="1"/>
+      <w:numFmt w:val="decimal"/>
+      <w:lvlText w:val="%1."/>
+      <w:lvlJc w:val="left"/>
+      <w:pPr>
+        <w:ind w:left="720" w:hanging="360"/>
+      </w:pPr>
+      <w:rPr>
+        <w:rFonts w:hint="default"/>
+      </w:rPr>
+    </w:lvl>
+    <w:lvl w:ilvl="1" w:tplc="34090019" w:tentative="1">
+      <w:start w:val="1"/>
+      <w:numFmt w:val="lowerLetter"/>
+      <w:lvlText w:val="%2."/>
+      <w:lvlJc w:val="left"/>
+      <w:pPr>
+        <w:ind w:left="1440" w:hanging="360"/>
+      </w:pPr>
+    </w:lvl>
+    <w:lvl w:ilvl="2" w:tplc="3409001B" w:tentative="1">
+      <w:start w:val="1"/>
+      <w:numFmt w:val="lowerRoman"/>
+      <w:lvlText w:val="%3."/>
+      <w:lvlJc w:val="right"/>
+      <w:pPr>
+        <w:ind w:left="2160" w:hanging="180"/>
+      </w:pPr>
+    </w:lvl>
+    <w:lvl w:ilvl="3" w:tplc="3409000F" w:tentative="1">
+      <w:start w:val="1"/>
+      <w:numFmt w:val="decimal"/>
+      <w:lvlText w:val="%4."/>
+      <w:lvlJc w:val="left"/>
+      <w:pPr>
+        <w:ind w:left="2880" w:hanging="360"/>
+      </w:pPr>
+    </w:lvl>
+    <w:lvl w:ilvl="4" w:tplc="34090019" w:tentative="1">
+      <w:start w:val="1"/>
+      <w:numFmt w:val="lowerLetter"/>
+      <w:lvlText w:val="%5."/>
+      <w:lvlJc w:val="left"/>
+      <w:pPr>
+        <w:ind w:left="3600" w:hanging="360"/>
+      </w:pPr>
+    </w:lvl>
+    <w:lvl w:ilvl="5" w:tplc="3409001B" w:tentative="1">
+      <w:start w:val="1"/>
+      <w:numFmt w:val="lowerRoman"/>
+      <w:lvlText w:val="%6."/>
+      <w:lvlJc w:val="right"/>
+      <w:pPr>
+        <w:ind w:left="4320" w:hanging="180"/>
+      </w:pPr>
+    </w:lvl>
+    <w:lvl w:ilvl="6" w:tplc="3409000F" w:tentative="1">
+      <w:start w:val="1"/>
+      <w:numFmt w:val="decimal"/>
+      <w:lvlText w:val="%7."/>
+      <w:lvlJc w:val="left"/>
+      <w:pPr>
+        <w:ind w:left="5040" w:hanging="360"/>
+      </w:pPr>
+    </w:lvl>
+    <w:lvl w:ilvl="7" w:tplc="34090019" w:tentative="1">
+      <w:start w:val="1"/>
+      <w:numFmt w:val="lowerLetter"/>
+      <w:lvlText w:val="%8."/>
+      <w:lvlJc w:val="left"/>
+      <w:pPr>
+        <w:ind w:left="5760" w:hanging="360"/>
+      </w:pPr>
+    </w:lvl>
+    <w:lvl w:ilvl="8" w:tplc="3409001B" w:tentative="1">
+      <w:start w:val="1"/>
+      <w:numFmt w:val="lowerRoman"/>
+      <w:lvlText w:val="%9."/>
+      <w:lvlJc w:val="right"/>
+      <w:pPr>
+        <w:ind w:left="6480" w:hanging="180"/>
+      </w:pPr>
+    </w:lvl>
+  </w:abstractNum>
+  <w:abstractNum w:abstractNumId="4" w15:restartNumberingAfterBreak="0">
+    <w:nsid w:val="47CB0242"/>
+    <w:multiLevelType w:val="hybridMultilevel"/>
+    <w:tmpl w:val="9642D90C"/>
+    <w:lvl w:ilvl="0" w:tplc="3409000F">
+      <w:start w:val="1"/>
+      <w:numFmt w:val="decimal"/>
+      <w:lvlText w:val="%1."/>
+      <w:lvlJc w:val="left"/>
+      <w:pPr>
+        <w:ind w:left="720" w:hanging="360"/>
+      </w:pPr>
+      <w:rPr>
+        <w:rFonts w:hint="default"/>
+      </w:rPr>
+    </w:lvl>
+    <w:lvl w:ilvl="1" w:tplc="34090019" w:tentative="1">
+      <w:start w:val="1"/>
+      <w:numFmt w:val="lowerLetter"/>
+      <w:lvlText w:val="%2."/>
+      <w:lvlJc w:val="left"/>
+      <w:pPr>
+        <w:ind w:left="1440" w:hanging="360"/>
+      </w:pPr>
+    </w:lvl>
+    <w:lvl w:ilvl="2" w:tplc="3409001B" w:tentative="1">
+      <w:start w:val="1"/>
+      <w:numFmt w:val="lowerRoman"/>
+      <w:lvlText w:val="%3."/>
+      <w:lvlJc w:val="right"/>
+      <w:pPr>
+        <w:ind w:left="2160" w:hanging="180"/>
+      </w:pPr>
+    </w:lvl>
+    <w:lvl w:ilvl="3" w:tplc="3409000F" w:tentative="1">
+      <w:start w:val="1"/>
+      <w:numFmt w:val="decimal"/>
+      <w:lvlText w:val="%4."/>
+      <w:lvlJc w:val="left"/>
+      <w:pPr>
+        <w:ind w:left="2880" w:hanging="360"/>
+      </w:pPr>
+    </w:lvl>
+    <w:lvl w:ilvl="4" w:tplc="34090019" w:tentative="1">
+      <w:start w:val="1"/>
+      <w:numFmt w:val="lowerLetter"/>
+      <w:lvlText w:val="%5."/>
+      <w:lvlJc w:val="left"/>
+      <w:pPr>
+        <w:ind w:left="3600" w:hanging="360"/>
+      </w:pPr>
+    </w:lvl>
+    <w:lvl w:ilvl="5" w:tplc="3409001B" w:tentative="1">
+      <w:start w:val="1"/>
+      <w:numFmt w:val="lowerRoman"/>
+      <w:lvlText w:val="%6."/>
+      <w:lvlJc w:val="right"/>
+      <w:pPr>
+        <w:ind w:left="4320" w:hanging="180"/>
+      </w:pPr>
+    </w:lvl>
+    <w:lvl w:ilvl="6" w:tplc="3409000F" w:tentative="1">
+      <w:start w:val="1"/>
+      <w:numFmt w:val="decimal"/>
+      <w:lvlText w:val="%7."/>
+      <w:lvlJc w:val="left"/>
+      <w:pPr>
+        <w:ind w:left="5040" w:hanging="360"/>
+      </w:pPr>
+    </w:lvl>
+    <w:lvl w:ilvl="7" w:tplc="34090019" w:tentative="1">
+      <w:start w:val="1"/>
+      <w:numFmt w:val="lowerLetter"/>
+      <w:lvlText w:val="%8."/>
+      <w:lvlJc w:val="left"/>
+      <w:pPr>
+        <w:ind w:left="5760" w:hanging="360"/>
+      </w:pPr>
+    </w:lvl>
+    <w:lvl w:ilvl="8" w:tplc="3409001B" w:tentative="1">
+      <w:start w:val="1"/>
+      <w:numFmt w:val="lowerRoman"/>
+      <w:lvlText w:val="%9."/>
+      <w:lvlJc w:val="right"/>
+      <w:pPr>
+        <w:ind w:left="6480" w:hanging="180"/>
+      </w:pPr>
+    </w:lvl>
+  </w:abstractNum>
+  <w:abstractNum w:abstractNumId="5" w15:restartNumberingAfterBreak="0">
     <w:nsid w:val="57AB763B"/>
     <w:multiLevelType w:val="hybridMultilevel"/>
     <w:tmpl w:val="0FDA5DE0"/>
@@ -2320,13 +3026,22 @@
     </w:lvl>
   </w:abstractNum>
   <w:num w:numId="1">
-    <w:abstractNumId w:val="2"/>
+    <w:abstractNumId w:val="5"/>
   </w:num>
   <w:num w:numId="2">
-    <w:abstractNumId w:val="1"/>
+    <w:abstractNumId w:val="2"/>
   </w:num>
   <w:num w:numId="3">
     <w:abstractNumId w:val="0"/>
+  </w:num>
+  <w:num w:numId="4">
+    <w:abstractNumId w:val="3"/>
+  </w:num>
+  <w:num w:numId="5">
+    <w:abstractNumId w:val="1"/>
+  </w:num>
+  <w:num w:numId="6">
+    <w:abstractNumId w:val="4"/>
   </w:num>
 </w:numbering>
 </file>
@@ -3036,7 +3751,7 @@
 </file>
 
 <file path=customXml/itemProps1.xml><?xml version="1.0" encoding="utf-8"?>
-<ds:datastoreItem xmlns:ds="http://schemas.openxmlformats.org/officeDocument/2006/customXml" ds:itemID="{8E814DDA-1D37-46BB-B992-682A1B187117}">
+<ds:datastoreItem xmlns:ds="http://schemas.openxmlformats.org/officeDocument/2006/customXml" ds:itemID="{0CAF5404-0F39-4B5B-9A10-59907E913EA3}">
   <ds:schemaRefs>
     <ds:schemaRef ds:uri="http://schemas.openxmlformats.org/officeDocument/2006/bibliography"/>
   </ds:schemaRefs>

</xml_diff>

<commit_message>
Updated notes up to chapter 47 in Java tutorials
</commit_message>
<xml_diff>
--- a/lynda-com-java-essentials-training-2016.docx
+++ b/lynda-com-java-essentials-training-2016.docx
@@ -2317,93 +2317,376 @@
         </w:rPr>
         <w:t>Chapter 41 – Handling exception with try catch</w:t>
       </w:r>
+    </w:p>
+    <w:p>
+      <w:r>
+        <w:t>To surround a block of code with try catch:</w:t>
+      </w:r>
+    </w:p>
+    <w:p>
+      <w:pPr>
+        <w:pStyle w:val="ListParagraph"/>
+        <w:numPr>
+          <w:ilvl w:val="0"/>
+          <w:numId w:val="6"/>
+        </w:numPr>
+      </w:pPr>
+      <w:r>
+        <w:t>Select the code to be surrounded with try catch</w:t>
+      </w:r>
+    </w:p>
+    <w:p>
+      <w:pPr>
+        <w:pStyle w:val="ListParagraph"/>
+        <w:numPr>
+          <w:ilvl w:val="0"/>
+          <w:numId w:val="6"/>
+        </w:numPr>
+      </w:pPr>
+      <w:r>
+        <w:t>Menu: Code &gt; Surround with</w:t>
+      </w:r>
+    </w:p>
+    <w:p>
+      <w:pPr>
+        <w:pStyle w:val="ListParagraph"/>
+        <w:numPr>
+          <w:ilvl w:val="0"/>
+          <w:numId w:val="6"/>
+        </w:numPr>
+      </w:pPr>
+      <w:r>
+        <w:t>Choose try catch</w:t>
+      </w:r>
+    </w:p>
+    <w:p>
+      <w:pPr>
+        <w:pStyle w:val="ListParagraph"/>
+        <w:numPr>
+          <w:ilvl w:val="0"/>
+          <w:numId w:val="6"/>
+        </w:numPr>
+      </w:pPr>
+      <w:r>
+        <w:t>The code will be wrapped in try catch</w:t>
+      </w:r>
+    </w:p>
+    <w:p>
+      <w:r>
+        <w:t>By default, the object that’s passed in the catch block is typed as an exception.</w:t>
+      </w:r>
+    </w:p>
+    <w:p>
+      <w:pPr>
+        <w:rPr>
+          <w:b/>
+        </w:rPr>
+      </w:pPr>
+    </w:p>
+    <w:p>
+      <w:pPr>
+        <w:rPr>
+          <w:b/>
+        </w:rPr>
+      </w:pPr>
+      <w:r>
+        <w:rPr>
+          <w:b/>
+        </w:rPr>
+        <w:t>Chapter 42 – Creating multiple catch blocks</w:t>
+      </w:r>
+    </w:p>
+    <w:p>
+      <w:r>
+        <w:t>Note: Identify all the different exceptions the code might generate and write catch block for each exception to make the code more robust and more likely to survive when the application is running</w:t>
+      </w:r>
+    </w:p>
+    <w:p>
+      <w:pPr>
+        <w:rPr>
+          <w:b/>
+        </w:rPr>
+      </w:pPr>
+    </w:p>
+    <w:p>
+      <w:pPr>
+        <w:rPr>
+          <w:b/>
+        </w:rPr>
+      </w:pPr>
+    </w:p>
+    <w:p>
+      <w:pPr>
+        <w:rPr>
+          <w:b/>
+        </w:rPr>
+      </w:pPr>
+      <w:r>
+        <w:rPr>
+          <w:b/>
+        </w:rPr>
+        <w:lastRenderedPageBreak/>
+        <w:t>Chapter 43 – Throwing custom exceptions</w:t>
+      </w:r>
+    </w:p>
+    <w:p>
+      <w:r>
+        <w:t>Generate custom exceptions and custom messages</w:t>
+      </w:r>
+    </w:p>
+    <w:p>
+      <w:pPr>
+        <w:rPr>
+          <w:b/>
+        </w:rPr>
+      </w:pPr>
+    </w:p>
+    <w:p>
+      <w:pPr>
+        <w:rPr>
+          <w:b/>
+        </w:rPr>
+      </w:pPr>
+      <w:r>
+        <w:rPr>
+          <w:b/>
+        </w:rPr>
+        <w:t>Chapter 44 – Programming conditional logic</w:t>
+      </w:r>
+    </w:p>
+    <w:p>
+      <w:r>
+        <w:t>Conditional code is commonly called “if then” or “If else”</w:t>
+      </w:r>
+    </w:p>
+    <w:p>
+      <w:pPr>
+        <w:pStyle w:val="ListParagraph"/>
+        <w:numPr>
+          <w:ilvl w:val="0"/>
+          <w:numId w:val="3"/>
+        </w:numPr>
+      </w:pPr>
+      <w:r>
+        <w:t>If statements can have multiple else if but can only have 1 else</w:t>
+      </w:r>
+    </w:p>
+    <w:p>
+      <w:pPr>
+        <w:rPr>
+          <w:b/>
+        </w:rPr>
+      </w:pPr>
+    </w:p>
+    <w:p>
+      <w:pPr>
+        <w:rPr>
+          <w:b/>
+        </w:rPr>
+      </w:pPr>
+      <w:r>
+        <w:rPr>
+          <w:b/>
+        </w:rPr>
+        <w:t>Chapter 45 – Using switch statements</w:t>
+      </w:r>
+    </w:p>
+    <w:p>
+      <w:r>
+        <w:t>Don’t need pair of braces in ‘case’ instead place the statements after the colon</w:t>
+      </w:r>
+    </w:p>
+    <w:p>
+      <w:r>
+        <w:t>Break</w:t>
+      </w:r>
+    </w:p>
+    <w:p>
+      <w:pPr>
+        <w:pStyle w:val="ListParagraph"/>
+        <w:numPr>
+          <w:ilvl w:val="0"/>
+          <w:numId w:val="3"/>
+        </w:numPr>
+      </w:pPr>
+      <w:r>
+        <w:t>finished the whole statement and want to go to the end</w:t>
+      </w:r>
+    </w:p>
+    <w:p>
+      <w:pPr>
+        <w:pStyle w:val="ListParagraph"/>
+        <w:numPr>
+          <w:ilvl w:val="0"/>
+          <w:numId w:val="3"/>
+        </w:numPr>
+      </w:pPr>
+      <w:r>
+        <w:t>Include in all the case</w:t>
+      </w:r>
+    </w:p>
+    <w:p>
+      <w:r>
+        <w:t>Java 7 – can now work with strings</w:t>
+      </w:r>
+    </w:p>
+    <w:p>
+      <w:pPr>
+        <w:rPr>
+          <w:b/>
+        </w:rPr>
+      </w:pPr>
+    </w:p>
+    <w:p>
+      <w:pPr>
+        <w:rPr>
+          <w:b/>
+        </w:rPr>
+      </w:pPr>
+      <w:r>
+        <w:rPr>
+          <w:b/>
+        </w:rPr>
+        <w:t>Chapter 47 – Creating reusable code with methods</w:t>
+      </w:r>
+    </w:p>
+    <w:p>
+      <w:r>
+        <w:t xml:space="preserve">Methods </w:t>
+      </w:r>
+    </w:p>
+    <w:p>
+      <w:pPr>
+        <w:pStyle w:val="ListParagraph"/>
+        <w:numPr>
+          <w:ilvl w:val="0"/>
+          <w:numId w:val="3"/>
+        </w:numPr>
+      </w:pPr>
+      <w:r>
+        <w:t>Called as functions or sub-routines</w:t>
+      </w:r>
+    </w:p>
+    <w:p>
+      <w:pPr>
+        <w:pStyle w:val="ListParagraph"/>
+        <w:numPr>
+          <w:ilvl w:val="0"/>
+          <w:numId w:val="3"/>
+        </w:numPr>
+      </w:pPr>
+      <w:r>
+        <w:t>Declared as members of a class</w:t>
+      </w:r>
+    </w:p>
+    <w:p>
+      <w:pPr>
+        <w:pStyle w:val="ListParagraph"/>
+        <w:numPr>
+          <w:ilvl w:val="0"/>
+          <w:numId w:val="3"/>
+        </w:numPr>
+      </w:pPr>
+      <w:r>
+        <w:t>E.g. main method</w:t>
+      </w:r>
+    </w:p>
+    <w:p>
+      <w:pPr>
+        <w:pStyle w:val="ListParagraph"/>
+        <w:numPr>
+          <w:ilvl w:val="1"/>
+          <w:numId w:val="3"/>
+        </w:numPr>
+      </w:pPr>
+      <w:r>
+        <w:t>Signature of method to have to start the application on console</w:t>
+      </w:r>
+    </w:p>
+    <w:p>
+      <w:pPr>
+        <w:pStyle w:val="ListParagraph"/>
+        <w:numPr>
+          <w:ilvl w:val="1"/>
+          <w:numId w:val="3"/>
+        </w:numPr>
+      </w:pPr>
+      <w:r>
+        <w:t>Not all java applications use this (android,</w:t>
+      </w:r>
       <w:bookmarkStart w:id="0" w:name="_GoBack"/>
-    </w:p>
-    <w:bookmarkEnd w:id="0"/>
-    <w:p>
-      <w:r>
-        <w:t>To surround a block of code with try catch:</w:t>
-      </w:r>
-    </w:p>
-    <w:p>
-      <w:pPr>
-        <w:pStyle w:val="ListParagraph"/>
-        <w:numPr>
-          <w:ilvl w:val="0"/>
-          <w:numId w:val="6"/>
-        </w:numPr>
-      </w:pPr>
-      <w:r>
-        <w:t>Select the code to be surrounded with try catch</w:t>
-      </w:r>
-    </w:p>
-    <w:p>
-      <w:pPr>
-        <w:pStyle w:val="ListParagraph"/>
-        <w:numPr>
-          <w:ilvl w:val="0"/>
-          <w:numId w:val="6"/>
-        </w:numPr>
-      </w:pPr>
-      <w:r>
-        <w:t>Menu: Code &gt; Surround with</w:t>
-      </w:r>
-    </w:p>
-    <w:p>
-      <w:pPr>
-        <w:pStyle w:val="ListParagraph"/>
-        <w:numPr>
-          <w:ilvl w:val="0"/>
-          <w:numId w:val="6"/>
-        </w:numPr>
-      </w:pPr>
-      <w:r>
-        <w:t xml:space="preserve">Choose </w:t>
+      <w:bookmarkEnd w:id="0"/>
+      <w:r>
+        <w:t xml:space="preserve"> java </w:t>
+      </w:r>
+      <w:proofErr w:type="spellStart"/>
+      <w:r>
+        <w:t>ee</w:t>
+      </w:r>
+      <w:proofErr w:type="spellEnd"/>
+      <w:r>
+        <w:t>)</w:t>
+      </w:r>
+    </w:p>
+    <w:p>
+      <w:pPr>
+        <w:pStyle w:val="ListParagraph"/>
+        <w:numPr>
+          <w:ilvl w:val="1"/>
+          <w:numId w:val="3"/>
+        </w:numPr>
+      </w:pPr>
+      <w:r>
+        <w:t>&lt;visibility&gt; &lt;type&gt; &lt;return data-type&gt; &lt;name&gt; (&lt;argument-type&gt; &lt;argument-name</w:t>
       </w:r>
       <w:proofErr w:type="gramStart"/>
       <w:r>
-        <w:t>try</w:t>
+        <w:t>&gt;){</w:t>
       </w:r>
       <w:proofErr w:type="gramEnd"/>
-      <w:r>
-        <w:t xml:space="preserve"> catch</w:t>
-      </w:r>
-    </w:p>
-    <w:p>
-      <w:pPr>
-        <w:pStyle w:val="ListParagraph"/>
-        <w:numPr>
-          <w:ilvl w:val="0"/>
-          <w:numId w:val="6"/>
-        </w:numPr>
-      </w:pPr>
-      <w:r>
-        <w:t>The code will be wrapped in try catch</w:t>
-      </w:r>
-    </w:p>
-    <w:p>
-      <w:r>
-        <w:t>By default, the object that’s passed in the catch block is typed as an exception.</w:t>
-      </w:r>
-    </w:p>
-    <w:p>
-      <w:pPr>
-        <w:rPr>
-          <w:b/>
-        </w:rPr>
-      </w:pPr>
-    </w:p>
-    <w:p>
-      <w:pPr>
-        <w:rPr>
-          <w:b/>
-        </w:rPr>
-      </w:pPr>
-      <w:r>
-        <w:rPr>
-          <w:b/>
-        </w:rPr>
-        <w:t>Chapter 42 – Creating multiple catch blocks</w:t>
+    </w:p>
+    <w:p>
+      <w:pPr>
+        <w:pStyle w:val="ListParagraph"/>
+        <w:numPr>
+          <w:ilvl w:val="2"/>
+          <w:numId w:val="3"/>
+        </w:numPr>
+      </w:pPr>
+      <w:r>
+        <w:t>Executable….</w:t>
+      </w:r>
+    </w:p>
+    <w:p>
+      <w:pPr>
+        <w:pStyle w:val="ListParagraph"/>
+        <w:numPr>
+          <w:ilvl w:val="1"/>
+          <w:numId w:val="3"/>
+        </w:numPr>
+      </w:pPr>
+      <w:r>
+        <w:t>}</w:t>
+      </w:r>
+    </w:p>
+    <w:p>
+      <w:pPr>
+        <w:rPr>
+          <w:b/>
+        </w:rPr>
+      </w:pPr>
+    </w:p>
+    <w:p>
+      <w:pPr>
+        <w:rPr>
+          <w:b/>
+        </w:rPr>
+      </w:pPr>
+      <w:r>
+        <w:rPr>
+          <w:b/>
+        </w:rPr>
+        <w:t>Chapter 48 – Overloading methods with different signatures</w:t>
       </w:r>
     </w:p>
     <w:p/>
@@ -3751,7 +4034,7 @@
 </file>
 
 <file path=customXml/itemProps1.xml><?xml version="1.0" encoding="utf-8"?>
-<ds:datastoreItem xmlns:ds="http://schemas.openxmlformats.org/officeDocument/2006/customXml" ds:itemID="{0CAF5404-0F39-4B5B-9A10-59907E913EA3}">
+<ds:datastoreItem xmlns:ds="http://schemas.openxmlformats.org/officeDocument/2006/customXml" ds:itemID="{61F03D89-B585-40BD-85BF-F297392F25DF}">
   <ds:schemaRefs>
     <ds:schemaRef ds:uri="http://schemas.openxmlformats.org/officeDocument/2006/bibliography"/>
   </ds:schemaRefs>

</xml_diff>

<commit_message>
Initial arguments passing tutorials
</commit_message>
<xml_diff>
--- a/lynda-com-java-essentials-training-2016.docx
+++ b/lynda-com-java-essentials-training-2016.docx
@@ -2612,83 +2612,1468 @@
         </w:numPr>
       </w:pPr>
       <w:r>
-        <w:t>Not all java applications use this (android,</w:t>
-      </w:r>
-      <w:bookmarkStart w:id="0" w:name="_GoBack"/>
+        <w:t xml:space="preserve">Not all java applications use this (android, java </w:t>
+      </w:r>
+      <w:proofErr w:type="spellStart"/>
+      <w:r>
+        <w:t>ee</w:t>
+      </w:r>
+      <w:proofErr w:type="spellEnd"/>
+      <w:r>
+        <w:t>)</w:t>
+      </w:r>
+    </w:p>
+    <w:p>
+      <w:pPr>
+        <w:pStyle w:val="ListParagraph"/>
+        <w:numPr>
+          <w:ilvl w:val="1"/>
+          <w:numId w:val="3"/>
+        </w:numPr>
+      </w:pPr>
+      <w:r>
+        <w:t>&lt;visibility&gt; &lt;type&gt; &lt;return data-type&gt; &lt;name&gt; (&lt;argument-type&gt; &lt;argument-name</w:t>
+      </w:r>
+      <w:proofErr w:type="gramStart"/>
+      <w:r>
+        <w:t>&gt;){</w:t>
+      </w:r>
+      <w:proofErr w:type="gramEnd"/>
+    </w:p>
+    <w:p>
+      <w:pPr>
+        <w:pStyle w:val="ListParagraph"/>
+        <w:numPr>
+          <w:ilvl w:val="2"/>
+          <w:numId w:val="3"/>
+        </w:numPr>
+      </w:pPr>
+      <w:r>
+        <w:t>Executable….</w:t>
+      </w:r>
+    </w:p>
+    <w:p>
+      <w:pPr>
+        <w:pStyle w:val="ListParagraph"/>
+        <w:numPr>
+          <w:ilvl w:val="1"/>
+          <w:numId w:val="3"/>
+        </w:numPr>
+      </w:pPr>
+      <w:r>
+        <w:t>}</w:t>
+      </w:r>
+    </w:p>
+    <w:p>
+      <w:pPr>
+        <w:rPr>
+          <w:b/>
+        </w:rPr>
+      </w:pPr>
+    </w:p>
+    <w:p>
+      <w:pPr>
+        <w:rPr>
+          <w:b/>
+        </w:rPr>
+      </w:pPr>
+      <w:r>
+        <w:rPr>
+          <w:b/>
+        </w:rPr>
+        <w:t>Chapter 48 – Overloading methods with different signatures</w:t>
+      </w:r>
+    </w:p>
+    <w:p>
+      <w:r>
+        <w:t>e.g.</w:t>
+      </w:r>
+    </w:p>
+    <w:p>
+      <w:r>
+        <w:t xml:space="preserve">static double </w:t>
+      </w:r>
+      <w:proofErr w:type="spellStart"/>
+      <w:proofErr w:type="gramStart"/>
+      <w:r>
+        <w:t>addValues</w:t>
+      </w:r>
+      <w:proofErr w:type="spellEnd"/>
+      <w:r>
+        <w:t>(</w:t>
+      </w:r>
+      <w:proofErr w:type="gramEnd"/>
+      <w:r>
+        <w:t>String s1, String s2);</w:t>
+      </w:r>
+      <w:r>
+        <w:t xml:space="preserve"> </w:t>
+      </w:r>
+    </w:p>
+    <w:p>
+      <w:r>
+        <w:t xml:space="preserve">static double </w:t>
+      </w:r>
+      <w:proofErr w:type="spellStart"/>
+      <w:proofErr w:type="gramStart"/>
+      <w:r>
+        <w:t>addValues</w:t>
+      </w:r>
+      <w:proofErr w:type="spellEnd"/>
+      <w:r>
+        <w:t>(</w:t>
+      </w:r>
+      <w:bookmarkStart w:id="0" w:name="_Hlk523651354"/>
+      <w:proofErr w:type="gramEnd"/>
+      <w:r>
+        <w:t xml:space="preserve">String </w:t>
+      </w:r>
       <w:bookmarkEnd w:id="0"/>
       <w:r>
-        <w:t xml:space="preserve"> java </w:t>
+        <w:t>s1, String s2,</w:t>
+      </w:r>
+      <w:r>
+        <w:t xml:space="preserve"> </w:t>
+      </w:r>
+      <w:r>
+        <w:t>String s3);</w:t>
+      </w:r>
+    </w:p>
+    <w:p>
+      <w:r>
+        <w:t xml:space="preserve">static double </w:t>
       </w:r>
       <w:proofErr w:type="spellStart"/>
-      <w:r>
-        <w:t>ee</w:t>
+      <w:proofErr w:type="gramStart"/>
+      <w:r>
+        <w:t>addValues</w:t>
       </w:r>
       <w:proofErr w:type="spellEnd"/>
       <w:r>
-        <w:t>)</w:t>
-      </w:r>
-    </w:p>
-    <w:p>
-      <w:pPr>
-        <w:pStyle w:val="ListParagraph"/>
-        <w:numPr>
-          <w:ilvl w:val="1"/>
-          <w:numId w:val="3"/>
-        </w:numPr>
-      </w:pPr>
-      <w:r>
-        <w:t>&lt;visibility&gt; &lt;type&gt; &lt;return data-type&gt; &lt;name&gt; (&lt;argument-type&gt; &lt;argument-name</w:t>
-      </w:r>
+        <w:t>(</w:t>
+      </w:r>
+      <w:proofErr w:type="gramEnd"/>
+      <w:r>
+        <w:t xml:space="preserve">String … values) </w:t>
+      </w:r>
+    </w:p>
+    <w:p>
+      <w:pPr>
+        <w:pStyle w:val="ListParagraph"/>
+        <w:numPr>
+          <w:ilvl w:val="0"/>
+          <w:numId w:val="3"/>
+        </w:numPr>
+      </w:pPr>
+      <w:r>
+        <w:t>… means the user can pass as indefinite number of values</w:t>
+      </w:r>
+    </w:p>
+    <w:p>
+      <w:pPr>
+        <w:rPr>
+          <w:b/>
+        </w:rPr>
+      </w:pPr>
+    </w:p>
+    <w:p>
+      <w:pPr>
+        <w:rPr>
+          <w:b/>
+        </w:rPr>
+      </w:pPr>
+      <w:r>
+        <w:rPr>
+          <w:b/>
+        </w:rPr>
+        <w:lastRenderedPageBreak/>
+        <w:t>Chapter 49 – Passing arguments by reference or by value</w:t>
+      </w:r>
+    </w:p>
+    <w:p>
       <w:proofErr w:type="gramStart"/>
       <w:r>
-        <w:t>&gt;){</w:t>
+        <w:t>is</w:t>
       </w:r>
       <w:proofErr w:type="gramEnd"/>
-    </w:p>
-    <w:p>
-      <w:pPr>
-        <w:pStyle w:val="ListParagraph"/>
-        <w:numPr>
-          <w:ilvl w:val="2"/>
-          <w:numId w:val="3"/>
-        </w:numPr>
-      </w:pPr>
-      <w:r>
-        <w:t>Executable….</w:t>
-      </w:r>
-    </w:p>
-    <w:p>
-      <w:pPr>
-        <w:pStyle w:val="ListParagraph"/>
-        <w:numPr>
-          <w:ilvl w:val="1"/>
-          <w:numId w:val="3"/>
-        </w:numPr>
-      </w:pPr>
-      <w:r>
+      <w:r>
+        <w:t xml:space="preserve"> arguments passed in to methods by copy or by reference?</w:t>
+      </w:r>
+    </w:p>
+    <w:p>
+      <w:pPr>
+        <w:pStyle w:val="ListParagraph"/>
+        <w:numPr>
+          <w:ilvl w:val="0"/>
+          <w:numId w:val="3"/>
+        </w:numPr>
+      </w:pPr>
+      <w:r>
+        <w:t xml:space="preserve">By copy – passing a variable in to a function or method and within the method a copy of variable is received. </w:t>
+      </w:r>
+      <w:r>
+        <w:rPr>
+          <w:i/>
+        </w:rPr>
+        <w:t>It’s not attached in to the original value</w:t>
+      </w:r>
+    </w:p>
+    <w:p>
+      <w:pPr>
+        <w:pStyle w:val="ListParagraph"/>
+        <w:numPr>
+          <w:ilvl w:val="0"/>
+          <w:numId w:val="3"/>
+        </w:numPr>
+      </w:pPr>
+      <w:r>
+        <w:t>By References – referring to the original object that existed outside the object and if there’s any changes, it will affect what’s passed</w:t>
+      </w:r>
+    </w:p>
+    <w:p>
+      <w:r>
+        <w:t>Java passes arguments by copy</w:t>
+      </w:r>
+    </w:p>
+    <w:p/>
+    <w:p>
+      <w:r>
+        <w:t>Passing Primitives Value</w:t>
+      </w:r>
+    </w:p>
+    <w:p>
+      <w:pPr>
+        <w:shd w:val="clear" w:color="auto" w:fill="FFFFFF"/>
+        <w:tabs>
+          <w:tab w:val="left" w:pos="916"/>
+          <w:tab w:val="left" w:pos="1832"/>
+          <w:tab w:val="left" w:pos="2748"/>
+          <w:tab w:val="left" w:pos="3664"/>
+          <w:tab w:val="left" w:pos="4580"/>
+          <w:tab w:val="left" w:pos="5496"/>
+          <w:tab w:val="left" w:pos="6412"/>
+          <w:tab w:val="left" w:pos="7328"/>
+          <w:tab w:val="left" w:pos="8244"/>
+          <w:tab w:val="left" w:pos="9160"/>
+          <w:tab w:val="left" w:pos="10076"/>
+          <w:tab w:val="left" w:pos="10992"/>
+          <w:tab w:val="left" w:pos="11908"/>
+          <w:tab w:val="left" w:pos="12824"/>
+          <w:tab w:val="left" w:pos="13740"/>
+          <w:tab w:val="left" w:pos="14656"/>
+        </w:tabs>
+        <w:spacing w:after="0" w:line="240" w:lineRule="auto"/>
+        <w:rPr>
+          <w:rFonts w:ascii="Fira Code" w:eastAsia="Times New Roman" w:hAnsi="Fira Code" w:cs="Courier New"/>
+          <w:color w:val="000000"/>
+          <w:sz w:val="12"/>
+          <w:szCs w:val="12"/>
+          <w:lang w:eastAsia="en-PH"/>
+        </w:rPr>
+      </w:pPr>
+      <w:r>
+        <w:rPr>
+          <w:rFonts w:ascii="Fira Code" w:eastAsia="Times New Roman" w:hAnsi="Fira Code" w:cs="Courier New"/>
+          <w:b/>
+          <w:bCs/>
+          <w:color w:val="000080"/>
+          <w:sz w:val="12"/>
+          <w:szCs w:val="12"/>
+          <w:lang w:eastAsia="en-PH"/>
+        </w:rPr>
+        <w:t xml:space="preserve">public static void </w:t>
+      </w:r>
+      <w:proofErr w:type="gramStart"/>
+      <w:r>
+        <w:rPr>
+          <w:rFonts w:ascii="Fira Code" w:eastAsia="Times New Roman" w:hAnsi="Fira Code" w:cs="Courier New"/>
+          <w:color w:val="000000"/>
+          <w:sz w:val="12"/>
+          <w:szCs w:val="12"/>
+          <w:lang w:eastAsia="en-PH"/>
+        </w:rPr>
+        <w:t>main(</w:t>
+      </w:r>
+      <w:proofErr w:type="gramEnd"/>
+      <w:r>
+        <w:rPr>
+          <w:rFonts w:ascii="Fira Code" w:eastAsia="Times New Roman" w:hAnsi="Fira Code" w:cs="Courier New"/>
+          <w:color w:val="000000"/>
+          <w:sz w:val="12"/>
+          <w:szCs w:val="12"/>
+          <w:lang w:eastAsia="en-PH"/>
+        </w:rPr>
+        <w:t xml:space="preserve">String[] </w:t>
+      </w:r>
+      <w:proofErr w:type="spellStart"/>
+      <w:r>
+        <w:rPr>
+          <w:rFonts w:ascii="Fira Code" w:eastAsia="Times New Roman" w:hAnsi="Fira Code" w:cs="Courier New"/>
+          <w:color w:val="000000"/>
+          <w:sz w:val="12"/>
+          <w:szCs w:val="12"/>
+          <w:lang w:eastAsia="en-PH"/>
+        </w:rPr>
+        <w:t>args</w:t>
+      </w:r>
+      <w:proofErr w:type="spellEnd"/>
+      <w:r>
+        <w:rPr>
+          <w:rFonts w:ascii="Fira Code" w:eastAsia="Times New Roman" w:hAnsi="Fira Code" w:cs="Courier New"/>
+          <w:color w:val="000000"/>
+          <w:sz w:val="12"/>
+          <w:szCs w:val="12"/>
+          <w:lang w:eastAsia="en-PH"/>
+        </w:rPr>
+        <w:t>) {</w:t>
+      </w:r>
+      <w:r>
+        <w:rPr>
+          <w:rFonts w:ascii="Fira Code" w:eastAsia="Times New Roman" w:hAnsi="Fira Code" w:cs="Courier New"/>
+          <w:color w:val="000000"/>
+          <w:sz w:val="12"/>
+          <w:szCs w:val="12"/>
+          <w:lang w:eastAsia="en-PH"/>
+        </w:rPr>
+        <w:br/>
+        <w:t xml:space="preserve">    </w:t>
+      </w:r>
+      <w:r>
+        <w:rPr>
+          <w:rFonts w:ascii="Fira Code" w:eastAsia="Times New Roman" w:hAnsi="Fira Code" w:cs="Courier New"/>
+          <w:b/>
+          <w:bCs/>
+          <w:color w:val="000080"/>
+          <w:sz w:val="12"/>
+          <w:szCs w:val="12"/>
+          <w:lang w:eastAsia="en-PH"/>
+        </w:rPr>
+        <w:t xml:space="preserve">int </w:t>
+      </w:r>
+      <w:r>
+        <w:rPr>
+          <w:rFonts w:ascii="Fira Code" w:eastAsia="Times New Roman" w:hAnsi="Fira Code" w:cs="Courier New"/>
+          <w:color w:val="000000"/>
+          <w:sz w:val="12"/>
+          <w:szCs w:val="12"/>
+          <w:lang w:eastAsia="en-PH"/>
+        </w:rPr>
+        <w:t xml:space="preserve">original = </w:t>
+      </w:r>
+      <w:r>
+        <w:rPr>
+          <w:rFonts w:ascii="Fira Code" w:eastAsia="Times New Roman" w:hAnsi="Fira Code" w:cs="Courier New"/>
+          <w:color w:val="0000FF"/>
+          <w:sz w:val="12"/>
+          <w:szCs w:val="12"/>
+          <w:lang w:eastAsia="en-PH"/>
+        </w:rPr>
+        <w:t>10</w:t>
+      </w:r>
+      <w:r>
+        <w:rPr>
+          <w:rFonts w:ascii="Fira Code" w:eastAsia="Times New Roman" w:hAnsi="Fira Code" w:cs="Courier New"/>
+          <w:color w:val="000000"/>
+          <w:sz w:val="12"/>
+          <w:szCs w:val="12"/>
+          <w:lang w:eastAsia="en-PH"/>
+        </w:rPr>
+        <w:t>;</w:t>
+      </w:r>
+      <w:r>
+        <w:rPr>
+          <w:rFonts w:ascii="Fira Code" w:eastAsia="Times New Roman" w:hAnsi="Fira Code" w:cs="Courier New"/>
+          <w:color w:val="000000"/>
+          <w:sz w:val="12"/>
+          <w:szCs w:val="12"/>
+          <w:lang w:eastAsia="en-PH"/>
+        </w:rPr>
+        <w:br/>
+        <w:t xml:space="preserve">    </w:t>
+      </w:r>
+      <w:proofErr w:type="spellStart"/>
+      <w:r>
+        <w:rPr>
+          <w:rFonts w:ascii="Fira Code" w:eastAsia="Times New Roman" w:hAnsi="Fira Code" w:cs="Courier New"/>
+          <w:color w:val="000000"/>
+          <w:sz w:val="12"/>
+          <w:szCs w:val="12"/>
+          <w:lang w:eastAsia="en-PH"/>
+        </w:rPr>
+        <w:t>System.</w:t>
+      </w:r>
+      <w:r>
+        <w:rPr>
+          <w:rFonts w:ascii="Fira Code" w:eastAsia="Times New Roman" w:hAnsi="Fira Code" w:cs="Courier New"/>
+          <w:b/>
+          <w:bCs/>
+          <w:i/>
+          <w:iCs/>
+          <w:color w:val="660E7A"/>
+          <w:sz w:val="12"/>
+          <w:szCs w:val="12"/>
+          <w:lang w:eastAsia="en-PH"/>
+        </w:rPr>
+        <w:t>out</w:t>
+      </w:r>
+      <w:r>
+        <w:rPr>
+          <w:rFonts w:ascii="Fira Code" w:eastAsia="Times New Roman" w:hAnsi="Fira Code" w:cs="Courier New"/>
+          <w:color w:val="000000"/>
+          <w:sz w:val="12"/>
+          <w:szCs w:val="12"/>
+          <w:lang w:eastAsia="en-PH"/>
+        </w:rPr>
+        <w:t>.println</w:t>
+      </w:r>
+      <w:proofErr w:type="spellEnd"/>
+      <w:r>
+        <w:rPr>
+          <w:rFonts w:ascii="Fira Code" w:eastAsia="Times New Roman" w:hAnsi="Fira Code" w:cs="Courier New"/>
+          <w:color w:val="000000"/>
+          <w:sz w:val="12"/>
+          <w:szCs w:val="12"/>
+          <w:lang w:eastAsia="en-PH"/>
+        </w:rPr>
+        <w:t>(</w:t>
+      </w:r>
+      <w:r>
+        <w:rPr>
+          <w:rFonts w:ascii="Fira Code" w:eastAsia="Times New Roman" w:hAnsi="Fira Code" w:cs="Courier New"/>
+          <w:b/>
+          <w:bCs/>
+          <w:color w:val="008000"/>
+          <w:sz w:val="12"/>
+          <w:szCs w:val="12"/>
+          <w:lang w:eastAsia="en-PH"/>
+        </w:rPr>
+        <w:t xml:space="preserve">"Original Value: " </w:t>
+      </w:r>
+      <w:r>
+        <w:rPr>
+          <w:rFonts w:ascii="Fira Code" w:eastAsia="Times New Roman" w:hAnsi="Fira Code" w:cs="Courier New"/>
+          <w:color w:val="000000"/>
+          <w:sz w:val="12"/>
+          <w:szCs w:val="12"/>
+          <w:lang w:eastAsia="en-PH"/>
+        </w:rPr>
+        <w:t>+ original);</w:t>
+      </w:r>
+      <w:r>
+        <w:rPr>
+          <w:rFonts w:ascii="Fira Code" w:eastAsia="Times New Roman" w:hAnsi="Fira Code" w:cs="Courier New"/>
+          <w:color w:val="000000"/>
+          <w:sz w:val="12"/>
+          <w:szCs w:val="12"/>
+          <w:lang w:eastAsia="en-PH"/>
+        </w:rPr>
+        <w:br/>
+        <w:t xml:space="preserve">    </w:t>
+      </w:r>
+      <w:r>
+        <w:rPr>
+          <w:rFonts w:ascii="Fira Code" w:eastAsia="Times New Roman" w:hAnsi="Fira Code" w:cs="Courier New"/>
+          <w:i/>
+          <w:iCs/>
+          <w:color w:val="000000"/>
+          <w:sz w:val="12"/>
+          <w:szCs w:val="12"/>
+          <w:lang w:eastAsia="en-PH"/>
+        </w:rPr>
+        <w:t>increment</w:t>
+      </w:r>
+      <w:r>
+        <w:rPr>
+          <w:rFonts w:ascii="Fira Code" w:eastAsia="Times New Roman" w:hAnsi="Fira Code" w:cs="Courier New"/>
+          <w:color w:val="000000"/>
+          <w:sz w:val="12"/>
+          <w:szCs w:val="12"/>
+          <w:lang w:eastAsia="en-PH"/>
+        </w:rPr>
+        <w:t>(original);</w:t>
+      </w:r>
+      <w:r>
+        <w:rPr>
+          <w:rFonts w:ascii="Fira Code" w:eastAsia="Times New Roman" w:hAnsi="Fira Code" w:cs="Courier New"/>
+          <w:color w:val="000000"/>
+          <w:sz w:val="12"/>
+          <w:szCs w:val="12"/>
+          <w:lang w:eastAsia="en-PH"/>
+        </w:rPr>
+        <w:br/>
+        <w:t xml:space="preserve">    </w:t>
+      </w:r>
+      <w:proofErr w:type="spellStart"/>
+      <w:r>
+        <w:rPr>
+          <w:rFonts w:ascii="Fira Code" w:eastAsia="Times New Roman" w:hAnsi="Fira Code" w:cs="Courier New"/>
+          <w:color w:val="000000"/>
+          <w:sz w:val="12"/>
+          <w:szCs w:val="12"/>
+          <w:lang w:eastAsia="en-PH"/>
+        </w:rPr>
+        <w:t>System.</w:t>
+      </w:r>
+      <w:r>
+        <w:rPr>
+          <w:rFonts w:ascii="Fira Code" w:eastAsia="Times New Roman" w:hAnsi="Fira Code" w:cs="Courier New"/>
+          <w:b/>
+          <w:bCs/>
+          <w:i/>
+          <w:iCs/>
+          <w:color w:val="660E7A"/>
+          <w:sz w:val="12"/>
+          <w:szCs w:val="12"/>
+          <w:lang w:eastAsia="en-PH"/>
+        </w:rPr>
+        <w:t>out</w:t>
+      </w:r>
+      <w:r>
+        <w:rPr>
+          <w:rFonts w:ascii="Fira Code" w:eastAsia="Times New Roman" w:hAnsi="Fira Code" w:cs="Courier New"/>
+          <w:color w:val="000000"/>
+          <w:sz w:val="12"/>
+          <w:szCs w:val="12"/>
+          <w:lang w:eastAsia="en-PH"/>
+        </w:rPr>
+        <w:t>.println</w:t>
+      </w:r>
+      <w:proofErr w:type="spellEnd"/>
+      <w:r>
+        <w:rPr>
+          <w:rFonts w:ascii="Fira Code" w:eastAsia="Times New Roman" w:hAnsi="Fira Code" w:cs="Courier New"/>
+          <w:color w:val="000000"/>
+          <w:sz w:val="12"/>
+          <w:szCs w:val="12"/>
+          <w:lang w:eastAsia="en-PH"/>
+        </w:rPr>
+        <w:t>(</w:t>
+      </w:r>
+      <w:r>
+        <w:rPr>
+          <w:rFonts w:ascii="Fira Code" w:eastAsia="Times New Roman" w:hAnsi="Fira Code" w:cs="Courier New"/>
+          <w:b/>
+          <w:bCs/>
+          <w:color w:val="008000"/>
+          <w:sz w:val="12"/>
+          <w:szCs w:val="12"/>
+          <w:lang w:eastAsia="en-PH"/>
+        </w:rPr>
+        <w:t xml:space="preserve">"Original after: " </w:t>
+      </w:r>
+      <w:r>
+        <w:rPr>
+          <w:rFonts w:ascii="Fira Code" w:eastAsia="Times New Roman" w:hAnsi="Fira Code" w:cs="Courier New"/>
+          <w:color w:val="000000"/>
+          <w:sz w:val="12"/>
+          <w:szCs w:val="12"/>
+          <w:lang w:eastAsia="en-PH"/>
+        </w:rPr>
+        <w:t>+ original);</w:t>
+      </w:r>
+      <w:r>
+        <w:rPr>
+          <w:rFonts w:ascii="Fira Code" w:eastAsia="Times New Roman" w:hAnsi="Fira Code" w:cs="Courier New"/>
+          <w:color w:val="000000"/>
+          <w:sz w:val="12"/>
+          <w:szCs w:val="12"/>
+          <w:lang w:eastAsia="en-PH"/>
+        </w:rPr>
+        <w:br/>
         <w:t>}</w:t>
       </w:r>
-    </w:p>
-    <w:p>
-      <w:pPr>
-        <w:rPr>
-          <w:b/>
-        </w:rPr>
-      </w:pPr>
-    </w:p>
-    <w:p>
-      <w:pPr>
-        <w:rPr>
-          <w:b/>
-        </w:rPr>
-      </w:pPr>
-      <w:r>
-        <w:rPr>
-          <w:b/>
-        </w:rPr>
-        <w:t>Chapter 48 – Overloading methods with different signatures</w:t>
-      </w:r>
-    </w:p>
+      <w:r>
+        <w:rPr>
+          <w:rFonts w:ascii="Fira Code" w:eastAsia="Times New Roman" w:hAnsi="Fira Code" w:cs="Courier New"/>
+          <w:color w:val="000000"/>
+          <w:sz w:val="12"/>
+          <w:szCs w:val="12"/>
+          <w:lang w:eastAsia="en-PH"/>
+        </w:rPr>
+        <w:br/>
+      </w:r>
+      <w:r>
+        <w:rPr>
+          <w:rFonts w:ascii="Fira Code" w:eastAsia="Times New Roman" w:hAnsi="Fira Code" w:cs="Courier New"/>
+          <w:color w:val="000000"/>
+          <w:sz w:val="12"/>
+          <w:szCs w:val="12"/>
+          <w:lang w:eastAsia="en-PH"/>
+        </w:rPr>
+        <w:br/>
+      </w:r>
+      <w:r>
+        <w:rPr>
+          <w:rFonts w:ascii="Fira Code" w:eastAsia="Times New Roman" w:hAnsi="Fira Code" w:cs="Courier New"/>
+          <w:b/>
+          <w:bCs/>
+          <w:color w:val="000080"/>
+          <w:sz w:val="12"/>
+          <w:szCs w:val="12"/>
+          <w:lang w:eastAsia="en-PH"/>
+        </w:rPr>
+        <w:t xml:space="preserve">public static void </w:t>
+      </w:r>
+      <w:r>
+        <w:rPr>
+          <w:rFonts w:ascii="Fira Code" w:eastAsia="Times New Roman" w:hAnsi="Fira Code" w:cs="Courier New"/>
+          <w:color w:val="000000"/>
+          <w:sz w:val="12"/>
+          <w:szCs w:val="12"/>
+          <w:lang w:eastAsia="en-PH"/>
+        </w:rPr>
+        <w:t>increment(</w:t>
+      </w:r>
+      <w:r>
+        <w:rPr>
+          <w:rFonts w:ascii="Fira Code" w:eastAsia="Times New Roman" w:hAnsi="Fira Code" w:cs="Courier New"/>
+          <w:b/>
+          <w:bCs/>
+          <w:color w:val="000080"/>
+          <w:sz w:val="12"/>
+          <w:szCs w:val="12"/>
+          <w:lang w:eastAsia="en-PH"/>
+        </w:rPr>
+        <w:t xml:space="preserve">int </w:t>
+      </w:r>
+      <w:proofErr w:type="spellStart"/>
+      <w:r>
+        <w:rPr>
+          <w:rFonts w:ascii="Fira Code" w:eastAsia="Times New Roman" w:hAnsi="Fira Code" w:cs="Courier New"/>
+          <w:color w:val="000000"/>
+          <w:sz w:val="12"/>
+          <w:szCs w:val="12"/>
+          <w:lang w:eastAsia="en-PH"/>
+        </w:rPr>
+        <w:t>inMethod</w:t>
+      </w:r>
+      <w:proofErr w:type="spellEnd"/>
+      <w:r>
+        <w:rPr>
+          <w:rFonts w:ascii="Fira Code" w:eastAsia="Times New Roman" w:hAnsi="Fira Code" w:cs="Courier New"/>
+          <w:color w:val="000000"/>
+          <w:sz w:val="12"/>
+          <w:szCs w:val="12"/>
+          <w:lang w:eastAsia="en-PH"/>
+        </w:rPr>
+        <w:t>) {</w:t>
+      </w:r>
+      <w:r>
+        <w:rPr>
+          <w:rFonts w:ascii="Fira Code" w:eastAsia="Times New Roman" w:hAnsi="Fira Code" w:cs="Courier New"/>
+          <w:color w:val="000000"/>
+          <w:sz w:val="12"/>
+          <w:szCs w:val="12"/>
+          <w:lang w:eastAsia="en-PH"/>
+        </w:rPr>
+        <w:br/>
+        <w:t xml:space="preserve">    </w:t>
+      </w:r>
+      <w:proofErr w:type="spellStart"/>
+      <w:r>
+        <w:rPr>
+          <w:rFonts w:ascii="Fira Code" w:eastAsia="Times New Roman" w:hAnsi="Fira Code" w:cs="Courier New"/>
+          <w:color w:val="000000"/>
+          <w:sz w:val="12"/>
+          <w:szCs w:val="12"/>
+          <w:lang w:eastAsia="en-PH"/>
+        </w:rPr>
+        <w:t>inMethod</w:t>
+      </w:r>
+      <w:proofErr w:type="spellEnd"/>
+      <w:r>
+        <w:rPr>
+          <w:rFonts w:ascii="Fira Code" w:eastAsia="Times New Roman" w:hAnsi="Fira Code" w:cs="Courier New"/>
+          <w:color w:val="000000"/>
+          <w:sz w:val="12"/>
+          <w:szCs w:val="12"/>
+          <w:lang w:eastAsia="en-PH"/>
+        </w:rPr>
+        <w:t>++;</w:t>
+      </w:r>
+      <w:r>
+        <w:rPr>
+          <w:rFonts w:ascii="Fira Code" w:eastAsia="Times New Roman" w:hAnsi="Fira Code" w:cs="Courier New"/>
+          <w:color w:val="000000"/>
+          <w:sz w:val="12"/>
+          <w:szCs w:val="12"/>
+          <w:lang w:eastAsia="en-PH"/>
+        </w:rPr>
+        <w:br/>
+        <w:t xml:space="preserve">    </w:t>
+      </w:r>
+      <w:proofErr w:type="spellStart"/>
+      <w:r>
+        <w:rPr>
+          <w:rFonts w:ascii="Fira Code" w:eastAsia="Times New Roman" w:hAnsi="Fira Code" w:cs="Courier New"/>
+          <w:color w:val="000000"/>
+          <w:sz w:val="12"/>
+          <w:szCs w:val="12"/>
+          <w:lang w:eastAsia="en-PH"/>
+        </w:rPr>
+        <w:t>System.</w:t>
+      </w:r>
+      <w:r>
+        <w:rPr>
+          <w:rFonts w:ascii="Fira Code" w:eastAsia="Times New Roman" w:hAnsi="Fira Code" w:cs="Courier New"/>
+          <w:b/>
+          <w:bCs/>
+          <w:i/>
+          <w:iCs/>
+          <w:color w:val="660E7A"/>
+          <w:sz w:val="12"/>
+          <w:szCs w:val="12"/>
+          <w:lang w:eastAsia="en-PH"/>
+        </w:rPr>
+        <w:t>out</w:t>
+      </w:r>
+      <w:r>
+        <w:rPr>
+          <w:rFonts w:ascii="Fira Code" w:eastAsia="Times New Roman" w:hAnsi="Fira Code" w:cs="Courier New"/>
+          <w:color w:val="000000"/>
+          <w:sz w:val="12"/>
+          <w:szCs w:val="12"/>
+          <w:lang w:eastAsia="en-PH"/>
+        </w:rPr>
+        <w:t>.println</w:t>
+      </w:r>
+      <w:proofErr w:type="spellEnd"/>
+      <w:r>
+        <w:rPr>
+          <w:rFonts w:ascii="Fira Code" w:eastAsia="Times New Roman" w:hAnsi="Fira Code" w:cs="Courier New"/>
+          <w:color w:val="000000"/>
+          <w:sz w:val="12"/>
+          <w:szCs w:val="12"/>
+          <w:lang w:eastAsia="en-PH"/>
+        </w:rPr>
+        <w:t>(</w:t>
+      </w:r>
+      <w:r>
+        <w:rPr>
+          <w:rFonts w:ascii="Fira Code" w:eastAsia="Times New Roman" w:hAnsi="Fira Code" w:cs="Courier New"/>
+          <w:b/>
+          <w:bCs/>
+          <w:color w:val="008000"/>
+          <w:sz w:val="12"/>
+          <w:szCs w:val="12"/>
+          <w:lang w:eastAsia="en-PH"/>
+        </w:rPr>
+        <w:t xml:space="preserve">"In method: " </w:t>
+      </w:r>
+      <w:r>
+        <w:rPr>
+          <w:rFonts w:ascii="Fira Code" w:eastAsia="Times New Roman" w:hAnsi="Fira Code" w:cs="Courier New"/>
+          <w:color w:val="000000"/>
+          <w:sz w:val="12"/>
+          <w:szCs w:val="12"/>
+          <w:lang w:eastAsia="en-PH"/>
+        </w:rPr>
+        <w:t xml:space="preserve">+ </w:t>
+      </w:r>
+      <w:proofErr w:type="spellStart"/>
+      <w:r>
+        <w:rPr>
+          <w:rFonts w:ascii="Fira Code" w:eastAsia="Times New Roman" w:hAnsi="Fira Code" w:cs="Courier New"/>
+          <w:color w:val="000000"/>
+          <w:sz w:val="12"/>
+          <w:szCs w:val="12"/>
+          <w:lang w:eastAsia="en-PH"/>
+        </w:rPr>
+        <w:t>inMethod</w:t>
+      </w:r>
+      <w:proofErr w:type="spellEnd"/>
+      <w:r>
+        <w:rPr>
+          <w:rFonts w:ascii="Fira Code" w:eastAsia="Times New Roman" w:hAnsi="Fira Code" w:cs="Courier New"/>
+          <w:color w:val="000000"/>
+          <w:sz w:val="12"/>
+          <w:szCs w:val="12"/>
+          <w:lang w:eastAsia="en-PH"/>
+        </w:rPr>
+        <w:t>);</w:t>
+      </w:r>
+      <w:r>
+        <w:rPr>
+          <w:rFonts w:ascii="Fira Code" w:eastAsia="Times New Roman" w:hAnsi="Fira Code" w:cs="Courier New"/>
+          <w:color w:val="000000"/>
+          <w:sz w:val="12"/>
+          <w:szCs w:val="12"/>
+          <w:lang w:eastAsia="en-PH"/>
+        </w:rPr>
+        <w:br/>
+        <w:t>}</w:t>
+      </w:r>
+    </w:p>
+    <w:p/>
+    <w:p>
+      <w:r>
+        <w:t>output:</w:t>
+      </w:r>
+    </w:p>
+    <w:p>
+      <w:r>
+        <w:t>Original Value: 10</w:t>
+      </w:r>
+    </w:p>
+    <w:p>
+      <w:r>
+        <w:t>In method: 11</w:t>
+      </w:r>
+    </w:p>
+    <w:p>
+      <w:r>
+        <w:t>Original after: 10</w:t>
+      </w:r>
+    </w:p>
+    <w:p/>
+    <w:p>
+      <w:r>
+        <w:t xml:space="preserve">Primitive Values Wrapped in </w:t>
+      </w:r>
+      <w:r>
+        <w:t xml:space="preserve">Complex </w:t>
+      </w:r>
+      <w:bookmarkStart w:id="1" w:name="_GoBack"/>
+      <w:bookmarkEnd w:id="1"/>
+      <w:r>
+        <w:t>Object</w:t>
+      </w:r>
+    </w:p>
+    <w:p>
+      <w:pPr>
+        <w:pStyle w:val="HTMLPreformatted"/>
+        <w:shd w:val="clear" w:color="auto" w:fill="FFFFFF"/>
+        <w:rPr>
+          <w:rFonts w:ascii="Fira Code" w:hAnsi="Fira Code"/>
+          <w:color w:val="000000"/>
+          <w:sz w:val="12"/>
+          <w:szCs w:val="12"/>
+        </w:rPr>
+      </w:pPr>
+      <w:r>
+        <w:rPr>
+          <w:rFonts w:ascii="Fira Code" w:hAnsi="Fira Code"/>
+          <w:b/>
+          <w:bCs/>
+          <w:color w:val="000080"/>
+          <w:sz w:val="12"/>
+          <w:szCs w:val="12"/>
+        </w:rPr>
+        <w:t xml:space="preserve">public static void </w:t>
+      </w:r>
+      <w:proofErr w:type="gramStart"/>
+      <w:r>
+        <w:rPr>
+          <w:rFonts w:ascii="Fira Code" w:hAnsi="Fira Code"/>
+          <w:color w:val="000000"/>
+          <w:sz w:val="12"/>
+          <w:szCs w:val="12"/>
+        </w:rPr>
+        <w:t>main(</w:t>
+      </w:r>
+      <w:proofErr w:type="gramEnd"/>
+      <w:r>
+        <w:rPr>
+          <w:rFonts w:ascii="Fira Code" w:hAnsi="Fira Code"/>
+          <w:color w:val="000000"/>
+          <w:sz w:val="12"/>
+          <w:szCs w:val="12"/>
+        </w:rPr>
+        <w:t xml:space="preserve">String[] </w:t>
+      </w:r>
+      <w:proofErr w:type="spellStart"/>
+      <w:r>
+        <w:rPr>
+          <w:rFonts w:ascii="Fira Code" w:hAnsi="Fira Code"/>
+          <w:color w:val="000000"/>
+          <w:sz w:val="12"/>
+          <w:szCs w:val="12"/>
+        </w:rPr>
+        <w:t>args</w:t>
+      </w:r>
+      <w:proofErr w:type="spellEnd"/>
+      <w:r>
+        <w:rPr>
+          <w:rFonts w:ascii="Fira Code" w:hAnsi="Fira Code"/>
+          <w:color w:val="000000"/>
+          <w:sz w:val="12"/>
+          <w:szCs w:val="12"/>
+        </w:rPr>
+        <w:t>) {</w:t>
+      </w:r>
+      <w:r>
+        <w:rPr>
+          <w:rFonts w:ascii="Fira Code" w:hAnsi="Fira Code"/>
+          <w:color w:val="000000"/>
+          <w:sz w:val="12"/>
+          <w:szCs w:val="12"/>
+        </w:rPr>
+        <w:br/>
+        <w:t xml:space="preserve">    </w:t>
+      </w:r>
+      <w:r>
+        <w:rPr>
+          <w:rFonts w:ascii="Fira Code" w:hAnsi="Fira Code"/>
+          <w:b/>
+          <w:bCs/>
+          <w:color w:val="000080"/>
+          <w:sz w:val="12"/>
+          <w:szCs w:val="12"/>
+        </w:rPr>
+        <w:t>int</w:t>
+      </w:r>
+      <w:r>
+        <w:rPr>
+          <w:rFonts w:ascii="Fira Code" w:hAnsi="Fira Code"/>
+          <w:color w:val="000000"/>
+          <w:sz w:val="12"/>
+          <w:szCs w:val="12"/>
+        </w:rPr>
+        <w:t>[] original = {</w:t>
+      </w:r>
+      <w:r>
+        <w:rPr>
+          <w:rFonts w:ascii="Fira Code" w:hAnsi="Fira Code"/>
+          <w:color w:val="0000FF"/>
+          <w:sz w:val="12"/>
+          <w:szCs w:val="12"/>
+        </w:rPr>
+        <w:t>10</w:t>
+      </w:r>
+      <w:r>
+        <w:rPr>
+          <w:rFonts w:ascii="Fira Code" w:hAnsi="Fira Code"/>
+          <w:color w:val="000000"/>
+          <w:sz w:val="12"/>
+          <w:szCs w:val="12"/>
+        </w:rPr>
+        <w:t xml:space="preserve">, </w:t>
+      </w:r>
+      <w:r>
+        <w:rPr>
+          <w:rFonts w:ascii="Fira Code" w:hAnsi="Fira Code"/>
+          <w:color w:val="0000FF"/>
+          <w:sz w:val="12"/>
+          <w:szCs w:val="12"/>
+        </w:rPr>
+        <w:t>20</w:t>
+      </w:r>
+      <w:r>
+        <w:rPr>
+          <w:rFonts w:ascii="Fira Code" w:hAnsi="Fira Code"/>
+          <w:color w:val="000000"/>
+          <w:sz w:val="12"/>
+          <w:szCs w:val="12"/>
+        </w:rPr>
+        <w:t xml:space="preserve">, </w:t>
+      </w:r>
+      <w:r>
+        <w:rPr>
+          <w:rFonts w:ascii="Fira Code" w:hAnsi="Fira Code"/>
+          <w:color w:val="0000FF"/>
+          <w:sz w:val="12"/>
+          <w:szCs w:val="12"/>
+        </w:rPr>
+        <w:t>30</w:t>
+      </w:r>
+      <w:r>
+        <w:rPr>
+          <w:rFonts w:ascii="Fira Code" w:hAnsi="Fira Code"/>
+          <w:color w:val="000000"/>
+          <w:sz w:val="12"/>
+          <w:szCs w:val="12"/>
+        </w:rPr>
+        <w:t>};</w:t>
+      </w:r>
+      <w:r>
+        <w:rPr>
+          <w:rFonts w:ascii="Fira Code" w:hAnsi="Fira Code"/>
+          <w:color w:val="000000"/>
+          <w:sz w:val="12"/>
+          <w:szCs w:val="12"/>
+        </w:rPr>
+        <w:br/>
+        <w:t xml:space="preserve">    </w:t>
+      </w:r>
+      <w:proofErr w:type="spellStart"/>
+      <w:r>
+        <w:rPr>
+          <w:rFonts w:ascii="Fira Code" w:hAnsi="Fira Code"/>
+          <w:color w:val="000000"/>
+          <w:sz w:val="12"/>
+          <w:szCs w:val="12"/>
+        </w:rPr>
+        <w:t>System.</w:t>
+      </w:r>
+      <w:r>
+        <w:rPr>
+          <w:rFonts w:ascii="Fira Code" w:hAnsi="Fira Code"/>
+          <w:b/>
+          <w:bCs/>
+          <w:i/>
+          <w:iCs/>
+          <w:color w:val="660E7A"/>
+          <w:sz w:val="12"/>
+          <w:szCs w:val="12"/>
+        </w:rPr>
+        <w:t>out</w:t>
+      </w:r>
+      <w:r>
+        <w:rPr>
+          <w:rFonts w:ascii="Fira Code" w:hAnsi="Fira Code"/>
+          <w:color w:val="000000"/>
+          <w:sz w:val="12"/>
+          <w:szCs w:val="12"/>
+        </w:rPr>
+        <w:t>.println</w:t>
+      </w:r>
+      <w:proofErr w:type="spellEnd"/>
+      <w:r>
+        <w:rPr>
+          <w:rFonts w:ascii="Fira Code" w:hAnsi="Fira Code"/>
+          <w:color w:val="000000"/>
+          <w:sz w:val="12"/>
+          <w:szCs w:val="12"/>
+        </w:rPr>
+        <w:t>(</w:t>
+      </w:r>
+      <w:r>
+        <w:rPr>
+          <w:rFonts w:ascii="Fira Code" w:hAnsi="Fira Code"/>
+          <w:b/>
+          <w:bCs/>
+          <w:color w:val="008000"/>
+          <w:sz w:val="12"/>
+          <w:szCs w:val="12"/>
+        </w:rPr>
+        <w:t xml:space="preserve">"Original Value: " </w:t>
+      </w:r>
+      <w:r>
+        <w:rPr>
+          <w:rFonts w:ascii="Fira Code" w:hAnsi="Fira Code"/>
+          <w:color w:val="000000"/>
+          <w:sz w:val="12"/>
+          <w:szCs w:val="12"/>
+        </w:rPr>
+        <w:t>+ original[</w:t>
+      </w:r>
+      <w:r>
+        <w:rPr>
+          <w:rFonts w:ascii="Fira Code" w:hAnsi="Fira Code"/>
+          <w:color w:val="0000FF"/>
+          <w:sz w:val="12"/>
+          <w:szCs w:val="12"/>
+        </w:rPr>
+        <w:t>0</w:t>
+      </w:r>
+      <w:r>
+        <w:rPr>
+          <w:rFonts w:ascii="Fira Code" w:hAnsi="Fira Code"/>
+          <w:color w:val="000000"/>
+          <w:sz w:val="12"/>
+          <w:szCs w:val="12"/>
+        </w:rPr>
+        <w:t>]);</w:t>
+      </w:r>
+      <w:r>
+        <w:rPr>
+          <w:rFonts w:ascii="Fira Code" w:hAnsi="Fira Code"/>
+          <w:color w:val="000000"/>
+          <w:sz w:val="12"/>
+          <w:szCs w:val="12"/>
+        </w:rPr>
+        <w:br/>
+        <w:t xml:space="preserve">    </w:t>
+      </w:r>
+      <w:r>
+        <w:rPr>
+          <w:rFonts w:ascii="Fira Code" w:hAnsi="Fira Code"/>
+          <w:i/>
+          <w:iCs/>
+          <w:color w:val="000000"/>
+          <w:sz w:val="12"/>
+          <w:szCs w:val="12"/>
+        </w:rPr>
+        <w:t>increment</w:t>
+      </w:r>
+      <w:r>
+        <w:rPr>
+          <w:rFonts w:ascii="Fira Code" w:hAnsi="Fira Code"/>
+          <w:color w:val="000000"/>
+          <w:sz w:val="12"/>
+          <w:szCs w:val="12"/>
+        </w:rPr>
+        <w:t>(original);</w:t>
+      </w:r>
+      <w:r>
+        <w:rPr>
+          <w:rFonts w:ascii="Fira Code" w:hAnsi="Fira Code"/>
+          <w:color w:val="000000"/>
+          <w:sz w:val="12"/>
+          <w:szCs w:val="12"/>
+        </w:rPr>
+        <w:br/>
+        <w:t xml:space="preserve">    </w:t>
+      </w:r>
+      <w:proofErr w:type="spellStart"/>
+      <w:r>
+        <w:rPr>
+          <w:rFonts w:ascii="Fira Code" w:hAnsi="Fira Code"/>
+          <w:color w:val="000000"/>
+          <w:sz w:val="12"/>
+          <w:szCs w:val="12"/>
+        </w:rPr>
+        <w:t>System.</w:t>
+      </w:r>
+      <w:r>
+        <w:rPr>
+          <w:rFonts w:ascii="Fira Code" w:hAnsi="Fira Code"/>
+          <w:b/>
+          <w:bCs/>
+          <w:i/>
+          <w:iCs/>
+          <w:color w:val="660E7A"/>
+          <w:sz w:val="12"/>
+          <w:szCs w:val="12"/>
+        </w:rPr>
+        <w:t>out</w:t>
+      </w:r>
+      <w:r>
+        <w:rPr>
+          <w:rFonts w:ascii="Fira Code" w:hAnsi="Fira Code"/>
+          <w:color w:val="000000"/>
+          <w:sz w:val="12"/>
+          <w:szCs w:val="12"/>
+        </w:rPr>
+        <w:t>.println</w:t>
+      </w:r>
+      <w:proofErr w:type="spellEnd"/>
+      <w:r>
+        <w:rPr>
+          <w:rFonts w:ascii="Fira Code" w:hAnsi="Fira Code"/>
+          <w:color w:val="000000"/>
+          <w:sz w:val="12"/>
+          <w:szCs w:val="12"/>
+        </w:rPr>
+        <w:t>(</w:t>
+      </w:r>
+      <w:r>
+        <w:rPr>
+          <w:rFonts w:ascii="Fira Code" w:hAnsi="Fira Code"/>
+          <w:b/>
+          <w:bCs/>
+          <w:color w:val="008000"/>
+          <w:sz w:val="12"/>
+          <w:szCs w:val="12"/>
+        </w:rPr>
+        <w:t xml:space="preserve">"Original after: " </w:t>
+      </w:r>
+      <w:r>
+        <w:rPr>
+          <w:rFonts w:ascii="Fira Code" w:hAnsi="Fira Code"/>
+          <w:color w:val="000000"/>
+          <w:sz w:val="12"/>
+          <w:szCs w:val="12"/>
+        </w:rPr>
+        <w:t>+ original[</w:t>
+      </w:r>
+      <w:r>
+        <w:rPr>
+          <w:rFonts w:ascii="Fira Code" w:hAnsi="Fira Code"/>
+          <w:color w:val="0000FF"/>
+          <w:sz w:val="12"/>
+          <w:szCs w:val="12"/>
+        </w:rPr>
+        <w:t>0</w:t>
+      </w:r>
+      <w:r>
+        <w:rPr>
+          <w:rFonts w:ascii="Fira Code" w:hAnsi="Fira Code"/>
+          <w:color w:val="000000"/>
+          <w:sz w:val="12"/>
+          <w:szCs w:val="12"/>
+        </w:rPr>
+        <w:t>]);</w:t>
+      </w:r>
+      <w:r>
+        <w:rPr>
+          <w:rFonts w:ascii="Fira Code" w:hAnsi="Fira Code"/>
+          <w:color w:val="000000"/>
+          <w:sz w:val="12"/>
+          <w:szCs w:val="12"/>
+        </w:rPr>
+        <w:br/>
+        <w:t>}</w:t>
+      </w:r>
+      <w:r>
+        <w:rPr>
+          <w:rFonts w:ascii="Fira Code" w:hAnsi="Fira Code"/>
+          <w:color w:val="000000"/>
+          <w:sz w:val="12"/>
+          <w:szCs w:val="12"/>
+        </w:rPr>
+        <w:br/>
+      </w:r>
+      <w:r>
+        <w:rPr>
+          <w:rFonts w:ascii="Fira Code" w:hAnsi="Fira Code"/>
+          <w:color w:val="000000"/>
+          <w:sz w:val="12"/>
+          <w:szCs w:val="12"/>
+        </w:rPr>
+        <w:br/>
+      </w:r>
+      <w:r>
+        <w:rPr>
+          <w:rFonts w:ascii="Fira Code" w:hAnsi="Fira Code"/>
+          <w:b/>
+          <w:bCs/>
+          <w:color w:val="000080"/>
+          <w:sz w:val="12"/>
+          <w:szCs w:val="12"/>
+        </w:rPr>
+        <w:t xml:space="preserve">public static void </w:t>
+      </w:r>
+      <w:r>
+        <w:rPr>
+          <w:rFonts w:ascii="Fira Code" w:hAnsi="Fira Code"/>
+          <w:color w:val="000000"/>
+          <w:sz w:val="12"/>
+          <w:szCs w:val="12"/>
+        </w:rPr>
+        <w:t>increment(</w:t>
+      </w:r>
+      <w:r>
+        <w:rPr>
+          <w:rFonts w:ascii="Fira Code" w:hAnsi="Fira Code"/>
+          <w:b/>
+          <w:bCs/>
+          <w:color w:val="000080"/>
+          <w:sz w:val="12"/>
+          <w:szCs w:val="12"/>
+        </w:rPr>
+        <w:t>int</w:t>
+      </w:r>
+      <w:r>
+        <w:rPr>
+          <w:rFonts w:ascii="Fira Code" w:hAnsi="Fira Code"/>
+          <w:color w:val="000000"/>
+          <w:sz w:val="12"/>
+          <w:szCs w:val="12"/>
+        </w:rPr>
+        <w:t xml:space="preserve">[] </w:t>
+      </w:r>
+      <w:proofErr w:type="spellStart"/>
+      <w:r>
+        <w:rPr>
+          <w:rFonts w:ascii="Fira Code" w:hAnsi="Fira Code"/>
+          <w:color w:val="000000"/>
+          <w:sz w:val="12"/>
+          <w:szCs w:val="12"/>
+        </w:rPr>
+        <w:t>inMethod</w:t>
+      </w:r>
+      <w:proofErr w:type="spellEnd"/>
+      <w:r>
+        <w:rPr>
+          <w:rFonts w:ascii="Fira Code" w:hAnsi="Fira Code"/>
+          <w:color w:val="000000"/>
+          <w:sz w:val="12"/>
+          <w:szCs w:val="12"/>
+        </w:rPr>
+        <w:t>) {</w:t>
+      </w:r>
+      <w:r>
+        <w:rPr>
+          <w:rFonts w:ascii="Fira Code" w:hAnsi="Fira Code"/>
+          <w:color w:val="000000"/>
+          <w:sz w:val="12"/>
+          <w:szCs w:val="12"/>
+        </w:rPr>
+        <w:br/>
+        <w:t xml:space="preserve">    </w:t>
+      </w:r>
+      <w:proofErr w:type="spellStart"/>
+      <w:r>
+        <w:rPr>
+          <w:rFonts w:ascii="Fira Code" w:hAnsi="Fira Code"/>
+          <w:color w:val="000000"/>
+          <w:sz w:val="12"/>
+          <w:szCs w:val="12"/>
+        </w:rPr>
+        <w:t>inMethod</w:t>
+      </w:r>
+      <w:proofErr w:type="spellEnd"/>
+      <w:r>
+        <w:rPr>
+          <w:rFonts w:ascii="Fira Code" w:hAnsi="Fira Code"/>
+          <w:color w:val="000000"/>
+          <w:sz w:val="12"/>
+          <w:szCs w:val="12"/>
+        </w:rPr>
+        <w:t>[</w:t>
+      </w:r>
+      <w:r>
+        <w:rPr>
+          <w:rFonts w:ascii="Fira Code" w:hAnsi="Fira Code"/>
+          <w:color w:val="0000FF"/>
+          <w:sz w:val="12"/>
+          <w:szCs w:val="12"/>
+        </w:rPr>
+        <w:t>0</w:t>
+      </w:r>
+      <w:r>
+        <w:rPr>
+          <w:rFonts w:ascii="Fira Code" w:hAnsi="Fira Code"/>
+          <w:color w:val="000000"/>
+          <w:sz w:val="12"/>
+          <w:szCs w:val="12"/>
+        </w:rPr>
+        <w:t>]++;</w:t>
+      </w:r>
+      <w:r>
+        <w:rPr>
+          <w:rFonts w:ascii="Fira Code" w:hAnsi="Fira Code"/>
+          <w:color w:val="000000"/>
+          <w:sz w:val="12"/>
+          <w:szCs w:val="12"/>
+        </w:rPr>
+        <w:br/>
+        <w:t xml:space="preserve">    </w:t>
+      </w:r>
+      <w:proofErr w:type="spellStart"/>
+      <w:r>
+        <w:rPr>
+          <w:rFonts w:ascii="Fira Code" w:hAnsi="Fira Code"/>
+          <w:color w:val="000000"/>
+          <w:sz w:val="12"/>
+          <w:szCs w:val="12"/>
+        </w:rPr>
+        <w:t>System.</w:t>
+      </w:r>
+      <w:r>
+        <w:rPr>
+          <w:rFonts w:ascii="Fira Code" w:hAnsi="Fira Code"/>
+          <w:b/>
+          <w:bCs/>
+          <w:i/>
+          <w:iCs/>
+          <w:color w:val="660E7A"/>
+          <w:sz w:val="12"/>
+          <w:szCs w:val="12"/>
+        </w:rPr>
+        <w:t>out</w:t>
+      </w:r>
+      <w:r>
+        <w:rPr>
+          <w:rFonts w:ascii="Fira Code" w:hAnsi="Fira Code"/>
+          <w:color w:val="000000"/>
+          <w:sz w:val="12"/>
+          <w:szCs w:val="12"/>
+        </w:rPr>
+        <w:t>.println</w:t>
+      </w:r>
+      <w:proofErr w:type="spellEnd"/>
+      <w:r>
+        <w:rPr>
+          <w:rFonts w:ascii="Fira Code" w:hAnsi="Fira Code"/>
+          <w:color w:val="000000"/>
+          <w:sz w:val="12"/>
+          <w:szCs w:val="12"/>
+        </w:rPr>
+        <w:t>(</w:t>
+      </w:r>
+      <w:r>
+        <w:rPr>
+          <w:rFonts w:ascii="Fira Code" w:hAnsi="Fira Code"/>
+          <w:b/>
+          <w:bCs/>
+          <w:color w:val="008000"/>
+          <w:sz w:val="12"/>
+          <w:szCs w:val="12"/>
+        </w:rPr>
+        <w:t xml:space="preserve">"In method: " </w:t>
+      </w:r>
+      <w:r>
+        <w:rPr>
+          <w:rFonts w:ascii="Fira Code" w:hAnsi="Fira Code"/>
+          <w:color w:val="000000"/>
+          <w:sz w:val="12"/>
+          <w:szCs w:val="12"/>
+        </w:rPr>
+        <w:t xml:space="preserve">+ </w:t>
+      </w:r>
+      <w:proofErr w:type="spellStart"/>
+      <w:r>
+        <w:rPr>
+          <w:rFonts w:ascii="Fira Code" w:hAnsi="Fira Code"/>
+          <w:color w:val="000000"/>
+          <w:sz w:val="12"/>
+          <w:szCs w:val="12"/>
+        </w:rPr>
+        <w:t>inMethod</w:t>
+      </w:r>
+      <w:proofErr w:type="spellEnd"/>
+      <w:r>
+        <w:rPr>
+          <w:rFonts w:ascii="Fira Code" w:hAnsi="Fira Code"/>
+          <w:color w:val="000000"/>
+          <w:sz w:val="12"/>
+          <w:szCs w:val="12"/>
+        </w:rPr>
+        <w:t>[</w:t>
+      </w:r>
+      <w:r>
+        <w:rPr>
+          <w:rFonts w:ascii="Fira Code" w:hAnsi="Fira Code"/>
+          <w:color w:val="0000FF"/>
+          <w:sz w:val="12"/>
+          <w:szCs w:val="12"/>
+        </w:rPr>
+        <w:t>0</w:t>
+      </w:r>
+      <w:r>
+        <w:rPr>
+          <w:rFonts w:ascii="Fira Code" w:hAnsi="Fira Code"/>
+          <w:color w:val="000000"/>
+          <w:sz w:val="12"/>
+          <w:szCs w:val="12"/>
+        </w:rPr>
+        <w:t>]);</w:t>
+      </w:r>
+      <w:r>
+        <w:rPr>
+          <w:rFonts w:ascii="Fira Code" w:hAnsi="Fira Code"/>
+          <w:color w:val="000000"/>
+          <w:sz w:val="12"/>
+          <w:szCs w:val="12"/>
+        </w:rPr>
+        <w:br/>
+        <w:t>}</w:t>
+      </w:r>
+    </w:p>
+    <w:p/>
+    <w:p>
+      <w:r>
+        <w:t>output:</w:t>
+      </w:r>
+    </w:p>
+    <w:p>
+      <w:r>
+        <w:t>Original Value: 10</w:t>
+      </w:r>
+    </w:p>
+    <w:p>
+      <w:r>
+        <w:t>In method: 11</w:t>
+      </w:r>
+    </w:p>
+    <w:p>
+      <w:r>
+        <w:t>Original after: 11</w:t>
+      </w:r>
+    </w:p>
+    <w:p/>
     <w:p/>
     <w:sectPr>
       <w:pgSz w:w="12240" w:h="15840"/>
@@ -2705,7 +4090,7 @@
   <w:abstractNum w:abstractNumId="0" w15:restartNumberingAfterBreak="0">
     <w:nsid w:val="0DCA1F6B"/>
     <w:multiLevelType w:val="hybridMultilevel"/>
-    <w:tmpl w:val="F4B447A0"/>
+    <w:tmpl w:val="D93417CA"/>
     <w:lvl w:ilvl="0" w:tplc="21482404">
       <w:start w:val="5"/>
       <w:numFmt w:val="bullet"/>
@@ -3765,6 +5150,56 @@
       <w:contextualSpacing/>
     </w:pPr>
   </w:style>
+  <w:style w:type="paragraph" w:styleId="HTMLPreformatted">
+    <w:name w:val="HTML Preformatted"/>
+    <w:basedOn w:val="Normal"/>
+    <w:link w:val="HTMLPreformattedChar"/>
+    <w:uiPriority w:val="99"/>
+    <w:semiHidden/>
+    <w:unhideWhenUsed/>
+    <w:rsid w:val="009E1600"/>
+    <w:pPr>
+      <w:tabs>
+        <w:tab w:val="left" w:pos="916"/>
+        <w:tab w:val="left" w:pos="1832"/>
+        <w:tab w:val="left" w:pos="2748"/>
+        <w:tab w:val="left" w:pos="3664"/>
+        <w:tab w:val="left" w:pos="4580"/>
+        <w:tab w:val="left" w:pos="5496"/>
+        <w:tab w:val="left" w:pos="6412"/>
+        <w:tab w:val="left" w:pos="7328"/>
+        <w:tab w:val="left" w:pos="8244"/>
+        <w:tab w:val="left" w:pos="9160"/>
+        <w:tab w:val="left" w:pos="10076"/>
+        <w:tab w:val="left" w:pos="10992"/>
+        <w:tab w:val="left" w:pos="11908"/>
+        <w:tab w:val="left" w:pos="12824"/>
+        <w:tab w:val="left" w:pos="13740"/>
+        <w:tab w:val="left" w:pos="14656"/>
+      </w:tabs>
+      <w:spacing w:after="0" w:line="240" w:lineRule="auto"/>
+    </w:pPr>
+    <w:rPr>
+      <w:rFonts w:ascii="Courier New" w:eastAsia="Times New Roman" w:hAnsi="Courier New" w:cs="Courier New"/>
+      <w:sz w:val="20"/>
+      <w:szCs w:val="20"/>
+      <w:lang w:eastAsia="en-PH"/>
+    </w:rPr>
+  </w:style>
+  <w:style w:type="character" w:customStyle="1" w:styleId="HTMLPreformattedChar">
+    <w:name w:val="HTML Preformatted Char"/>
+    <w:basedOn w:val="DefaultParagraphFont"/>
+    <w:link w:val="HTMLPreformatted"/>
+    <w:uiPriority w:val="99"/>
+    <w:semiHidden/>
+    <w:rsid w:val="009E1600"/>
+    <w:rPr>
+      <w:rFonts w:ascii="Courier New" w:eastAsia="Times New Roman" w:hAnsi="Courier New" w:cs="Courier New"/>
+      <w:sz w:val="20"/>
+      <w:szCs w:val="20"/>
+      <w:lang w:eastAsia="en-PH"/>
+    </w:rPr>
+  </w:style>
 </w:styles>
 </file>
 
@@ -4034,7 +5469,7 @@
 </file>
 
 <file path=customXml/itemProps1.xml><?xml version="1.0" encoding="utf-8"?>
-<ds:datastoreItem xmlns:ds="http://schemas.openxmlformats.org/officeDocument/2006/customXml" ds:itemID="{61F03D89-B585-40BD-85BF-F297392F25DF}">
+<ds:datastoreItem xmlns:ds="http://schemas.openxmlformats.org/officeDocument/2006/customXml" ds:itemID="{3D8E7A27-2B38-4049-95E1-D6C4A9026E57}">
   <ds:schemaRefs>
     <ds:schemaRef ds:uri="http://schemas.openxmlformats.org/officeDocument/2006/bibliography"/>
   </ds:schemaRefs>

</xml_diff>

<commit_message>
Chapter 51 reached in the course tutorials
</commit_message>
<xml_diff>
--- a/lynda-com-java-essentials-training-2016.docx
+++ b/lynda-com-java-essentials-training-2016.docx
@@ -2839,6 +2839,11 @@
     <w:p>
       <w:r>
         <w:t>Passing Primitives Value</w:t>
+      </w:r>
+    </w:p>
+    <w:p>
+      <w:r>
+        <w:t>Changes inside the method won’t change the original</w:t>
       </w:r>
     </w:p>
     <w:p>
@@ -3433,10 +3438,13 @@
       <w:r>
         <w:t xml:space="preserve">Complex </w:t>
       </w:r>
-      <w:bookmarkStart w:id="1" w:name="_GoBack"/>
-      <w:bookmarkEnd w:id="1"/>
       <w:r>
         <w:t>Object</w:t>
+      </w:r>
+    </w:p>
+    <w:p>
+      <w:r>
+        <w:t>Making a copy of array passed in but the new array is still referencing the original values outside the scope</w:t>
       </w:r>
     </w:p>
     <w:p>
@@ -4070,10 +4078,74 @@
     </w:p>
     <w:p>
       <w:r>
+        <w:lastRenderedPageBreak/>
         <w:t>Original after: 11</w:t>
       </w:r>
     </w:p>
+    <w:p>
+      <w:bookmarkStart w:id="1" w:name="_GoBack"/>
+      <w:bookmarkEnd w:id="1"/>
+    </w:p>
+    <w:p>
+      <w:r>
+        <w:t>Object Variables are References</w:t>
+      </w:r>
+    </w:p>
+    <w:p>
+      <w:pPr>
+        <w:pStyle w:val="ListParagraph"/>
+        <w:numPr>
+          <w:ilvl w:val="0"/>
+          <w:numId w:val="3"/>
+        </w:numPr>
+      </w:pPr>
+      <w:r>
+        <w:t>Reference variables point to a location(object) in memory</w:t>
+      </w:r>
+    </w:p>
+    <w:p>
+      <w:pPr>
+        <w:pStyle w:val="ListParagraph"/>
+        <w:numPr>
+          <w:ilvl w:val="0"/>
+          <w:numId w:val="3"/>
+        </w:numPr>
+      </w:pPr>
+      <w:r>
+        <w:t>When variable is passed in the function, a new variable is made but pointing to the original object</w:t>
+      </w:r>
+    </w:p>
+    <w:p>
+      <w:pPr>
+        <w:pStyle w:val="ListParagraph"/>
+        <w:numPr>
+          <w:ilvl w:val="0"/>
+          <w:numId w:val="3"/>
+        </w:numPr>
+      </w:pPr>
+      <w:r>
+        <w:t>Have now two references pointing to the same object</w:t>
+      </w:r>
+    </w:p>
+    <w:p>
+      <w:r>
+        <w:t xml:space="preserve">In most complex object, changing the object in the method would change the object outside but string values are immutable. Once declared, they cannot </w:t>
+      </w:r>
+      <w:proofErr w:type="gramStart"/>
+      <w:r>
+        <w:t>changed</w:t>
+      </w:r>
+      <w:proofErr w:type="gramEnd"/>
+      <w:r>
+        <w:t>.</w:t>
+      </w:r>
+    </w:p>
     <w:p/>
+    <w:p>
+      <w:r>
+        <w:t xml:space="preserve">When string is passed in to a method, a copy of string is created within the method and detached from the original value outside the method. </w:t>
+      </w:r>
+    </w:p>
     <w:p/>
     <w:sectPr>
       <w:pgSz w:w="12240" w:h="15840"/>
@@ -5469,7 +5541,7 @@
 </file>
 
 <file path=customXml/itemProps1.xml><?xml version="1.0" encoding="utf-8"?>
-<ds:datastoreItem xmlns:ds="http://schemas.openxmlformats.org/officeDocument/2006/customXml" ds:itemID="{3D8E7A27-2B38-4049-95E1-D6C4A9026E57}">
+<ds:datastoreItem xmlns:ds="http://schemas.openxmlformats.org/officeDocument/2006/customXml" ds:itemID="{072EDBC1-0504-4609-B094-DF69C531CE8D}">
   <ds:schemaRefs>
     <ds:schemaRef ds:uri="http://schemas.openxmlformats.org/officeDocument/2006/bibliography"/>
   </ds:schemaRefs>

</xml_diff>

<commit_message>
Simple array tutorial on Java
</commit_message>
<xml_diff>
--- a/lynda-com-java-essentials-training-2016.docx
+++ b/lynda-com-java-essentials-training-2016.docx
@@ -4082,71 +4082,201 @@
         <w:t>Original after: 11</w:t>
       </w:r>
     </w:p>
-    <w:p>
+    <w:p/>
+    <w:p>
+      <w:r>
+        <w:t>Object Variables are References</w:t>
+      </w:r>
+    </w:p>
+    <w:p>
+      <w:pPr>
+        <w:pStyle w:val="ListParagraph"/>
+        <w:numPr>
+          <w:ilvl w:val="0"/>
+          <w:numId w:val="3"/>
+        </w:numPr>
+      </w:pPr>
+      <w:r>
+        <w:t>Reference variables point to a location(object) in memory</w:t>
+      </w:r>
+    </w:p>
+    <w:p>
+      <w:pPr>
+        <w:pStyle w:val="ListParagraph"/>
+        <w:numPr>
+          <w:ilvl w:val="0"/>
+          <w:numId w:val="3"/>
+        </w:numPr>
+      </w:pPr>
+      <w:r>
+        <w:t>When variable is passed in the function, a new variable is made but pointing to the original object</w:t>
+      </w:r>
+    </w:p>
+    <w:p>
+      <w:pPr>
+        <w:pStyle w:val="ListParagraph"/>
+        <w:numPr>
+          <w:ilvl w:val="0"/>
+          <w:numId w:val="3"/>
+        </w:numPr>
+      </w:pPr>
+      <w:r>
+        <w:t>Have now two references pointing to the same object</w:t>
+      </w:r>
+    </w:p>
+    <w:p>
+      <w:r>
+        <w:t xml:space="preserve">In most complex object, changing the object in the method would change the object outside but string values are immutable. Once declared, they cannot </w:t>
+      </w:r>
+      <w:r>
+        <w:t>change</w:t>
+      </w:r>
+      <w:r>
+        <w:t>.</w:t>
+      </w:r>
+    </w:p>
+    <w:p/>
+    <w:p>
+      <w:r>
+        <w:t xml:space="preserve">When string is passed in to a method, a copy of string is created within the method and detached from the original value outside the method. </w:t>
+      </w:r>
+    </w:p>
+    <w:p>
+      <w:pPr>
+        <w:rPr>
+          <w:b/>
+        </w:rPr>
+      </w:pPr>
+    </w:p>
+    <w:p>
+      <w:pPr>
+        <w:rPr>
+          <w:b/>
+        </w:rPr>
+      </w:pPr>
+      <w:r>
+        <w:rPr>
+          <w:b/>
+        </w:rPr>
+        <w:t xml:space="preserve">Chapter 52 - Using simple arrays </w:t>
+      </w:r>
+    </w:p>
+    <w:p>
+      <w:pPr>
+        <w:pStyle w:val="ListParagraph"/>
+        <w:numPr>
+          <w:ilvl w:val="0"/>
+          <w:numId w:val="3"/>
+        </w:numPr>
+      </w:pPr>
+      <w:r>
+        <w:t>Brackets in array can be placed after the data type or after the variable name but not both. Preferably after the data type.</w:t>
+      </w:r>
+    </w:p>
+    <w:p>
+      <w:pPr>
+        <w:pStyle w:val="ListParagraph"/>
+        <w:numPr>
+          <w:ilvl w:val="0"/>
+          <w:numId w:val="3"/>
+        </w:numPr>
+      </w:pPr>
+      <w:r>
+        <w:t>Once array size has been set, it c</w:t>
+      </w:r>
       <w:bookmarkStart w:id="1" w:name="_GoBack"/>
       <w:bookmarkEnd w:id="1"/>
-    </w:p>
-    <w:p>
-      <w:r>
-        <w:t>Object Variables are References</w:t>
-      </w:r>
-    </w:p>
-    <w:p>
-      <w:pPr>
-        <w:pStyle w:val="ListParagraph"/>
-        <w:numPr>
-          <w:ilvl w:val="0"/>
-          <w:numId w:val="3"/>
-        </w:numPr>
-      </w:pPr>
-      <w:r>
-        <w:t>Reference variables point to a location(object) in memory</w:t>
-      </w:r>
-    </w:p>
-    <w:p>
-      <w:pPr>
-        <w:pStyle w:val="ListParagraph"/>
-        <w:numPr>
-          <w:ilvl w:val="0"/>
-          <w:numId w:val="3"/>
-        </w:numPr>
-      </w:pPr>
-      <w:r>
-        <w:t>When variable is passed in the function, a new variable is made but pointing to the original object</w:t>
-      </w:r>
-    </w:p>
-    <w:p>
-      <w:pPr>
-        <w:pStyle w:val="ListParagraph"/>
-        <w:numPr>
-          <w:ilvl w:val="0"/>
-          <w:numId w:val="3"/>
-        </w:numPr>
-      </w:pPr>
-      <w:r>
-        <w:t>Have now two references pointing to the same object</w:t>
-      </w:r>
-    </w:p>
-    <w:p>
-      <w:r>
-        <w:t xml:space="preserve">In most complex object, changing the object in the method would change the object outside but string values are immutable. Once declared, they cannot </w:t>
-      </w:r>
+      <w:r>
+        <w:t>annot be changed</w:t>
+      </w:r>
+    </w:p>
+    <w:p/>
+    <w:p>
+      <w:proofErr w:type="spellStart"/>
+      <w:r>
+        <w:t>Arrays.sort</w:t>
+      </w:r>
+      <w:proofErr w:type="spellEnd"/>
+      <w:r>
+        <w:t xml:space="preserve"> </w:t>
+      </w:r>
+    </w:p>
+    <w:p>
+      <w:pPr>
+        <w:pStyle w:val="ListParagraph"/>
+        <w:numPr>
+          <w:ilvl w:val="0"/>
+          <w:numId w:val="3"/>
+        </w:numPr>
+      </w:pPr>
+      <w:r>
+        <w:t xml:space="preserve">Belongs to </w:t>
+      </w:r>
+      <w:proofErr w:type="spellStart"/>
       <w:proofErr w:type="gramStart"/>
       <w:r>
-        <w:t>changed</w:t>
+        <w:t>java.util</w:t>
       </w:r>
       <w:proofErr w:type="gramEnd"/>
       <w:r>
-        <w:t>.</w:t>
-      </w:r>
-    </w:p>
-    <w:p/>
-    <w:p>
-      <w:r>
-        <w:t xml:space="preserve">When string is passed in to a method, a copy of string is created within the method and detached from the original value outside the method. </w:t>
-      </w:r>
-    </w:p>
-    <w:p/>
+        <w:t>.Arrays</w:t>
+      </w:r>
+      <w:proofErr w:type="spellEnd"/>
+      <w:r>
+        <w:t>;</w:t>
+      </w:r>
+    </w:p>
+    <w:p>
+      <w:pPr>
+        <w:pStyle w:val="ListParagraph"/>
+        <w:numPr>
+          <w:ilvl w:val="0"/>
+          <w:numId w:val="3"/>
+        </w:numPr>
+      </w:pPr>
+      <w:r>
+        <w:t>Sort the array</w:t>
+      </w:r>
+    </w:p>
+    <w:p>
+      <w:proofErr w:type="spellStart"/>
+      <w:r>
+        <w:t>System.arraycopy</w:t>
+      </w:r>
+      <w:proofErr w:type="spellEnd"/>
+    </w:p>
+    <w:p>
+      <w:pPr>
+        <w:pStyle w:val="ListParagraph"/>
+        <w:numPr>
+          <w:ilvl w:val="0"/>
+          <w:numId w:val="3"/>
+        </w:numPr>
+      </w:pPr>
+      <w:r>
+        <w:t>Copy contents of an array into another</w:t>
+      </w:r>
+    </w:p>
+    <w:p>
+      <w:pPr>
+        <w:pStyle w:val="ListParagraph"/>
+        <w:numPr>
+          <w:ilvl w:val="0"/>
+          <w:numId w:val="3"/>
+        </w:numPr>
+      </w:pPr>
+      <w:r>
+        <w:t>Parameters: source, source-starting-index-</w:t>
+      </w:r>
+      <w:proofErr w:type="gramStart"/>
+      <w:r>
+        <w:t>position ,</w:t>
+      </w:r>
+      <w:proofErr w:type="gramEnd"/>
+      <w:r>
+        <w:t xml:space="preserve"> destination-array, destination-starting-index-position, and length</w:t>
+      </w:r>
+    </w:p>
     <w:sectPr>
       <w:pgSz w:w="12240" w:h="15840"/>
       <w:pgMar w:top="1440" w:right="1440" w:bottom="1440" w:left="1440" w:header="708" w:footer="708" w:gutter="0"/>
@@ -5541,7 +5671,7 @@
 </file>
 
 <file path=customXml/itemProps1.xml><?xml version="1.0" encoding="utf-8"?>
-<ds:datastoreItem xmlns:ds="http://schemas.openxmlformats.org/officeDocument/2006/customXml" ds:itemID="{072EDBC1-0504-4609-B094-DF69C531CE8D}">
+<ds:datastoreItem xmlns:ds="http://schemas.openxmlformats.org/officeDocument/2006/customXml" ds:itemID="{A0D416BB-95A9-4AB1-AA78-BDA679F6EF88}">
   <ds:schemaRefs>
     <ds:schemaRef ds:uri="http://schemas.openxmlformats.org/officeDocument/2006/bibliography"/>
   </ds:schemaRefs>

</xml_diff>

<commit_message>
Added notes on hash map and array list
</commit_message>
<xml_diff>
--- a/lynda-com-java-essentials-training-2016.docx
+++ b/lynda-com-java-essentials-training-2016.docx
@@ -4182,100 +4182,826 @@
         </w:numPr>
       </w:pPr>
       <w:r>
-        <w:t>Once array size has been set, it c</w:t>
-      </w:r>
+        <w:t>Once array size has been set, it cannot be changed</w:t>
+      </w:r>
+    </w:p>
+    <w:p/>
+    <w:p>
+      <w:proofErr w:type="spellStart"/>
+      <w:r>
+        <w:t>Arrays.sort</w:t>
+      </w:r>
+      <w:proofErr w:type="spellEnd"/>
+      <w:r>
+        <w:t xml:space="preserve"> </w:t>
+      </w:r>
+    </w:p>
+    <w:p>
+      <w:pPr>
+        <w:pStyle w:val="ListParagraph"/>
+        <w:numPr>
+          <w:ilvl w:val="0"/>
+          <w:numId w:val="3"/>
+        </w:numPr>
+      </w:pPr>
+      <w:r>
+        <w:t xml:space="preserve">Belongs to </w:t>
+      </w:r>
+      <w:proofErr w:type="spellStart"/>
+      <w:proofErr w:type="gramStart"/>
+      <w:r>
+        <w:t>java.util</w:t>
+      </w:r>
+      <w:proofErr w:type="gramEnd"/>
+      <w:r>
+        <w:t>.Arrays</w:t>
+      </w:r>
+      <w:proofErr w:type="spellEnd"/>
+      <w:r>
+        <w:t>;</w:t>
+      </w:r>
+    </w:p>
+    <w:p>
+      <w:pPr>
+        <w:pStyle w:val="ListParagraph"/>
+        <w:numPr>
+          <w:ilvl w:val="0"/>
+          <w:numId w:val="3"/>
+        </w:numPr>
+      </w:pPr>
+      <w:r>
+        <w:t>Sort the array</w:t>
+      </w:r>
+    </w:p>
+    <w:p>
+      <w:proofErr w:type="spellStart"/>
+      <w:r>
+        <w:t>System.arraycopy</w:t>
+      </w:r>
+      <w:proofErr w:type="spellEnd"/>
+    </w:p>
+    <w:p>
+      <w:pPr>
+        <w:pStyle w:val="ListParagraph"/>
+        <w:numPr>
+          <w:ilvl w:val="0"/>
+          <w:numId w:val="3"/>
+        </w:numPr>
+      </w:pPr>
+      <w:r>
+        <w:t>Copy contents of an array into another</w:t>
+      </w:r>
+    </w:p>
+    <w:p>
+      <w:pPr>
+        <w:pStyle w:val="ListParagraph"/>
+        <w:numPr>
+          <w:ilvl w:val="0"/>
+          <w:numId w:val="3"/>
+        </w:numPr>
+      </w:pPr>
+      <w:r>
+        <w:t>Parameters: source, source-starting-index-position, destination-array, destination-starting-index-position, and length</w:t>
+      </w:r>
+    </w:p>
+    <w:p>
+      <w:pPr>
+        <w:rPr>
+          <w:b/>
+        </w:rPr>
+      </w:pPr>
+    </w:p>
+    <w:p>
+      <w:pPr>
+        <w:rPr>
+          <w:b/>
+        </w:rPr>
+      </w:pPr>
+      <w:r>
+        <w:rPr>
+          <w:b/>
+        </w:rPr>
+        <w:t>Chapter 53 - Using two-dimensional array</w:t>
+      </w:r>
+    </w:p>
+    <w:p>
+      <w:proofErr w:type="gramStart"/>
+      <w:r>
+        <w:t>String[</w:t>
+      </w:r>
+      <w:proofErr w:type="gramEnd"/>
+      <w:r>
+        <w:t>][] states = new String[3][2];</w:t>
+      </w:r>
+    </w:p>
+    <w:p>
+      <w:pPr>
+        <w:pStyle w:val="ListParagraph"/>
+        <w:numPr>
+          <w:ilvl w:val="0"/>
+          <w:numId w:val="3"/>
+        </w:numPr>
+      </w:pPr>
+      <w:r>
+        <w:t xml:space="preserve">3; </w:t>
+      </w:r>
+      <w:r>
+        <w:t>outer array</w:t>
+      </w:r>
+    </w:p>
+    <w:p>
+      <w:pPr>
+        <w:pStyle w:val="ListParagraph"/>
+        <w:numPr>
+          <w:ilvl w:val="0"/>
+          <w:numId w:val="3"/>
+        </w:numPr>
+      </w:pPr>
+      <w:r>
+        <w:t>2; inner array – each from outer array can have 2 items in inner array</w:t>
+      </w:r>
+    </w:p>
+    <w:p>
+      <w:proofErr w:type="spellStart"/>
+      <w:r>
+        <w:t>States.length</w:t>
+      </w:r>
+      <w:proofErr w:type="spellEnd"/>
+      <w:r>
+        <w:t xml:space="preserve"> – length of the outer array</w:t>
+      </w:r>
+    </w:p>
+    <w:p/>
+    <w:p>
+      <w:pPr>
+        <w:rPr>
+          <w:b/>
+        </w:rPr>
+      </w:pPr>
+    </w:p>
+    <w:p>
+      <w:pPr>
+        <w:rPr>
+          <w:b/>
+        </w:rPr>
+      </w:pPr>
+      <w:r>
+        <w:rPr>
+          <w:b/>
+        </w:rPr>
+        <w:lastRenderedPageBreak/>
+        <w:t xml:space="preserve">Chapter 54 – Managing resizable arrays with </w:t>
+      </w:r>
+      <w:proofErr w:type="spellStart"/>
+      <w:r>
+        <w:rPr>
+          <w:b/>
+        </w:rPr>
+        <w:t>ArrayList</w:t>
+      </w:r>
+      <w:proofErr w:type="spellEnd"/>
+    </w:p>
+    <w:p>
+      <w:r>
+        <w:t xml:space="preserve">The Java Collections framework is a set of interfaces and classes </w:t>
+      </w:r>
+      <w:r>
+        <w:t>that make it easy to manage data in applications.</w:t>
+      </w:r>
+    </w:p>
+    <w:p>
+      <w:r>
+        <w:t>Classes Categories Interfaces:</w:t>
+      </w:r>
+    </w:p>
+    <w:p>
+      <w:pPr>
+        <w:pStyle w:val="ListParagraph"/>
+        <w:numPr>
+          <w:ilvl w:val="0"/>
+          <w:numId w:val="3"/>
+        </w:numPr>
+      </w:pPr>
+      <w:r>
+        <w:t>Set</w:t>
+      </w:r>
+    </w:p>
+    <w:p>
+      <w:pPr>
+        <w:pStyle w:val="ListParagraph"/>
+        <w:numPr>
+          <w:ilvl w:val="0"/>
+          <w:numId w:val="3"/>
+        </w:numPr>
+      </w:pPr>
+      <w:r>
+        <w:t>List</w:t>
+      </w:r>
+    </w:p>
+    <w:p>
+      <w:pPr>
+        <w:pStyle w:val="ListParagraph"/>
+        <w:numPr>
+          <w:ilvl w:val="0"/>
+          <w:numId w:val="3"/>
+        </w:numPr>
+      </w:pPr>
+      <w:r>
+        <w:t>Deck</w:t>
+      </w:r>
+    </w:p>
+    <w:p>
+      <w:pPr>
+        <w:pStyle w:val="ListParagraph"/>
+        <w:numPr>
+          <w:ilvl w:val="0"/>
+          <w:numId w:val="3"/>
+        </w:numPr>
+      </w:pPr>
+      <w:r>
+        <w:t>Map</w:t>
+      </w:r>
+    </w:p>
+    <w:p>
+      <w:r>
+        <w:t xml:space="preserve">Commonly used categories: </w:t>
+      </w:r>
+    </w:p>
+    <w:p>
+      <w:proofErr w:type="spellStart"/>
+      <w:r>
+        <w:t>ArrayList</w:t>
+      </w:r>
+      <w:proofErr w:type="spellEnd"/>
+    </w:p>
+    <w:p>
+      <w:pPr>
+        <w:pStyle w:val="ListParagraph"/>
+        <w:numPr>
+          <w:ilvl w:val="0"/>
+          <w:numId w:val="3"/>
+        </w:numPr>
+      </w:pPr>
+      <w:r>
+        <w:t>Implements list</w:t>
+      </w:r>
+    </w:p>
+    <w:p>
+      <w:proofErr w:type="spellStart"/>
+      <w:r>
+        <w:t>Hashmap</w:t>
+      </w:r>
+      <w:proofErr w:type="spellEnd"/>
+    </w:p>
+    <w:p>
+      <w:pPr>
+        <w:pStyle w:val="ListParagraph"/>
+        <w:numPr>
+          <w:ilvl w:val="0"/>
+          <w:numId w:val="3"/>
+        </w:numPr>
+      </w:pPr>
+      <w:r>
+        <w:t>Implements map</w:t>
+      </w:r>
+    </w:p>
+    <w:p/>
+    <w:p>
+      <w:r>
+        <w:t>List Interface</w:t>
+      </w:r>
+    </w:p>
+    <w:p>
+      <w:pPr>
+        <w:pStyle w:val="ListParagraph"/>
+        <w:numPr>
+          <w:ilvl w:val="0"/>
+          <w:numId w:val="3"/>
+        </w:numPr>
+      </w:pPr>
+      <w:r>
+        <w:t xml:space="preserve">Member of </w:t>
+      </w:r>
+      <w:proofErr w:type="spellStart"/>
+      <w:proofErr w:type="gramStart"/>
+      <w:r>
+        <w:t>java.util</w:t>
+      </w:r>
+      <w:proofErr w:type="spellEnd"/>
+      <w:proofErr w:type="gramEnd"/>
+    </w:p>
+    <w:p>
+      <w:pPr>
+        <w:pStyle w:val="ListParagraph"/>
+        <w:numPr>
+          <w:ilvl w:val="0"/>
+          <w:numId w:val="3"/>
+        </w:numPr>
+      </w:pPr>
+      <w:r>
+        <w:t>Can contain as many items as you want</w:t>
+      </w:r>
+    </w:p>
+    <w:p>
+      <w:pPr>
+        <w:pStyle w:val="ListParagraph"/>
+        <w:numPr>
+          <w:ilvl w:val="0"/>
+          <w:numId w:val="3"/>
+        </w:numPr>
+      </w:pPr>
+      <w:r>
+        <w:t>Good practice to declare the type of item it will contain by using generic notation</w:t>
+      </w:r>
+    </w:p>
+    <w:p>
+      <w:pPr>
+        <w:pStyle w:val="ListParagraph"/>
+        <w:numPr>
+          <w:ilvl w:val="1"/>
+          <w:numId w:val="3"/>
+        </w:numPr>
+      </w:pPr>
+      <w:r>
+        <w:t>Diamond operator &lt;&gt; - declare the type of items to be added to list. Use the helper class</w:t>
+      </w:r>
+    </w:p>
+    <w:p>
+      <w:r>
+        <w:t>e.g.</w:t>
+      </w:r>
+    </w:p>
+    <w:p>
+      <w:r>
+        <w:t xml:space="preserve">List&lt;String&gt; list = new </w:t>
+      </w:r>
+      <w:proofErr w:type="spellStart"/>
+      <w:r>
+        <w:t>ArrayList</w:t>
+      </w:r>
+      <w:proofErr w:type="spellEnd"/>
+      <w:r>
+        <w:t>&lt;</w:t>
+      </w:r>
+      <w:proofErr w:type="gramStart"/>
+      <w:r>
+        <w:t>&gt;(</w:t>
+      </w:r>
+      <w:proofErr w:type="gramEnd"/>
+      <w:r>
+        <w:t>)</w:t>
+      </w:r>
+    </w:p>
+    <w:p>
+      <w:pPr>
+        <w:pStyle w:val="ListParagraph"/>
+        <w:numPr>
+          <w:ilvl w:val="0"/>
+          <w:numId w:val="3"/>
+        </w:numPr>
+      </w:pPr>
+      <w:r>
+        <w:t>List: list interface</w:t>
+      </w:r>
+    </w:p>
+    <w:p>
+      <w:pPr>
+        <w:pStyle w:val="ListParagraph"/>
+        <w:numPr>
+          <w:ilvl w:val="0"/>
+          <w:numId w:val="3"/>
+        </w:numPr>
+      </w:pPr>
+      <w:r>
+        <w:t xml:space="preserve">String: generic notation enclosed in diamond operator. </w:t>
+      </w:r>
+    </w:p>
+    <w:p>
+      <w:pPr>
+        <w:pStyle w:val="ListParagraph"/>
+        <w:numPr>
+          <w:ilvl w:val="0"/>
+          <w:numId w:val="3"/>
+        </w:numPr>
+      </w:pPr>
+      <w:r>
+        <w:t>list: variable name</w:t>
+      </w:r>
+    </w:p>
+    <w:p>
+      <w:pPr>
+        <w:pStyle w:val="ListParagraph"/>
+        <w:numPr>
+          <w:ilvl w:val="0"/>
+          <w:numId w:val="3"/>
+        </w:numPr>
+      </w:pPr>
+      <w:proofErr w:type="spellStart"/>
+      <w:r>
+        <w:t>ArrayList</w:t>
+      </w:r>
+      <w:proofErr w:type="spellEnd"/>
+      <w:r>
+        <w:t xml:space="preserve">: Implementing Class/Concrete Implementation of Class </w:t>
+      </w:r>
+    </w:p>
+    <w:p>
+      <w:pPr>
+        <w:pStyle w:val="ListParagraph"/>
+        <w:numPr>
+          <w:ilvl w:val="1"/>
+          <w:numId w:val="3"/>
+        </w:numPr>
+      </w:pPr>
+      <w:r>
+        <w:t xml:space="preserve">Member of </w:t>
+      </w:r>
+      <w:proofErr w:type="spellStart"/>
+      <w:proofErr w:type="gramStart"/>
+      <w:r>
+        <w:t>java.util</w:t>
+      </w:r>
+      <w:proofErr w:type="spellEnd"/>
+      <w:proofErr w:type="gramEnd"/>
+    </w:p>
+    <w:p>
+      <w:pPr>
+        <w:pStyle w:val="ListParagraph"/>
+        <w:numPr>
+          <w:ilvl w:val="0"/>
+          <w:numId w:val="3"/>
+        </w:numPr>
+      </w:pPr>
+      <w:r>
+        <w:t>&lt;</w:t>
+      </w:r>
+      <w:proofErr w:type="gramStart"/>
+      <w:r>
+        <w:t>&gt;(</w:t>
+      </w:r>
+      <w:proofErr w:type="gramEnd"/>
+      <w:r>
+        <w:t>) – nullable values</w:t>
+      </w:r>
+    </w:p>
+    <w:p>
+      <w:pPr>
+        <w:pStyle w:val="ListParagraph"/>
+        <w:numPr>
+          <w:ilvl w:val="1"/>
+          <w:numId w:val="3"/>
+        </w:numPr>
+      </w:pPr>
+      <w:r>
+        <w:t>&lt;&gt;: contains the items data type</w:t>
+      </w:r>
+    </w:p>
+    <w:p>
+      <w:pPr>
+        <w:pStyle w:val="ListParagraph"/>
+        <w:numPr>
+          <w:ilvl w:val="1"/>
+          <w:numId w:val="3"/>
+        </w:numPr>
+      </w:pPr>
+      <w:r>
+        <w:t>(): integer contains the</w:t>
+      </w:r>
+      <w:r>
+        <w:t xml:space="preserve"> item quantity the </w:t>
+      </w:r>
+      <w:proofErr w:type="spellStart"/>
+      <w:r>
+        <w:t>arraylist</w:t>
+      </w:r>
+      <w:proofErr w:type="spellEnd"/>
+      <w:r>
+        <w:t xml:space="preserve"> will contain</w:t>
+      </w:r>
+    </w:p>
+    <w:p>
+      <w:proofErr w:type="spellStart"/>
+      <w:proofErr w:type="gramStart"/>
+      <w:r>
+        <w:t>List.get</w:t>
+      </w:r>
+      <w:proofErr w:type="spellEnd"/>
+      <w:r>
+        <w:t>(</w:t>
+      </w:r>
+      <w:proofErr w:type="gramEnd"/>
+      <w:r>
+        <w:t>);</w:t>
+      </w:r>
+    </w:p>
+    <w:p>
+      <w:pPr>
+        <w:pStyle w:val="ListParagraph"/>
+        <w:numPr>
+          <w:ilvl w:val="0"/>
+          <w:numId w:val="3"/>
+        </w:numPr>
+      </w:pPr>
+      <w:r>
+        <w:t>Returns the value of key given</w:t>
+      </w:r>
+    </w:p>
+    <w:p>
+      <w:proofErr w:type="spellStart"/>
+      <w:proofErr w:type="gramStart"/>
+      <w:r>
+        <w:t>List.add</w:t>
+      </w:r>
+      <w:proofErr w:type="spellEnd"/>
+      <w:r>
+        <w:t>(</w:t>
+      </w:r>
+      <w:proofErr w:type="gramEnd"/>
+      <w:r>
+        <w:t>);</w:t>
+      </w:r>
+    </w:p>
+    <w:p>
+      <w:pPr>
+        <w:pStyle w:val="ListParagraph"/>
+        <w:numPr>
+          <w:ilvl w:val="0"/>
+          <w:numId w:val="3"/>
+        </w:numPr>
+      </w:pPr>
+      <w:r>
+        <w:t>Add new items in the list</w:t>
+      </w:r>
+    </w:p>
+    <w:p>
+      <w:proofErr w:type="spellStart"/>
+      <w:r>
+        <w:t>List.indexOf</w:t>
+      </w:r>
+      <w:proofErr w:type="spellEnd"/>
+      <w:r>
+        <w:t>();</w:t>
+      </w:r>
+    </w:p>
+    <w:p/>
+    <w:p>
+      <w:pPr>
+        <w:pStyle w:val="ListParagraph"/>
+        <w:numPr>
+          <w:ilvl w:val="0"/>
+          <w:numId w:val="3"/>
+        </w:numPr>
+      </w:pPr>
+      <w:r>
+        <w:t>Returns the key of given value</w:t>
+      </w:r>
+    </w:p>
+    <w:p>
+      <w:proofErr w:type="spellStart"/>
+      <w:r>
+        <w:t>List.remove</w:t>
+      </w:r>
+      <w:proofErr w:type="spellEnd"/>
+      <w:r>
+        <w:t>();</w:t>
+      </w:r>
+    </w:p>
+    <w:p>
+      <w:pPr>
+        <w:pStyle w:val="ListParagraph"/>
+        <w:numPr>
+          <w:ilvl w:val="0"/>
+          <w:numId w:val="3"/>
+        </w:numPr>
+      </w:pPr>
+      <w:r>
+        <w:t>Removes the item from the list</w:t>
+      </w:r>
+    </w:p>
+    <w:p>
+      <w:pPr>
+        <w:rPr>
+          <w:b/>
+        </w:rPr>
+      </w:pPr>
+    </w:p>
+    <w:p>
+      <w:pPr>
+        <w:rPr>
+          <w:b/>
+        </w:rPr>
+      </w:pPr>
+      <w:r>
+        <w:rPr>
+          <w:b/>
+        </w:rPr>
+        <w:t>Chapter 55 – Managing unordered data with HashMap</w:t>
+      </w:r>
+    </w:p>
+    <w:p>
+      <w:proofErr w:type="spellStart"/>
+      <w:r>
+        <w:t>Hashmap</w:t>
+      </w:r>
+      <w:proofErr w:type="spellEnd"/>
+      <w:r>
+        <w:t xml:space="preserve"> </w:t>
+      </w:r>
+    </w:p>
+    <w:p>
+      <w:pPr>
+        <w:pStyle w:val="ListParagraph"/>
+        <w:numPr>
+          <w:ilvl w:val="0"/>
+          <w:numId w:val="3"/>
+        </w:numPr>
+      </w:pPr>
+      <w:r>
+        <w:t>implementation of interface named map</w:t>
+      </w:r>
+    </w:p>
+    <w:p>
+      <w:pPr>
+        <w:pStyle w:val="ListParagraph"/>
+        <w:numPr>
+          <w:ilvl w:val="0"/>
+          <w:numId w:val="3"/>
+        </w:numPr>
+      </w:pPr>
+      <w:r>
+        <w:t xml:space="preserve">Each item in map is key – value pair. The datatypes </w:t>
+      </w:r>
+      <w:proofErr w:type="gramStart"/>
+      <w:r>
+        <w:t>is</w:t>
+      </w:r>
+      <w:proofErr w:type="gramEnd"/>
+      <w:r>
+        <w:t xml:space="preserve"> anything you want</w:t>
+      </w:r>
+    </w:p>
+    <w:p>
+      <w:pPr>
+        <w:pStyle w:val="ListParagraph"/>
+        <w:numPr>
+          <w:ilvl w:val="0"/>
+          <w:numId w:val="3"/>
+        </w:numPr>
+      </w:pPr>
+      <w:r>
+        <w:t>Frequently, key is string and second value is number, string or any sort of complex object</w:t>
+      </w:r>
+    </w:p>
+    <w:p>
+      <w:r>
+        <w:t>e.g.</w:t>
+      </w:r>
+    </w:p>
+    <w:p>
+      <w:r>
+        <w:t>Map&lt;String, String&gt; map = new HashMap&lt;</w:t>
+      </w:r>
+      <w:proofErr w:type="gramStart"/>
+      <w:r>
+        <w:t>&gt;(</w:t>
+      </w:r>
+      <w:proofErr w:type="gramEnd"/>
+      <w:r>
+        <w:t>);</w:t>
+      </w:r>
+    </w:p>
+    <w:p>
+      <w:pPr>
+        <w:pStyle w:val="ListParagraph"/>
+        <w:numPr>
+          <w:ilvl w:val="0"/>
+          <w:numId w:val="3"/>
+        </w:numPr>
+      </w:pPr>
+      <w:r>
+        <w:t>Map; map interface</w:t>
+      </w:r>
+    </w:p>
+    <w:p>
+      <w:pPr>
+        <w:pStyle w:val="ListParagraph"/>
+        <w:numPr>
+          <w:ilvl w:val="0"/>
+          <w:numId w:val="3"/>
+        </w:numPr>
+      </w:pPr>
+      <w:r>
+        <w:t>&lt;String, String&gt;; key value pair</w:t>
+      </w:r>
+    </w:p>
+    <w:p>
+      <w:pPr>
+        <w:pStyle w:val="ListParagraph"/>
+        <w:numPr>
+          <w:ilvl w:val="0"/>
+          <w:numId w:val="3"/>
+        </w:numPr>
+      </w:pPr>
+      <w:r>
+        <w:t>Map; variable name</w:t>
+      </w:r>
+    </w:p>
+    <w:p>
+      <w:pPr>
+        <w:pStyle w:val="ListParagraph"/>
+        <w:numPr>
+          <w:ilvl w:val="0"/>
+          <w:numId w:val="3"/>
+        </w:numPr>
+      </w:pPr>
+      <w:r>
+        <w:t>New HashMap&lt;</w:t>
+      </w:r>
+      <w:proofErr w:type="gramStart"/>
+      <w:r>
+        <w:t>&gt;(</w:t>
+      </w:r>
+      <w:proofErr w:type="gramEnd"/>
+      <w:r>
+        <w:t>); concrete implementation</w:t>
+      </w:r>
+    </w:p>
+    <w:p>
+      <w:proofErr w:type="spellStart"/>
+      <w:proofErr w:type="gramStart"/>
+      <w:r>
+        <w:t>map.put</w:t>
+      </w:r>
+      <w:proofErr w:type="spellEnd"/>
+      <w:r>
+        <w:t>(</w:t>
+      </w:r>
+      <w:proofErr w:type="gramEnd"/>
+      <w:r>
+        <w:t>“California”, “Sacramento”);</w:t>
+      </w:r>
+    </w:p>
+    <w:p>
+      <w:pPr>
+        <w:pStyle w:val="ListParagraph"/>
+        <w:numPr>
+          <w:ilvl w:val="0"/>
+          <w:numId w:val="3"/>
+        </w:numPr>
+      </w:pPr>
+      <w:r>
+        <w:t>Inserting values in map. Key – value pair</w:t>
+      </w:r>
+    </w:p>
+    <w:p>
+      <w:proofErr w:type="spellStart"/>
+      <w:r>
+        <w:t>map.get</w:t>
+      </w:r>
+      <w:proofErr w:type="spellEnd"/>
+      <w:r>
+        <w:t>(“Oregon”);</w:t>
+      </w:r>
+    </w:p>
+    <w:p>
+      <w:pPr>
+        <w:pStyle w:val="ListParagraph"/>
+        <w:numPr>
+          <w:ilvl w:val="0"/>
+          <w:numId w:val="3"/>
+        </w:numPr>
+      </w:pPr>
+      <w:r>
+        <w:t>Fetch the value of map</w:t>
+      </w:r>
+    </w:p>
+    <w:p>
+      <w:proofErr w:type="spellStart"/>
+      <w:proofErr w:type="gramStart"/>
+      <w:r>
+        <w:t>map.remove</w:t>
+      </w:r>
+      <w:proofErr w:type="spellEnd"/>
+      <w:proofErr w:type="gramEnd"/>
+      <w:r>
+        <w:t>(“California”);</w:t>
+      </w:r>
+    </w:p>
+    <w:p>
+      <w:pPr>
+        <w:pStyle w:val="ListParagraph"/>
+        <w:numPr>
+          <w:ilvl w:val="0"/>
+          <w:numId w:val="3"/>
+        </w:numPr>
+      </w:pPr>
+      <w:r>
+        <w:t>Remove the key-value pair matching the given key</w:t>
+      </w:r>
+    </w:p>
+    <w:p>
       <w:bookmarkStart w:id="1" w:name="_GoBack"/>
       <w:bookmarkEnd w:id="1"/>
-      <w:r>
-        <w:t>annot be changed</w:t>
-      </w:r>
-    </w:p>
-    <w:p/>
-    <w:p>
-      <w:proofErr w:type="spellStart"/>
-      <w:r>
-        <w:t>Arrays.sort</w:t>
-      </w:r>
-      <w:proofErr w:type="spellEnd"/>
-      <w:r>
-        <w:t xml:space="preserve"> </w:t>
-      </w:r>
-    </w:p>
-    <w:p>
-      <w:pPr>
-        <w:pStyle w:val="ListParagraph"/>
-        <w:numPr>
-          <w:ilvl w:val="0"/>
-          <w:numId w:val="3"/>
-        </w:numPr>
-      </w:pPr>
-      <w:r>
-        <w:t xml:space="preserve">Belongs to </w:t>
-      </w:r>
-      <w:proofErr w:type="spellStart"/>
-      <w:proofErr w:type="gramStart"/>
-      <w:r>
-        <w:t>java.util</w:t>
-      </w:r>
-      <w:proofErr w:type="gramEnd"/>
-      <w:r>
-        <w:t>.Arrays</w:t>
-      </w:r>
-      <w:proofErr w:type="spellEnd"/>
-      <w:r>
-        <w:t>;</w:t>
-      </w:r>
-    </w:p>
-    <w:p>
-      <w:pPr>
-        <w:pStyle w:val="ListParagraph"/>
-        <w:numPr>
-          <w:ilvl w:val="0"/>
-          <w:numId w:val="3"/>
-        </w:numPr>
-      </w:pPr>
-      <w:r>
-        <w:t>Sort the array</w:t>
-      </w:r>
-    </w:p>
-    <w:p>
-      <w:proofErr w:type="spellStart"/>
-      <w:r>
-        <w:t>System.arraycopy</w:t>
-      </w:r>
-      <w:proofErr w:type="spellEnd"/>
-    </w:p>
-    <w:p>
-      <w:pPr>
-        <w:pStyle w:val="ListParagraph"/>
-        <w:numPr>
-          <w:ilvl w:val="0"/>
-          <w:numId w:val="3"/>
-        </w:numPr>
-      </w:pPr>
-      <w:r>
-        <w:t>Copy contents of an array into another</w:t>
-      </w:r>
-    </w:p>
-    <w:p>
-      <w:pPr>
-        <w:pStyle w:val="ListParagraph"/>
-        <w:numPr>
-          <w:ilvl w:val="0"/>
-          <w:numId w:val="3"/>
-        </w:numPr>
-      </w:pPr>
-      <w:r>
-        <w:t>Parameters: source, source-starting-index-</w:t>
-      </w:r>
-      <w:proofErr w:type="gramStart"/>
-      <w:r>
-        <w:t>position ,</w:t>
-      </w:r>
-      <w:proofErr w:type="gramEnd"/>
-      <w:r>
-        <w:t xml:space="preserve"> destination-array, destination-starting-index-position, and length</w:t>
-      </w:r>
     </w:p>
     <w:sectPr>
       <w:pgSz w:w="12240" w:h="15840"/>
@@ -5671,7 +6397,7 @@
 </file>
 
 <file path=customXml/itemProps1.xml><?xml version="1.0" encoding="utf-8"?>
-<ds:datastoreItem xmlns:ds="http://schemas.openxmlformats.org/officeDocument/2006/customXml" ds:itemID="{A0D416BB-95A9-4AB1-AA78-BDA679F6EF88}">
+<ds:datastoreItem xmlns:ds="http://schemas.openxmlformats.org/officeDocument/2006/customXml" ds:itemID="{936D5975-3868-4CDA-9C21-B756E42148F2}">
   <ds:schemaRefs>
     <ds:schemaRef ds:uri="http://schemas.openxmlformats.org/officeDocument/2006/bibliography"/>
   </ds:schemaRefs>

</xml_diff>

<commit_message>
Inheritance and polymorphism notes in Java
</commit_message>
<xml_diff>
--- a/lynda-com-java-essentials-training-2016.docx
+++ b/lynda-com-java-essentials-training-2016.docx
@@ -6260,50 +6260,829 @@
         </w:numPr>
       </w:pPr>
       <w:r>
-        <w:t>this; separates the variable member of instanc</w:t>
+        <w:t>this; separates the variable member of instance and the arguments</w:t>
+      </w:r>
+    </w:p>
+    <w:p>
+      <w:pPr>
+        <w:rPr>
+          <w:b/>
+        </w:rPr>
+      </w:pPr>
+    </w:p>
+    <w:p>
+      <w:pPr>
+        <w:rPr>
+          <w:b/>
+        </w:rPr>
+      </w:pPr>
+      <w:r>
+        <w:rPr>
+          <w:b/>
+        </w:rPr>
+        <w:t xml:space="preserve">Chapter 63 </w:t>
+      </w:r>
+      <w:r>
+        <w:rPr>
+          <w:b/>
+        </w:rPr>
+        <w:t>–</w:t>
+      </w:r>
+      <w:r>
+        <w:rPr>
+          <w:b/>
+        </w:rPr>
+        <w:t xml:space="preserve"> Constructors</w:t>
+      </w:r>
+    </w:p>
+    <w:p>
+      <w:r>
+        <w:t xml:space="preserve">When instance of class Is created, </w:t>
+      </w:r>
+      <w:r>
+        <w:t>the constructor is typically called</w:t>
+      </w:r>
+    </w:p>
+    <w:p>
+      <w:r>
+        <w:t>e.g.</w:t>
+      </w:r>
+    </w:p>
+    <w:p>
+      <w:r>
+        <w:t>Constructor is called three (3) times</w:t>
+      </w:r>
+    </w:p>
+    <w:p>
+      <w:pPr>
+        <w:shd w:val="clear" w:color="auto" w:fill="FFFFFF"/>
+        <w:tabs>
+          <w:tab w:val="left" w:pos="916"/>
+          <w:tab w:val="left" w:pos="1832"/>
+          <w:tab w:val="left" w:pos="2748"/>
+          <w:tab w:val="left" w:pos="3664"/>
+          <w:tab w:val="left" w:pos="4580"/>
+          <w:tab w:val="left" w:pos="5496"/>
+          <w:tab w:val="left" w:pos="6412"/>
+          <w:tab w:val="left" w:pos="7328"/>
+          <w:tab w:val="left" w:pos="8244"/>
+          <w:tab w:val="left" w:pos="9160"/>
+          <w:tab w:val="left" w:pos="10076"/>
+          <w:tab w:val="left" w:pos="10992"/>
+          <w:tab w:val="left" w:pos="11908"/>
+          <w:tab w:val="left" w:pos="12824"/>
+          <w:tab w:val="left" w:pos="13740"/>
+          <w:tab w:val="left" w:pos="14656"/>
+        </w:tabs>
+        <w:spacing w:after="0" w:line="240" w:lineRule="auto"/>
+        <w:rPr>
+          <w:rFonts w:ascii="Fira Code" w:eastAsia="Times New Roman" w:hAnsi="Fira Code" w:cs="Courier New"/>
+          <w:color w:val="000000"/>
+          <w:sz w:val="12"/>
+          <w:szCs w:val="12"/>
+          <w:lang w:eastAsia="en-PH"/>
+        </w:rPr>
+      </w:pPr>
+      <w:r>
+        <w:rPr>
+          <w:rFonts w:ascii="Fira Code" w:eastAsia="Times New Roman" w:hAnsi="Fira Code" w:cs="Courier New"/>
+          <w:color w:val="000000"/>
+          <w:sz w:val="12"/>
+          <w:szCs w:val="12"/>
+          <w:lang w:eastAsia="en-PH"/>
+        </w:rPr>
+        <w:t xml:space="preserve">Olive olive1 = </w:t>
+      </w:r>
+      <w:r>
+        <w:rPr>
+          <w:rFonts w:ascii="Fira Code" w:eastAsia="Times New Roman" w:hAnsi="Fira Code" w:cs="Courier New"/>
+          <w:b/>
+          <w:bCs/>
+          <w:color w:val="000080"/>
+          <w:sz w:val="12"/>
+          <w:szCs w:val="12"/>
+          <w:lang w:eastAsia="en-PH"/>
+        </w:rPr>
+        <w:t xml:space="preserve">new </w:t>
+      </w:r>
+      <w:r>
+        <w:rPr>
+          <w:rFonts w:ascii="Fira Code" w:eastAsia="Times New Roman" w:hAnsi="Fira Code" w:cs="Courier New"/>
+          <w:color w:val="000000"/>
+          <w:sz w:val="12"/>
+          <w:szCs w:val="12"/>
+          <w:lang w:eastAsia="en-PH"/>
+        </w:rPr>
+        <w:t>Olive();</w:t>
+      </w:r>
+      <w:r>
+        <w:rPr>
+          <w:rFonts w:ascii="Fira Code" w:eastAsia="Times New Roman" w:hAnsi="Fira Code" w:cs="Courier New"/>
+          <w:color w:val="000000"/>
+          <w:sz w:val="12"/>
+          <w:szCs w:val="12"/>
+          <w:lang w:eastAsia="en-PH"/>
+        </w:rPr>
+        <w:br/>
+      </w:r>
+      <w:proofErr w:type="spellStart"/>
+      <w:r>
+        <w:rPr>
+          <w:rFonts w:ascii="Fira Code" w:eastAsia="Times New Roman" w:hAnsi="Fira Code" w:cs="Courier New"/>
+          <w:color w:val="000000"/>
+          <w:sz w:val="12"/>
+          <w:szCs w:val="12"/>
+          <w:lang w:eastAsia="en-PH"/>
+        </w:rPr>
+        <w:t>olives.add</w:t>
+      </w:r>
+      <w:proofErr w:type="spellEnd"/>
+      <w:r>
+        <w:rPr>
+          <w:rFonts w:ascii="Fira Code" w:eastAsia="Times New Roman" w:hAnsi="Fira Code" w:cs="Courier New"/>
+          <w:color w:val="000000"/>
+          <w:sz w:val="12"/>
+          <w:szCs w:val="12"/>
+          <w:lang w:eastAsia="en-PH"/>
+        </w:rPr>
+        <w:t>(olive1);</w:t>
+      </w:r>
+      <w:r>
+        <w:rPr>
+          <w:rFonts w:ascii="Fira Code" w:eastAsia="Times New Roman" w:hAnsi="Fira Code" w:cs="Courier New"/>
+          <w:color w:val="000000"/>
+          <w:sz w:val="12"/>
+          <w:szCs w:val="12"/>
+          <w:lang w:eastAsia="en-PH"/>
+        </w:rPr>
+        <w:br/>
+        <w:t xml:space="preserve">Olive olive2 = </w:t>
+      </w:r>
+      <w:r>
+        <w:rPr>
+          <w:rFonts w:ascii="Fira Code" w:eastAsia="Times New Roman" w:hAnsi="Fira Code" w:cs="Courier New"/>
+          <w:b/>
+          <w:bCs/>
+          <w:color w:val="000080"/>
+          <w:sz w:val="12"/>
+          <w:szCs w:val="12"/>
+          <w:lang w:eastAsia="en-PH"/>
+        </w:rPr>
+        <w:t xml:space="preserve">new </w:t>
+      </w:r>
+      <w:r>
+        <w:rPr>
+          <w:rFonts w:ascii="Fira Code" w:eastAsia="Times New Roman" w:hAnsi="Fira Code" w:cs="Courier New"/>
+          <w:color w:val="000000"/>
+          <w:sz w:val="12"/>
+          <w:szCs w:val="12"/>
+          <w:lang w:eastAsia="en-PH"/>
+        </w:rPr>
+        <w:t>Olive();</w:t>
+      </w:r>
+      <w:r>
+        <w:rPr>
+          <w:rFonts w:ascii="Fira Code" w:eastAsia="Times New Roman" w:hAnsi="Fira Code" w:cs="Courier New"/>
+          <w:color w:val="000000"/>
+          <w:sz w:val="12"/>
+          <w:szCs w:val="12"/>
+          <w:lang w:eastAsia="en-PH"/>
+        </w:rPr>
+        <w:br/>
+        <w:t>olive2.setOil(</w:t>
+      </w:r>
+      <w:r>
+        <w:rPr>
+          <w:rFonts w:ascii="Fira Code" w:eastAsia="Times New Roman" w:hAnsi="Fira Code" w:cs="Courier New"/>
+          <w:color w:val="0000FF"/>
+          <w:sz w:val="12"/>
+          <w:szCs w:val="12"/>
+          <w:lang w:eastAsia="en-PH"/>
+        </w:rPr>
+        <w:t>1</w:t>
+      </w:r>
+      <w:r>
+        <w:rPr>
+          <w:rFonts w:ascii="Fira Code" w:eastAsia="Times New Roman" w:hAnsi="Fira Code" w:cs="Courier New"/>
+          <w:color w:val="000000"/>
+          <w:sz w:val="12"/>
+          <w:szCs w:val="12"/>
+          <w:lang w:eastAsia="en-PH"/>
+        </w:rPr>
+        <w:t>);</w:t>
+      </w:r>
+      <w:r>
+        <w:rPr>
+          <w:rFonts w:ascii="Fira Code" w:eastAsia="Times New Roman" w:hAnsi="Fira Code" w:cs="Courier New"/>
+          <w:color w:val="000000"/>
+          <w:sz w:val="12"/>
+          <w:szCs w:val="12"/>
+          <w:lang w:eastAsia="en-PH"/>
+        </w:rPr>
+        <w:br/>
+      </w:r>
+      <w:proofErr w:type="spellStart"/>
+      <w:r>
+        <w:rPr>
+          <w:rFonts w:ascii="Fira Code" w:eastAsia="Times New Roman" w:hAnsi="Fira Code" w:cs="Courier New"/>
+          <w:color w:val="000000"/>
+          <w:sz w:val="12"/>
+          <w:szCs w:val="12"/>
+          <w:lang w:eastAsia="en-PH"/>
+        </w:rPr>
+        <w:t>olives.add</w:t>
+      </w:r>
+      <w:proofErr w:type="spellEnd"/>
+      <w:r>
+        <w:rPr>
+          <w:rFonts w:ascii="Fira Code" w:eastAsia="Times New Roman" w:hAnsi="Fira Code" w:cs="Courier New"/>
+          <w:color w:val="000000"/>
+          <w:sz w:val="12"/>
+          <w:szCs w:val="12"/>
+          <w:lang w:eastAsia="en-PH"/>
+        </w:rPr>
+        <w:t>(olive2);</w:t>
+      </w:r>
+      <w:r>
+        <w:rPr>
+          <w:rFonts w:ascii="Fira Code" w:eastAsia="Times New Roman" w:hAnsi="Fira Code" w:cs="Courier New"/>
+          <w:color w:val="000000"/>
+          <w:sz w:val="12"/>
+          <w:szCs w:val="12"/>
+          <w:lang w:eastAsia="en-PH"/>
+        </w:rPr>
+        <w:br/>
+        <w:t xml:space="preserve">Olive olive3 = </w:t>
+      </w:r>
+      <w:r>
+        <w:rPr>
+          <w:rFonts w:ascii="Fira Code" w:eastAsia="Times New Roman" w:hAnsi="Fira Code" w:cs="Courier New"/>
+          <w:b/>
+          <w:bCs/>
+          <w:color w:val="000080"/>
+          <w:sz w:val="12"/>
+          <w:szCs w:val="12"/>
+          <w:lang w:eastAsia="en-PH"/>
+        </w:rPr>
+        <w:t xml:space="preserve">new </w:t>
+      </w:r>
+      <w:proofErr w:type="gramStart"/>
+      <w:r>
+        <w:rPr>
+          <w:rFonts w:ascii="Fira Code" w:eastAsia="Times New Roman" w:hAnsi="Fira Code" w:cs="Courier New"/>
+          <w:color w:val="000000"/>
+          <w:sz w:val="12"/>
+          <w:szCs w:val="12"/>
+          <w:lang w:eastAsia="en-PH"/>
+        </w:rPr>
+        <w:t>Olive(</w:t>
+      </w:r>
+      <w:proofErr w:type="gramEnd"/>
+      <w:r>
+        <w:rPr>
+          <w:rFonts w:ascii="Fira Code" w:eastAsia="Times New Roman" w:hAnsi="Fira Code" w:cs="Courier New"/>
+          <w:color w:val="000000"/>
+          <w:sz w:val="12"/>
+          <w:szCs w:val="12"/>
+          <w:lang w:eastAsia="en-PH"/>
+        </w:rPr>
+        <w:t>);</w:t>
+      </w:r>
+      <w:r>
+        <w:rPr>
+          <w:rFonts w:ascii="Fira Code" w:eastAsia="Times New Roman" w:hAnsi="Fira Code" w:cs="Courier New"/>
+          <w:color w:val="000000"/>
+          <w:sz w:val="12"/>
+          <w:szCs w:val="12"/>
+          <w:lang w:eastAsia="en-PH"/>
+        </w:rPr>
+        <w:br/>
+        <w:t>olive3.setOil(</w:t>
+      </w:r>
+      <w:r>
+        <w:rPr>
+          <w:rFonts w:ascii="Fira Code" w:eastAsia="Times New Roman" w:hAnsi="Fira Code" w:cs="Courier New"/>
+          <w:color w:val="0000FF"/>
+          <w:sz w:val="12"/>
+          <w:szCs w:val="12"/>
+          <w:lang w:eastAsia="en-PH"/>
+        </w:rPr>
+        <w:t>4</w:t>
+      </w:r>
+      <w:r>
+        <w:rPr>
+          <w:rFonts w:ascii="Fira Code" w:eastAsia="Times New Roman" w:hAnsi="Fira Code" w:cs="Courier New"/>
+          <w:color w:val="000000"/>
+          <w:sz w:val="12"/>
+          <w:szCs w:val="12"/>
+          <w:lang w:eastAsia="en-PH"/>
+        </w:rPr>
+        <w:t>);</w:t>
+      </w:r>
+    </w:p>
+    <w:p/>
+    <w:p>
+      <w:pPr>
+        <w:pStyle w:val="ListParagraph"/>
+        <w:numPr>
+          <w:ilvl w:val="0"/>
+          <w:numId w:val="3"/>
+        </w:numPr>
+      </w:pPr>
+      <w:r>
+        <w:t>You can have many constructors but make sure that the signature or arguments/data types differ from each other</w:t>
+      </w:r>
+    </w:p>
+    <w:p>
+      <w:pPr>
+        <w:rPr>
+          <w:b/>
+        </w:rPr>
+      </w:pPr>
+    </w:p>
+    <w:p>
+      <w:pPr>
+        <w:rPr>
+          <w:b/>
+        </w:rPr>
+      </w:pPr>
+      <w:r>
+        <w:rPr>
+          <w:b/>
+        </w:rPr>
+        <w:t>Chapter 64 – Using static variables as constants</w:t>
+      </w:r>
+    </w:p>
+    <w:p>
+      <w:r>
+        <w:t>Java developers create constants using final keyword</w:t>
+      </w:r>
+    </w:p>
+    <w:p>
+      <w:pPr>
+        <w:pStyle w:val="ListParagraph"/>
+        <w:numPr>
+          <w:ilvl w:val="0"/>
+          <w:numId w:val="3"/>
+        </w:numPr>
+      </w:pPr>
+      <w:r>
+        <w:t>Final; variables value can only be set once</w:t>
+      </w:r>
+    </w:p>
+    <w:p>
+      <w:r>
+        <w:t>Can help eliminate the errors that literal strings prone</w:t>
+      </w:r>
+    </w:p>
+    <w:p>
+      <w:pPr>
+        <w:rPr>
+          <w:b/>
+        </w:rPr>
+      </w:pPr>
+    </w:p>
+    <w:p>
+      <w:pPr>
+        <w:rPr>
+          <w:b/>
+        </w:rPr>
+      </w:pPr>
+    </w:p>
+    <w:p>
+      <w:pPr>
+        <w:rPr>
+          <w:b/>
+        </w:rPr>
+      </w:pPr>
+      <w:r>
+        <w:rPr>
+          <w:b/>
+        </w:rPr>
+        <w:lastRenderedPageBreak/>
+        <w:t xml:space="preserve">Chapter 65 </w:t>
+      </w:r>
+      <w:r>
+        <w:rPr>
+          <w:b/>
+        </w:rPr>
+        <w:t>–</w:t>
+      </w:r>
+      <w:r>
+        <w:rPr>
+          <w:b/>
+        </w:rPr>
+        <w:t xml:space="preserve"> </w:t>
+      </w:r>
+      <w:proofErr w:type="spellStart"/>
+      <w:r>
+        <w:rPr>
+          <w:b/>
+        </w:rPr>
+        <w:t>Enum</w:t>
+      </w:r>
+      <w:proofErr w:type="spellEnd"/>
+    </w:p>
+    <w:p>
+      <w:r>
+        <w:t xml:space="preserve">Can be created in separate file or nested </w:t>
+      </w:r>
+      <w:proofErr w:type="spellStart"/>
+      <w:r>
+        <w:t>enum</w:t>
+      </w:r>
+      <w:proofErr w:type="spellEnd"/>
+    </w:p>
+    <w:p>
+      <w:r>
+        <w:t xml:space="preserve">Instead of class, </w:t>
+      </w:r>
+      <w:proofErr w:type="spellStart"/>
+      <w:r>
+        <w:t>Enum</w:t>
+      </w:r>
+      <w:proofErr w:type="spellEnd"/>
+      <w:r>
+        <w:t xml:space="preserve"> uses </w:t>
+      </w:r>
+      <w:proofErr w:type="spellStart"/>
+      <w:r>
+        <w:t>enum</w:t>
+      </w:r>
+      <w:proofErr w:type="spellEnd"/>
+      <w:r>
+        <w:tab/>
+      </w:r>
+    </w:p>
+    <w:p>
+      <w:r>
+        <w:t xml:space="preserve">Every java class and </w:t>
+      </w:r>
+      <w:proofErr w:type="spellStart"/>
+      <w:r>
+        <w:t>enum</w:t>
+      </w:r>
+      <w:proofErr w:type="spellEnd"/>
+      <w:r>
+        <w:t xml:space="preserve"> has </w:t>
+      </w:r>
+      <w:proofErr w:type="spellStart"/>
+      <w:proofErr w:type="gramStart"/>
+      <w:r>
+        <w:t>toString</w:t>
+      </w:r>
+      <w:proofErr w:type="spellEnd"/>
+      <w:r>
+        <w:t>(</w:t>
+      </w:r>
+      <w:proofErr w:type="gramEnd"/>
+      <w:r>
+        <w:t>);</w:t>
+      </w:r>
+    </w:p>
+    <w:p/>
+    <w:p>
+      <w:r>
+        <w:t>Advantages:</w:t>
+      </w:r>
+    </w:p>
+    <w:p>
+      <w:r>
+        <w:t xml:space="preserve">If you decide to add value </w:t>
+      </w:r>
+      <w:proofErr w:type="gramStart"/>
+      <w:r>
+        <w:t>later on</w:t>
+      </w:r>
+      <w:proofErr w:type="gramEnd"/>
+      <w:r>
+        <w:t xml:space="preserve">, you can add it in </w:t>
+      </w:r>
+      <w:proofErr w:type="spellStart"/>
+      <w:r>
+        <w:t>enum</w:t>
+      </w:r>
+      <w:proofErr w:type="spellEnd"/>
+    </w:p>
+    <w:p>
+      <w:pPr>
+        <w:rPr>
+          <w:b/>
+        </w:rPr>
+      </w:pPr>
+    </w:p>
+    <w:p>
+      <w:pPr>
+        <w:rPr>
+          <w:b/>
+        </w:rPr>
+      </w:pPr>
+      <w:r>
+        <w:rPr>
+          <w:b/>
+        </w:rPr>
+        <w:t>Chapter 67 – Understanding inheritance and polymorphism</w:t>
+      </w:r>
+      <w:r>
+        <w:rPr>
+          <w:b/>
+        </w:rPr>
+        <w:tab/>
+      </w:r>
+    </w:p>
+    <w:p>
+      <w:r>
+        <w:t xml:space="preserve">Inheritance </w:t>
+      </w:r>
+    </w:p>
+    <w:p>
+      <w:pPr>
+        <w:pStyle w:val="ListParagraph"/>
+        <w:numPr>
+          <w:ilvl w:val="0"/>
+          <w:numId w:val="3"/>
+        </w:numPr>
+      </w:pPr>
+      <w:r>
+        <w:t>Relationship between classes in which you can extend or inherit one class to another. Not all OOP are the same. C++ can have multiple inheritance while in Java, only one inheritance is permitted. Each class can only inherit one class</w:t>
+      </w:r>
+    </w:p>
+    <w:p>
+      <w:pPr>
+        <w:pStyle w:val="ListParagraph"/>
+        <w:numPr>
+          <w:ilvl w:val="0"/>
+          <w:numId w:val="3"/>
+        </w:numPr>
+      </w:pPr>
+      <w:r>
+        <w:t>Parent/Child</w:t>
+      </w:r>
+    </w:p>
+    <w:p>
+      <w:pPr>
+        <w:pStyle w:val="ListParagraph"/>
+        <w:numPr>
+          <w:ilvl w:val="0"/>
+          <w:numId w:val="3"/>
+        </w:numPr>
+      </w:pPr>
+      <w:r>
+        <w:t>Base/Derived</w:t>
+      </w:r>
+    </w:p>
+    <w:p>
+      <w:pPr>
+        <w:pStyle w:val="ListParagraph"/>
+        <w:numPr>
+          <w:ilvl w:val="0"/>
+          <w:numId w:val="3"/>
+        </w:numPr>
+      </w:pPr>
+      <w:r>
+        <w:t>Superclass/Subclass – preferred java vocabulary</w:t>
+      </w:r>
+    </w:p>
+    <w:p>
+      <w:r>
+        <w:t>Polymorphism</w:t>
+      </w:r>
+    </w:p>
+    <w:p>
+      <w:pPr>
+        <w:pStyle w:val="ListParagraph"/>
+        <w:numPr>
+          <w:ilvl w:val="0"/>
+          <w:numId w:val="3"/>
+        </w:numPr>
+      </w:pPr>
+      <w:r>
+        <w:t>Object can be addressed as supertype or subtype</w:t>
+      </w:r>
+    </w:p>
+    <w:p>
+      <w:pPr>
+        <w:pStyle w:val="ListParagraph"/>
+        <w:numPr>
+          <w:ilvl w:val="0"/>
+          <w:numId w:val="3"/>
+        </w:numPr>
+      </w:pPr>
+      <w:r>
+        <w:t xml:space="preserve">E.g. List and </w:t>
+      </w:r>
+      <w:proofErr w:type="spellStart"/>
+      <w:r>
+        <w:t>ArrayList</w:t>
+      </w:r>
+      <w:proofErr w:type="spellEnd"/>
+      <w:r>
+        <w:t xml:space="preserve">; list </w:t>
+      </w:r>
+      <w:proofErr w:type="gramStart"/>
+      <w:r>
+        <w:t>is</w:t>
+      </w:r>
+      <w:proofErr w:type="gramEnd"/>
+      <w:r>
+        <w:t xml:space="preserve"> interface while </w:t>
+      </w:r>
+      <w:proofErr w:type="spellStart"/>
+      <w:r>
+        <w:t>ArrayList</w:t>
+      </w:r>
+      <w:proofErr w:type="spellEnd"/>
+      <w:r>
+        <w:t xml:space="preserve"> implements interface</w:t>
+      </w:r>
+    </w:p>
+    <w:p>
+      <w:pPr>
+        <w:pStyle w:val="ListParagraph"/>
+        <w:numPr>
+          <w:ilvl w:val="0"/>
+          <w:numId w:val="3"/>
+        </w:numPr>
+      </w:pPr>
+      <w:r>
+        <w:t xml:space="preserve">Write methods that can accepts supertype as arguments and take an object that’s native instance of subtype </w:t>
+      </w:r>
+    </w:p>
+    <w:p>
+      <w:pPr>
+        <w:pStyle w:val="ListParagraph"/>
+        <w:numPr>
+          <w:ilvl w:val="0"/>
+          <w:numId w:val="3"/>
+        </w:numPr>
+      </w:pPr>
+      <w:r>
+        <w:t>And pass into the method</w:t>
+      </w:r>
+    </w:p>
+    <w:p>
+      <w:pPr>
+        <w:pStyle w:val="ListParagraph"/>
+        <w:numPr>
+          <w:ilvl w:val="0"/>
+          <w:numId w:val="3"/>
+        </w:numPr>
+      </w:pPr>
+      <w:r>
+        <w:t>Increase code flexibility and reusability</w:t>
+      </w:r>
+    </w:p>
+    <w:p/>
+    <w:p>
+      <w:r>
+        <w:t>Contract-based Programming</w:t>
+      </w:r>
+    </w:p>
+    <w:p>
+      <w:pPr>
+        <w:pStyle w:val="ListParagraph"/>
+        <w:numPr>
+          <w:ilvl w:val="0"/>
+          <w:numId w:val="3"/>
+        </w:numPr>
+      </w:pPr>
+      <w:r>
+        <w:t>You can think of a method that accepts supertype as arguments as contract of a sword</w:t>
+      </w:r>
+    </w:p>
+    <w:p>
+      <w:pPr>
+        <w:pStyle w:val="ListParagraph"/>
+        <w:numPr>
+          <w:ilvl w:val="0"/>
+          <w:numId w:val="3"/>
+        </w:numPr>
+      </w:pPr>
+      <w:proofErr w:type="gramStart"/>
+      <w:r>
+        <w:t>As long as</w:t>
+      </w:r>
+      <w:proofErr w:type="gramEnd"/>
+      <w:r>
+        <w:t xml:space="preserve"> the object extends this superclass, I’ll accept it. That’s a guarantee that the subclass will implement the functionality that I’m looking for</w:t>
+      </w:r>
+    </w:p>
+    <w:p>
+      <w:pPr>
+        <w:pStyle w:val="ListParagraph"/>
+        <w:numPr>
+          <w:ilvl w:val="0"/>
+          <w:numId w:val="3"/>
+        </w:numPr>
+      </w:pPr>
+      <w:r>
+        <w:t xml:space="preserve">Inheritance-model of Java </w:t>
+      </w:r>
+    </w:p>
+    <w:p>
+      <w:r>
+        <w:t>e.g.</w:t>
+      </w:r>
+    </w:p>
+    <w:p>
+      <w:r>
+        <w:t xml:space="preserve">Olive class extends the Object class that’s why it has a </w:t>
+      </w:r>
+      <w:proofErr w:type="spellStart"/>
+      <w:proofErr w:type="gramStart"/>
+      <w:r>
+        <w:t>toString</w:t>
+      </w:r>
+      <w:proofErr w:type="spellEnd"/>
+      <w:r>
+        <w:t>(</w:t>
+      </w:r>
+      <w:proofErr w:type="gramEnd"/>
+      <w:r>
+        <w:t>) method. Olive is also superclass and has subclasses in the example</w:t>
+      </w:r>
+    </w:p>
+    <w:p/>
+    <w:p/>
+    <w:p>
+      <w:r>
+        <w:lastRenderedPageBreak/>
+        <w:t>Superclass</w:t>
+      </w:r>
+    </w:p>
+    <w:p>
+      <w:pPr>
+        <w:pStyle w:val="ListParagraph"/>
+        <w:numPr>
+          <w:ilvl w:val="0"/>
+          <w:numId w:val="3"/>
+        </w:numPr>
+      </w:pPr>
+      <w:r>
+        <w:t>Doesn’t need special code</w:t>
+      </w:r>
+    </w:p>
+    <w:p>
+      <w:pPr>
+        <w:pStyle w:val="ListParagraph"/>
+        <w:numPr>
+          <w:ilvl w:val="0"/>
+          <w:numId w:val="3"/>
+        </w:numPr>
+      </w:pPr>
+      <w:r>
+        <w:t>If a class isn’t final, it can be extended</w:t>
+      </w:r>
+    </w:p>
+    <w:p>
+      <w:pPr>
+        <w:pStyle w:val="ListParagraph"/>
+        <w:numPr>
+          <w:ilvl w:val="0"/>
+          <w:numId w:val="3"/>
+        </w:numPr>
+      </w:pPr>
+      <w:r>
+        <w:t>All fields and methods are inherited unless marked as private</w:t>
+      </w:r>
+    </w:p>
+    <w:p>
+      <w:pPr>
+        <w:pStyle w:val="ListParagraph"/>
+        <w:numPr>
+          <w:ilvl w:val="1"/>
+          <w:numId w:val="3"/>
+        </w:numPr>
+      </w:pPr>
+      <w:r>
+        <w:t xml:space="preserve">Common practice: </w:t>
+      </w:r>
+    </w:p>
+    <w:p>
+      <w:pPr>
+        <w:pStyle w:val="ListParagraph"/>
+        <w:numPr>
+          <w:ilvl w:val="2"/>
+          <w:numId w:val="3"/>
+        </w:numPr>
+      </w:pPr>
+      <w:r>
+        <w:t>Mark fields as private and add public setter/getter methods</w:t>
+      </w:r>
+    </w:p>
+    <w:p>
+      <w:pPr>
+        <w:pStyle w:val="ListParagraph"/>
+        <w:numPr>
+          <w:ilvl w:val="2"/>
+          <w:numId w:val="3"/>
+        </w:numPr>
+      </w:pPr>
+      <w:r>
+        <w:t>Mark method as protected or public to be called in other places in application</w:t>
       </w:r>
       <w:bookmarkStart w:id="1" w:name="_GoBack"/>
       <w:bookmarkEnd w:id="1"/>
-      <w:r>
-        <w:t>e and the arguments</w:t>
-      </w:r>
-    </w:p>
-    <w:p>
-      <w:pPr>
-        <w:rPr>
-          <w:b/>
-        </w:rPr>
-      </w:pPr>
-    </w:p>
-    <w:p>
-      <w:pPr>
-        <w:rPr>
-          <w:b/>
-        </w:rPr>
-      </w:pPr>
-      <w:r>
-        <w:rPr>
-          <w:b/>
-        </w:rPr>
-        <w:t xml:space="preserve">Chapter 63 </w:t>
-      </w:r>
-      <w:r>
-        <w:rPr>
-          <w:b/>
-        </w:rPr>
-        <w:t>–</w:t>
-      </w:r>
-      <w:r>
-        <w:rPr>
-          <w:b/>
-        </w:rPr>
-        <w:t xml:space="preserve"> Constructors</w:t>
-      </w:r>
-    </w:p>
-    <w:p>
-      <w:r>
-        <w:t xml:space="preserve">When instance of class Is created, </w:t>
-      </w:r>
     </w:p>
     <w:sectPr>
       <w:pgSz w:w="12240" w:h="15840"/>
@@ -7733,7 +8512,7 @@
 </file>
 
 <file path=customXml/itemProps1.xml><?xml version="1.0" encoding="utf-8"?>
-<ds:datastoreItem xmlns:ds="http://schemas.openxmlformats.org/officeDocument/2006/customXml" ds:itemID="{B9C3AC8B-52B6-4AB4-8C89-6F6074DFC1F0}">
+<ds:datastoreItem xmlns:ds="http://schemas.openxmlformats.org/officeDocument/2006/customXml" ds:itemID="{3739DF24-CD7F-44DA-850D-3D4DD20A8E0A}">
   <ds:schemaRefs>
     <ds:schemaRef ds:uri="http://schemas.openxmlformats.org/officeDocument/2006/bibliography"/>
   </ds:schemaRefs>

</xml_diff>

<commit_message>
Finishing tutorial course on basics of Java
</commit_message>
<xml_diff>
--- a/lynda-com-java-essentials-training-2016.docx
+++ b/lynda-com-java-essentials-training-2016.docx
@@ -6685,6 +6685,11 @@
     </w:p>
     <w:p>
       <w:r>
+        <w:t xml:space="preserve">List of possible values used in variable. </w:t>
+      </w:r>
+    </w:p>
+    <w:p>
+      <w:r>
         <w:t xml:space="preserve">Can be created in separate file or nested </w:t>
       </w:r>
       <w:proofErr w:type="spellStart"/>
@@ -7006,83 +7011,879 @@
     <w:p/>
     <w:p>
       <w:r>
+        <w:t>Superclass</w:t>
+      </w:r>
+    </w:p>
+    <w:p>
+      <w:pPr>
+        <w:pStyle w:val="ListParagraph"/>
+        <w:numPr>
+          <w:ilvl w:val="0"/>
+          <w:numId w:val="3"/>
+        </w:numPr>
+      </w:pPr>
+      <w:r>
+        <w:t>Doesn’t need special code</w:t>
+      </w:r>
+    </w:p>
+    <w:p>
+      <w:pPr>
+        <w:pStyle w:val="ListParagraph"/>
+        <w:numPr>
+          <w:ilvl w:val="0"/>
+          <w:numId w:val="3"/>
+        </w:numPr>
+      </w:pPr>
+      <w:r>
+        <w:t>If a class isn’t final, it can be extended</w:t>
+      </w:r>
+    </w:p>
+    <w:p>
+      <w:pPr>
+        <w:pStyle w:val="ListParagraph"/>
+        <w:numPr>
+          <w:ilvl w:val="0"/>
+          <w:numId w:val="3"/>
+        </w:numPr>
+      </w:pPr>
+      <w:r>
+        <w:t>All fields and methods are inherited unless marked as private</w:t>
+      </w:r>
+    </w:p>
+    <w:p>
+      <w:pPr>
+        <w:pStyle w:val="ListParagraph"/>
+        <w:numPr>
+          <w:ilvl w:val="1"/>
+          <w:numId w:val="3"/>
+        </w:numPr>
+      </w:pPr>
+      <w:r>
+        <w:t xml:space="preserve">Common practice: </w:t>
+      </w:r>
+    </w:p>
+    <w:p>
+      <w:pPr>
+        <w:pStyle w:val="ListParagraph"/>
+        <w:numPr>
+          <w:ilvl w:val="2"/>
+          <w:numId w:val="3"/>
+        </w:numPr>
+      </w:pPr>
+      <w:r>
+        <w:t>Mark fields as private and add public setter/getter methods</w:t>
+      </w:r>
+    </w:p>
+    <w:p>
+      <w:pPr>
+        <w:pStyle w:val="ListParagraph"/>
+        <w:numPr>
+          <w:ilvl w:val="2"/>
+          <w:numId w:val="3"/>
+        </w:numPr>
+      </w:pPr>
+      <w:r>
+        <w:t>Mark method as protected or public to be called in other places in application</w:t>
+      </w:r>
+    </w:p>
+    <w:p>
+      <w:pPr>
+        <w:pStyle w:val="ListParagraph"/>
+        <w:ind w:left="2160"/>
+        <w:rPr>
+          <w:b/>
+        </w:rPr>
+      </w:pPr>
+    </w:p>
+    <w:p>
+      <w:pPr>
+        <w:rPr>
+          <w:b/>
+        </w:rPr>
+      </w:pPr>
+      <w:r>
+        <w:rPr>
+          <w:b/>
+        </w:rPr>
+        <w:t>Chapter 67 – Extending classes and overriding methods</w:t>
+      </w:r>
+    </w:p>
+    <w:p>
+      <w:pPr>
+        <w:rPr>
+          <w:b/>
+        </w:rPr>
+      </w:pPr>
+    </w:p>
+    <w:p>
+      <w:pPr>
+        <w:rPr>
+          <w:b/>
+        </w:rPr>
+      </w:pPr>
+      <w:r>
+        <w:rPr>
+          <w:b/>
+        </w:rPr>
+        <w:t>Chapter 68 – Interfaces</w:t>
+      </w:r>
+    </w:p>
+    <w:p>
+      <w:pPr>
+        <w:pStyle w:val="ListParagraph"/>
+        <w:numPr>
+          <w:ilvl w:val="0"/>
+          <w:numId w:val="3"/>
+        </w:numPr>
+      </w:pPr>
+      <w:r>
+        <w:t>Interfaces are contracts</w:t>
+      </w:r>
+    </w:p>
+    <w:p>
+      <w:pPr>
+        <w:pStyle w:val="ListParagraph"/>
+        <w:numPr>
+          <w:ilvl w:val="0"/>
+          <w:numId w:val="3"/>
+        </w:numPr>
+      </w:pPr>
+      <w:r>
+        <w:t xml:space="preserve">Defines set of methods with </w:t>
+      </w:r>
+      <w:proofErr w:type="gramStart"/>
+      <w:r>
+        <w:t>particular signature</w:t>
+      </w:r>
+      <w:proofErr w:type="gramEnd"/>
+    </w:p>
+    <w:p>
+      <w:pPr>
+        <w:pStyle w:val="ListParagraph"/>
+        <w:numPr>
+          <w:ilvl w:val="0"/>
+          <w:numId w:val="3"/>
+        </w:numPr>
+      </w:pPr>
+      <w:r>
+        <w:t>Any class that implements the interface must implement the methods</w:t>
+      </w:r>
+    </w:p>
+    <w:p>
+      <w:pPr>
+        <w:pStyle w:val="ListParagraph"/>
+        <w:numPr>
+          <w:ilvl w:val="0"/>
+          <w:numId w:val="3"/>
+        </w:numPr>
+      </w:pPr>
+      <w:r>
+        <w:t>E.g. List and Map</w:t>
+      </w:r>
+    </w:p>
+    <w:p>
+      <w:pPr>
+        <w:pStyle w:val="ListParagraph"/>
+        <w:numPr>
+          <w:ilvl w:val="0"/>
+          <w:numId w:val="3"/>
+        </w:numPr>
+      </w:pPr>
+      <w:r>
+        <w:t>If instantiated, you need to implement all the abstract methods</w:t>
+      </w:r>
+    </w:p>
+    <w:p>
+      <w:r>
+        <w:t>Abstract</w:t>
+      </w:r>
+    </w:p>
+    <w:p>
+      <w:pPr>
+        <w:pStyle w:val="ListParagraph"/>
+        <w:numPr>
+          <w:ilvl w:val="0"/>
+          <w:numId w:val="3"/>
+        </w:numPr>
+      </w:pPr>
+      <w:r>
+        <w:t>Define what a method should look like but haven’t said how it suppose</w:t>
+      </w:r>
+      <w:r>
+        <w:t>d</w:t>
+      </w:r>
+      <w:r>
+        <w:t xml:space="preserve"> to</w:t>
+      </w:r>
+      <w:r>
+        <w:t xml:space="preserve"> do its</w:t>
+      </w:r>
+      <w:r>
+        <w:t xml:space="preserve"> work </w:t>
+      </w:r>
+    </w:p>
+    <w:p>
+      <w:pPr>
+        <w:rPr>
+          <w:b/>
+        </w:rPr>
+      </w:pPr>
+    </w:p>
+    <w:p>
+      <w:pPr>
+        <w:rPr>
+          <w:b/>
+        </w:rPr>
+      </w:pPr>
+      <w:r>
+        <w:rPr>
+          <w:b/>
+        </w:rPr>
+        <w:t xml:space="preserve">Chapter 69 </w:t>
+      </w:r>
+      <w:r>
+        <w:rPr>
+          <w:b/>
+        </w:rPr>
+        <w:t>–</w:t>
+      </w:r>
+      <w:r>
+        <w:rPr>
+          <w:b/>
+        </w:rPr>
+        <w:t xml:space="preserve"> Abstract</w:t>
+      </w:r>
+    </w:p>
+    <w:p>
+      <w:pPr>
+        <w:pStyle w:val="ListParagraph"/>
+        <w:numPr>
+          <w:ilvl w:val="0"/>
+          <w:numId w:val="3"/>
+        </w:numPr>
+      </w:pPr>
+      <w:r>
+        <w:t>With ‘abstract’ keyword</w:t>
+      </w:r>
+    </w:p>
+    <w:p>
+      <w:pPr>
+        <w:pStyle w:val="ListParagraph"/>
+        <w:numPr>
+          <w:ilvl w:val="0"/>
+          <w:numId w:val="3"/>
+        </w:numPr>
+      </w:pPr>
+      <w:r>
+        <w:t>Can contain mixture fully implemented methods and abstract methods</w:t>
+      </w:r>
+    </w:p>
+    <w:p>
+      <w:pPr>
+        <w:pStyle w:val="ListParagraph"/>
+        <w:numPr>
+          <w:ilvl w:val="0"/>
+          <w:numId w:val="3"/>
+        </w:numPr>
+      </w:pPr>
+      <w:r>
+        <w:t xml:space="preserve">Abstract method is like interface method </w:t>
+      </w:r>
+      <w:r>
+        <w:t xml:space="preserve">which </w:t>
+      </w:r>
+      <w:r>
+        <w:t xml:space="preserve">doesn’t </w:t>
+      </w:r>
+      <w:r>
+        <w:t xml:space="preserve">have </w:t>
+      </w:r>
+      <w:r>
+        <w:t>implementation. It only indicates methods signature</w:t>
+      </w:r>
+      <w:r>
+        <w:t xml:space="preserve"> and any subclasses of abstract must implement the method</w:t>
+      </w:r>
+    </w:p>
+    <w:p>
+      <w:pPr>
+        <w:pStyle w:val="ListParagraph"/>
+        <w:numPr>
+          <w:ilvl w:val="0"/>
+          <w:numId w:val="3"/>
+        </w:numPr>
+      </w:pPr>
+      <w:r>
+        <w:t>Cannot be instantiated directly. Only the subclasses</w:t>
+      </w:r>
+    </w:p>
+    <w:p>
+      <w:pPr>
+        <w:rPr>
+          <w:b/>
+        </w:rPr>
+      </w:pPr>
+    </w:p>
+    <w:p>
+      <w:pPr>
+        <w:rPr>
+          <w:b/>
+        </w:rPr>
+      </w:pPr>
+      <w:r>
+        <w:rPr>
+          <w:b/>
+        </w:rPr>
+        <w:t>Chapter 70 – Reading and writing file</w:t>
+      </w:r>
+    </w:p>
+    <w:p>
+      <w:r>
+        <w:t>File IO</w:t>
+      </w:r>
+    </w:p>
+    <w:p>
+      <w:pPr>
+        <w:pStyle w:val="ListParagraph"/>
+        <w:numPr>
+          <w:ilvl w:val="0"/>
+          <w:numId w:val="3"/>
+        </w:numPr>
+      </w:pPr>
+      <w:r>
+        <w:t>Java 8 implements two completely different file</w:t>
+      </w:r>
+      <w:r>
+        <w:t xml:space="preserve"> IO</w:t>
+      </w:r>
+      <w:r>
+        <w:t xml:space="preserve"> systems</w:t>
+      </w:r>
+    </w:p>
+    <w:p>
+      <w:pPr>
+        <w:pStyle w:val="ListParagraph"/>
+        <w:numPr>
+          <w:ilvl w:val="1"/>
+          <w:numId w:val="3"/>
+        </w:numPr>
+      </w:pPr>
+      <w:r>
+        <w:t xml:space="preserve">Original System (1995) </w:t>
+      </w:r>
+    </w:p>
+    <w:p>
+      <w:pPr>
+        <w:pStyle w:val="ListParagraph"/>
+        <w:numPr>
+          <w:ilvl w:val="1"/>
+          <w:numId w:val="3"/>
+        </w:numPr>
+      </w:pPr>
+      <w:r>
+        <w:t>New Version (Java 7)</w:t>
+      </w:r>
+    </w:p>
+    <w:p>
+      <w:pPr>
+        <w:pStyle w:val="ListParagraph"/>
+        <w:numPr>
+          <w:ilvl w:val="0"/>
+          <w:numId w:val="3"/>
+        </w:numPr>
+      </w:pPr>
+      <w:proofErr w:type="spellStart"/>
+      <w:r>
+        <w:t>FileReader</w:t>
+      </w:r>
+      <w:proofErr w:type="spellEnd"/>
+    </w:p>
+    <w:p>
+      <w:pPr>
+        <w:pStyle w:val="ListParagraph"/>
+        <w:numPr>
+          <w:ilvl w:val="0"/>
+          <w:numId w:val="3"/>
+        </w:numPr>
+      </w:pPr>
+      <w:proofErr w:type="spellStart"/>
+      <w:r>
+        <w:t>BufferedReader</w:t>
+      </w:r>
+      <w:proofErr w:type="spellEnd"/>
+    </w:p>
+    <w:p>
+      <w:pPr>
+        <w:pStyle w:val="ListParagraph"/>
+        <w:numPr>
+          <w:ilvl w:val="0"/>
+          <w:numId w:val="3"/>
+        </w:numPr>
+      </w:pPr>
+      <w:proofErr w:type="spellStart"/>
+      <w:r>
+        <w:t>FileWriter</w:t>
+      </w:r>
+      <w:proofErr w:type="spellEnd"/>
+    </w:p>
+    <w:p>
+      <w:pPr>
+        <w:pStyle w:val="ListParagraph"/>
+        <w:numPr>
+          <w:ilvl w:val="0"/>
+          <w:numId w:val="3"/>
+        </w:numPr>
+      </w:pPr>
+      <w:r>
+        <w:t xml:space="preserve">Java 7: </w:t>
+      </w:r>
+      <w:r>
+        <w:t xml:space="preserve">Try with resources </w:t>
+      </w:r>
+      <w:r>
+        <w:t>–</w:t>
+      </w:r>
+      <w:r>
+        <w:t xml:space="preserve"> </w:t>
+      </w:r>
+      <w:r>
+        <w:t xml:space="preserve">auto closable </w:t>
+      </w:r>
+      <w:proofErr w:type="gramStart"/>
+      <w:r>
+        <w:t>try( include</w:t>
+      </w:r>
+      <w:proofErr w:type="gramEnd"/>
+      <w:r>
+        <w:t xml:space="preserve"> here all the closable ) {} catch(){}</w:t>
+      </w:r>
+    </w:p>
+    <w:p>
+      <w:pPr>
+        <w:rPr>
+          <w:b/>
+        </w:rPr>
+      </w:pPr>
+      <w:r>
+        <w:rPr>
+          <w:b/>
+        </w:rPr>
         <w:lastRenderedPageBreak/>
-        <w:t>Superclass</w:t>
-      </w:r>
-    </w:p>
-    <w:p>
-      <w:pPr>
-        <w:pStyle w:val="ListParagraph"/>
-        <w:numPr>
-          <w:ilvl w:val="0"/>
-          <w:numId w:val="3"/>
-        </w:numPr>
-      </w:pPr>
-      <w:r>
-        <w:t>Doesn’t need special code</w:t>
-      </w:r>
-    </w:p>
-    <w:p>
-      <w:pPr>
-        <w:pStyle w:val="ListParagraph"/>
-        <w:numPr>
-          <w:ilvl w:val="0"/>
-          <w:numId w:val="3"/>
-        </w:numPr>
-      </w:pPr>
-      <w:r>
-        <w:t>If a class isn’t final, it can be extended</w:t>
-      </w:r>
-    </w:p>
-    <w:p>
-      <w:pPr>
-        <w:pStyle w:val="ListParagraph"/>
-        <w:numPr>
-          <w:ilvl w:val="0"/>
-          <w:numId w:val="3"/>
-        </w:numPr>
-      </w:pPr>
-      <w:r>
-        <w:t>All fields and methods are inherited unless marked as private</w:t>
-      </w:r>
-    </w:p>
-    <w:p>
-      <w:pPr>
-        <w:pStyle w:val="ListParagraph"/>
-        <w:numPr>
-          <w:ilvl w:val="1"/>
-          <w:numId w:val="3"/>
-        </w:numPr>
-      </w:pPr>
-      <w:r>
-        <w:t xml:space="preserve">Common practice: </w:t>
-      </w:r>
-    </w:p>
-    <w:p>
-      <w:pPr>
-        <w:pStyle w:val="ListParagraph"/>
-        <w:numPr>
-          <w:ilvl w:val="2"/>
-          <w:numId w:val="3"/>
-        </w:numPr>
-      </w:pPr>
-      <w:r>
-        <w:t>Mark fields as private and add public setter/getter methods</w:t>
-      </w:r>
-    </w:p>
-    <w:p>
-      <w:pPr>
-        <w:pStyle w:val="ListParagraph"/>
-        <w:numPr>
-          <w:ilvl w:val="2"/>
-          <w:numId w:val="3"/>
-        </w:numPr>
-      </w:pPr>
-      <w:r>
-        <w:t>Mark method as protected or public to be called in other places in application</w:t>
+        <w:t>Chapter 71 – New File IO</w:t>
+      </w:r>
+    </w:p>
+    <w:p>
+      <w:pPr>
+        <w:pStyle w:val="ListParagraph"/>
+        <w:numPr>
+          <w:ilvl w:val="0"/>
+          <w:numId w:val="3"/>
+        </w:numPr>
+        <w:rPr>
+          <w:b/>
+        </w:rPr>
+      </w:pPr>
+      <w:r>
+        <w:t>Used only in Java 7</w:t>
+      </w:r>
+    </w:p>
+    <w:p>
+      <w:pPr>
+        <w:rPr>
+          <w:b/>
+        </w:rPr>
+      </w:pPr>
+    </w:p>
+    <w:p>
+      <w:pPr>
+        <w:rPr>
+          <w:b/>
+        </w:rPr>
+      </w:pPr>
+      <w:r>
+        <w:rPr>
+          <w:b/>
+        </w:rPr>
+        <w:t>Chapter 72 – Apache Commons</w:t>
+      </w:r>
+    </w:p>
+    <w:p>
+      <w:pPr>
+        <w:pStyle w:val="ListParagraph"/>
+        <w:numPr>
+          <w:ilvl w:val="0"/>
+          <w:numId w:val="3"/>
+        </w:numPr>
+      </w:pPr>
+      <w:r>
+        <w:t>https://commons.apache.org/</w:t>
+      </w:r>
+    </w:p>
+    <w:p>
+      <w:pPr>
+        <w:pStyle w:val="ListParagraph"/>
+        <w:numPr>
+          <w:ilvl w:val="0"/>
+          <w:numId w:val="3"/>
+        </w:numPr>
+      </w:pPr>
+      <w:r>
+        <w:t>Project that incorporates utilities with many common tasks</w:t>
+      </w:r>
+    </w:p>
+    <w:p>
+      <w:pPr>
+        <w:rPr>
+          <w:b/>
+        </w:rPr>
+      </w:pPr>
+    </w:p>
+    <w:p>
+      <w:pPr>
+        <w:rPr>
+          <w:b/>
+        </w:rPr>
+      </w:pPr>
+      <w:r>
+        <w:rPr>
+          <w:b/>
+        </w:rPr>
+        <w:t xml:space="preserve">Chapter 73 </w:t>
+      </w:r>
+      <w:r>
+        <w:rPr>
+          <w:b/>
+        </w:rPr>
+        <w:t>–</w:t>
+      </w:r>
+      <w:r>
+        <w:rPr>
+          <w:b/>
+        </w:rPr>
+        <w:t xml:space="preserve"> </w:t>
+      </w:r>
+      <w:r>
+        <w:rPr>
+          <w:b/>
+        </w:rPr>
+        <w:t>Javadoc</w:t>
+      </w:r>
+    </w:p>
+    <w:p>
+      <w:pPr>
+        <w:pStyle w:val="ListParagraph"/>
+        <w:numPr>
+          <w:ilvl w:val="0"/>
+          <w:numId w:val="3"/>
+        </w:numPr>
+        <w:rPr>
+          <w:b/>
+        </w:rPr>
+      </w:pPr>
+      <w:r>
+        <w:t>Helps you understand later what you are programming today</w:t>
+      </w:r>
+    </w:p>
+    <w:p>
+      <w:pPr>
+        <w:pStyle w:val="ListParagraph"/>
+        <w:numPr>
+          <w:ilvl w:val="0"/>
+          <w:numId w:val="3"/>
+        </w:numPr>
+        <w:rPr>
+          <w:b/>
+        </w:rPr>
+      </w:pPr>
+      <w:r>
+        <w:t>for applications with long term support</w:t>
+      </w:r>
+    </w:p>
+    <w:p>
+      <w:pPr>
+        <w:rPr>
+          <w:b/>
+        </w:rPr>
+      </w:pPr>
+    </w:p>
+    <w:p>
+      <w:pPr>
+        <w:rPr>
+          <w:b/>
+        </w:rPr>
+      </w:pPr>
+      <w:r>
+        <w:rPr>
+          <w:b/>
+        </w:rPr>
+        <w:t>Chapter 75 – Jar</w:t>
+      </w:r>
+    </w:p>
+    <w:p>
+      <w:pPr>
+        <w:pStyle w:val="ListParagraph"/>
+        <w:numPr>
+          <w:ilvl w:val="0"/>
+          <w:numId w:val="3"/>
+        </w:numPr>
+      </w:pPr>
+      <w:r>
+        <w:t>A jar file is a java archive</w:t>
       </w:r>
       <w:bookmarkStart w:id="1" w:name="_GoBack"/>
       <w:bookmarkEnd w:id="1"/>
+    </w:p>
+    <w:p>
+      <w:pPr>
+        <w:pStyle w:val="ListParagraph"/>
+        <w:numPr>
+          <w:ilvl w:val="0"/>
+          <w:numId w:val="3"/>
+        </w:numPr>
+      </w:pPr>
+      <w:r>
+        <w:t>File in zip format that contains one or more java classes pre-compiled</w:t>
+      </w:r>
+    </w:p>
+    <w:p>
+      <w:pPr>
+        <w:pStyle w:val="ListParagraph"/>
+        <w:numPr>
+          <w:ilvl w:val="0"/>
+          <w:numId w:val="3"/>
+        </w:numPr>
+      </w:pPr>
+      <w:r>
+        <w:t>Done with tool included in JDK called jar</w:t>
+      </w:r>
+    </w:p>
+    <w:p>
+      <w:r>
+        <w:t>Creating in IntelliJ IDEA</w:t>
+      </w:r>
+    </w:p>
+    <w:p>
+      <w:pPr>
+        <w:pStyle w:val="ListParagraph"/>
+        <w:numPr>
+          <w:ilvl w:val="0"/>
+          <w:numId w:val="7"/>
+        </w:numPr>
+      </w:pPr>
+      <w:proofErr w:type="spellStart"/>
+      <w:r>
+        <w:t>Goto</w:t>
+      </w:r>
+      <w:proofErr w:type="spellEnd"/>
+      <w:r>
+        <w:t xml:space="preserve">: File </w:t>
+      </w:r>
+      <w:proofErr w:type="gramStart"/>
+      <w:r>
+        <w:t>&gt;  Project</w:t>
+      </w:r>
+      <w:proofErr w:type="gramEnd"/>
+      <w:r>
+        <w:t xml:space="preserve"> Structure &gt; Artifacts &gt; Project Settings</w:t>
+      </w:r>
+    </w:p>
+    <w:p>
+      <w:pPr>
+        <w:pStyle w:val="ListParagraph"/>
+        <w:numPr>
+          <w:ilvl w:val="0"/>
+          <w:numId w:val="7"/>
+        </w:numPr>
+      </w:pPr>
+      <w:r>
+        <w:t>Click +</w:t>
+      </w:r>
+    </w:p>
+    <w:p>
+      <w:pPr>
+        <w:pStyle w:val="ListParagraph"/>
+        <w:numPr>
+          <w:ilvl w:val="0"/>
+          <w:numId w:val="7"/>
+        </w:numPr>
+      </w:pPr>
+      <w:r>
+        <w:t>Click Jar &gt; From modules with dependencies</w:t>
+      </w:r>
+    </w:p>
+    <w:p>
+      <w:pPr>
+        <w:ind w:left="720"/>
+      </w:pPr>
+      <w:r>
+        <w:t>Note: You can only add one module to a JAR file</w:t>
+      </w:r>
+    </w:p>
+    <w:p>
+      <w:pPr>
+        <w:pStyle w:val="ListParagraph"/>
+        <w:numPr>
+          <w:ilvl w:val="0"/>
+          <w:numId w:val="7"/>
+        </w:numPr>
+      </w:pPr>
+      <w:r>
+        <w:t xml:space="preserve">Indicate the main class </w:t>
+      </w:r>
+    </w:p>
+    <w:p>
+      <w:pPr>
+        <w:pStyle w:val="ListParagraph"/>
+        <w:numPr>
+          <w:ilvl w:val="0"/>
+          <w:numId w:val="7"/>
+        </w:numPr>
+      </w:pPr>
+      <w:r>
+        <w:t>Check ‘build on make’ or ‘Include in project build’</w:t>
+      </w:r>
+    </w:p>
+    <w:p>
+      <w:pPr>
+        <w:pStyle w:val="ListParagraph"/>
+        <w:numPr>
+          <w:ilvl w:val="1"/>
+          <w:numId w:val="7"/>
+        </w:numPr>
+      </w:pPr>
+      <w:proofErr w:type="spellStart"/>
+      <w:r>
+        <w:t>Everytime</w:t>
+      </w:r>
+      <w:proofErr w:type="spellEnd"/>
+      <w:r>
+        <w:t xml:space="preserve"> the project is </w:t>
+      </w:r>
+      <w:proofErr w:type="gramStart"/>
+      <w:r>
+        <w:t>rebuild</w:t>
+      </w:r>
+      <w:proofErr w:type="gramEnd"/>
+      <w:r>
+        <w:t>, the jar files is re-generated</w:t>
+      </w:r>
+    </w:p>
+    <w:p>
+      <w:pPr>
+        <w:pStyle w:val="ListParagraph"/>
+        <w:numPr>
+          <w:ilvl w:val="0"/>
+          <w:numId w:val="7"/>
+        </w:numPr>
+      </w:pPr>
+      <w:r>
+        <w:t>Choose Ok</w:t>
+      </w:r>
+    </w:p>
+    <w:p>
+      <w:proofErr w:type="spellStart"/>
+      <w:r>
+        <w:t>Mainfest.mf</w:t>
+      </w:r>
+      <w:proofErr w:type="spellEnd"/>
+    </w:p>
+    <w:p>
+      <w:pPr>
+        <w:pStyle w:val="ListParagraph"/>
+        <w:numPr>
+          <w:ilvl w:val="0"/>
+          <w:numId w:val="3"/>
+        </w:numPr>
+      </w:pPr>
+      <w:r>
+        <w:t>files that contains instructions on how to run jar files</w:t>
+      </w:r>
+    </w:p>
+    <w:p>
+      <w:pPr>
+        <w:pStyle w:val="ListParagraph"/>
+        <w:numPr>
+          <w:ilvl w:val="0"/>
+          <w:numId w:val="3"/>
+        </w:numPr>
+      </w:pPr>
+      <w:r>
+        <w:t>has manifest version</w:t>
+      </w:r>
+    </w:p>
+    <w:p>
+      <w:pPr>
+        <w:pStyle w:val="ListParagraph"/>
+        <w:numPr>
+          <w:ilvl w:val="0"/>
+          <w:numId w:val="3"/>
+        </w:numPr>
+      </w:pPr>
+      <w:r>
+        <w:t>has main class – the main class</w:t>
+      </w:r>
+      <w:r>
+        <w:t>, main method that runs the application</w:t>
+      </w:r>
+    </w:p>
+    <w:p>
+      <w:r>
+        <w:t>Building</w:t>
+      </w:r>
+    </w:p>
+    <w:p>
+      <w:pPr>
+        <w:pStyle w:val="ListParagraph"/>
+        <w:numPr>
+          <w:ilvl w:val="0"/>
+          <w:numId w:val="8"/>
+        </w:numPr>
+      </w:pPr>
+      <w:r>
+        <w:t>Choose Run &gt; Build Artifacts &gt; Build</w:t>
+      </w:r>
+    </w:p>
+    <w:p>
+      <w:r>
+        <w:t>Running</w:t>
+      </w:r>
+    </w:p>
+    <w:p>
+      <w:pPr>
+        <w:pStyle w:val="ListParagraph"/>
+        <w:numPr>
+          <w:ilvl w:val="0"/>
+          <w:numId w:val="9"/>
+        </w:numPr>
+      </w:pPr>
+      <w:r>
+        <w:t>At the bottom of the IDE, click the icon then choose terminal</w:t>
+      </w:r>
+    </w:p>
+    <w:p>
+      <w:pPr>
+        <w:pStyle w:val="ListParagraph"/>
+        <w:numPr>
+          <w:ilvl w:val="0"/>
+          <w:numId w:val="9"/>
+        </w:numPr>
+      </w:pPr>
+      <w:r>
+        <w:t>Cd to the jar folder directory</w:t>
+      </w:r>
+    </w:p>
+    <w:p>
+      <w:pPr>
+        <w:pStyle w:val="ListParagraph"/>
+        <w:numPr>
+          <w:ilvl w:val="0"/>
+          <w:numId w:val="9"/>
+        </w:numPr>
+      </w:pPr>
+      <w:r>
+        <w:lastRenderedPageBreak/>
+        <w:t>Type ‘java -jar JarFiles.jar’</w:t>
+      </w:r>
     </w:p>
     <w:sectPr>
       <w:pgSz w:w="12240" w:h="15840"/>
@@ -7501,9 +8302,98 @@
     </w:lvl>
   </w:abstractNum>
   <w:abstractNum w:abstractNumId="4" w15:restartNumberingAfterBreak="0">
-    <w:nsid w:val="47CB0242"/>
+    <w:nsid w:val="350709A5"/>
     <w:multiLevelType w:val="hybridMultilevel"/>
-    <w:tmpl w:val="9642D90C"/>
+    <w:tmpl w:val="4D482AC4"/>
+    <w:lvl w:ilvl="0" w:tplc="3409000F">
+      <w:start w:val="1"/>
+      <w:numFmt w:val="decimal"/>
+      <w:lvlText w:val="%1."/>
+      <w:lvlJc w:val="left"/>
+      <w:pPr>
+        <w:ind w:left="720" w:hanging="360"/>
+      </w:pPr>
+      <w:rPr>
+        <w:rFonts w:hint="default"/>
+      </w:rPr>
+    </w:lvl>
+    <w:lvl w:ilvl="1" w:tplc="34090019">
+      <w:start w:val="1"/>
+      <w:numFmt w:val="lowerLetter"/>
+      <w:lvlText w:val="%2."/>
+      <w:lvlJc w:val="left"/>
+      <w:pPr>
+        <w:ind w:left="1440" w:hanging="360"/>
+      </w:pPr>
+    </w:lvl>
+    <w:lvl w:ilvl="2" w:tplc="3409001B" w:tentative="1">
+      <w:start w:val="1"/>
+      <w:numFmt w:val="lowerRoman"/>
+      <w:lvlText w:val="%3."/>
+      <w:lvlJc w:val="right"/>
+      <w:pPr>
+        <w:ind w:left="2160" w:hanging="180"/>
+      </w:pPr>
+    </w:lvl>
+    <w:lvl w:ilvl="3" w:tplc="3409000F" w:tentative="1">
+      <w:start w:val="1"/>
+      <w:numFmt w:val="decimal"/>
+      <w:lvlText w:val="%4."/>
+      <w:lvlJc w:val="left"/>
+      <w:pPr>
+        <w:ind w:left="2880" w:hanging="360"/>
+      </w:pPr>
+    </w:lvl>
+    <w:lvl w:ilvl="4" w:tplc="34090019" w:tentative="1">
+      <w:start w:val="1"/>
+      <w:numFmt w:val="lowerLetter"/>
+      <w:lvlText w:val="%5."/>
+      <w:lvlJc w:val="left"/>
+      <w:pPr>
+        <w:ind w:left="3600" w:hanging="360"/>
+      </w:pPr>
+    </w:lvl>
+    <w:lvl w:ilvl="5" w:tplc="3409001B" w:tentative="1">
+      <w:start w:val="1"/>
+      <w:numFmt w:val="lowerRoman"/>
+      <w:lvlText w:val="%6."/>
+      <w:lvlJc w:val="right"/>
+      <w:pPr>
+        <w:ind w:left="4320" w:hanging="180"/>
+      </w:pPr>
+    </w:lvl>
+    <w:lvl w:ilvl="6" w:tplc="3409000F" w:tentative="1">
+      <w:start w:val="1"/>
+      <w:numFmt w:val="decimal"/>
+      <w:lvlText w:val="%7."/>
+      <w:lvlJc w:val="left"/>
+      <w:pPr>
+        <w:ind w:left="5040" w:hanging="360"/>
+      </w:pPr>
+    </w:lvl>
+    <w:lvl w:ilvl="7" w:tplc="34090019" w:tentative="1">
+      <w:start w:val="1"/>
+      <w:numFmt w:val="lowerLetter"/>
+      <w:lvlText w:val="%8."/>
+      <w:lvlJc w:val="left"/>
+      <w:pPr>
+        <w:ind w:left="5760" w:hanging="360"/>
+      </w:pPr>
+    </w:lvl>
+    <w:lvl w:ilvl="8" w:tplc="3409001B" w:tentative="1">
+      <w:start w:val="1"/>
+      <w:numFmt w:val="lowerRoman"/>
+      <w:lvlText w:val="%9."/>
+      <w:lvlJc w:val="right"/>
+      <w:pPr>
+        <w:ind w:left="6480" w:hanging="180"/>
+      </w:pPr>
+    </w:lvl>
+  </w:abstractNum>
+  <w:abstractNum w:abstractNumId="5" w15:restartNumberingAfterBreak="0">
+    <w:nsid w:val="3A8E1F9D"/>
+    <w:multiLevelType w:val="hybridMultilevel"/>
+    <w:tmpl w:val="F3EE8180"/>
     <w:lvl w:ilvl="0" w:tplc="3409000F">
       <w:start w:val="1"/>
       <w:numFmt w:val="decimal"/>
@@ -7589,7 +8479,96 @@
       </w:pPr>
     </w:lvl>
   </w:abstractNum>
-  <w:abstractNum w:abstractNumId="5" w15:restartNumberingAfterBreak="0">
+  <w:abstractNum w:abstractNumId="6" w15:restartNumberingAfterBreak="0">
+    <w:nsid w:val="47CB0242"/>
+    <w:multiLevelType w:val="hybridMultilevel"/>
+    <w:tmpl w:val="9642D90C"/>
+    <w:lvl w:ilvl="0" w:tplc="3409000F">
+      <w:start w:val="1"/>
+      <w:numFmt w:val="decimal"/>
+      <w:lvlText w:val="%1."/>
+      <w:lvlJc w:val="left"/>
+      <w:pPr>
+        <w:ind w:left="720" w:hanging="360"/>
+      </w:pPr>
+      <w:rPr>
+        <w:rFonts w:hint="default"/>
+      </w:rPr>
+    </w:lvl>
+    <w:lvl w:ilvl="1" w:tplc="34090019" w:tentative="1">
+      <w:start w:val="1"/>
+      <w:numFmt w:val="lowerLetter"/>
+      <w:lvlText w:val="%2."/>
+      <w:lvlJc w:val="left"/>
+      <w:pPr>
+        <w:ind w:left="1440" w:hanging="360"/>
+      </w:pPr>
+    </w:lvl>
+    <w:lvl w:ilvl="2" w:tplc="3409001B" w:tentative="1">
+      <w:start w:val="1"/>
+      <w:numFmt w:val="lowerRoman"/>
+      <w:lvlText w:val="%3."/>
+      <w:lvlJc w:val="right"/>
+      <w:pPr>
+        <w:ind w:left="2160" w:hanging="180"/>
+      </w:pPr>
+    </w:lvl>
+    <w:lvl w:ilvl="3" w:tplc="3409000F" w:tentative="1">
+      <w:start w:val="1"/>
+      <w:numFmt w:val="decimal"/>
+      <w:lvlText w:val="%4."/>
+      <w:lvlJc w:val="left"/>
+      <w:pPr>
+        <w:ind w:left="2880" w:hanging="360"/>
+      </w:pPr>
+    </w:lvl>
+    <w:lvl w:ilvl="4" w:tplc="34090019" w:tentative="1">
+      <w:start w:val="1"/>
+      <w:numFmt w:val="lowerLetter"/>
+      <w:lvlText w:val="%5."/>
+      <w:lvlJc w:val="left"/>
+      <w:pPr>
+        <w:ind w:left="3600" w:hanging="360"/>
+      </w:pPr>
+    </w:lvl>
+    <w:lvl w:ilvl="5" w:tplc="3409001B" w:tentative="1">
+      <w:start w:val="1"/>
+      <w:numFmt w:val="lowerRoman"/>
+      <w:lvlText w:val="%6."/>
+      <w:lvlJc w:val="right"/>
+      <w:pPr>
+        <w:ind w:left="4320" w:hanging="180"/>
+      </w:pPr>
+    </w:lvl>
+    <w:lvl w:ilvl="6" w:tplc="3409000F" w:tentative="1">
+      <w:start w:val="1"/>
+      <w:numFmt w:val="decimal"/>
+      <w:lvlText w:val="%7."/>
+      <w:lvlJc w:val="left"/>
+      <w:pPr>
+        <w:ind w:left="5040" w:hanging="360"/>
+      </w:pPr>
+    </w:lvl>
+    <w:lvl w:ilvl="7" w:tplc="34090019" w:tentative="1">
+      <w:start w:val="1"/>
+      <w:numFmt w:val="lowerLetter"/>
+      <w:lvlText w:val="%8."/>
+      <w:lvlJc w:val="left"/>
+      <w:pPr>
+        <w:ind w:left="5760" w:hanging="360"/>
+      </w:pPr>
+    </w:lvl>
+    <w:lvl w:ilvl="8" w:tplc="3409001B" w:tentative="1">
+      <w:start w:val="1"/>
+      <w:numFmt w:val="lowerRoman"/>
+      <w:lvlText w:val="%9."/>
+      <w:lvlJc w:val="right"/>
+      <w:pPr>
+        <w:ind w:left="6480" w:hanging="180"/>
+      </w:pPr>
+    </w:lvl>
+  </w:abstractNum>
+  <w:abstractNum w:abstractNumId="7" w15:restartNumberingAfterBreak="0">
     <w:nsid w:val="57AB763B"/>
     <w:multiLevelType w:val="hybridMultilevel"/>
     <w:tmpl w:val="0FDA5DE0"/>
@@ -7702,8 +8681,97 @@
       </w:rPr>
     </w:lvl>
   </w:abstractNum>
+  <w:abstractNum w:abstractNumId="8" w15:restartNumberingAfterBreak="0">
+    <w:nsid w:val="6AF57636"/>
+    <w:multiLevelType w:val="hybridMultilevel"/>
+    <w:tmpl w:val="A95812A2"/>
+    <w:lvl w:ilvl="0" w:tplc="3409000F">
+      <w:start w:val="1"/>
+      <w:numFmt w:val="decimal"/>
+      <w:lvlText w:val="%1."/>
+      <w:lvlJc w:val="left"/>
+      <w:pPr>
+        <w:ind w:left="720" w:hanging="360"/>
+      </w:pPr>
+      <w:rPr>
+        <w:rFonts w:hint="default"/>
+      </w:rPr>
+    </w:lvl>
+    <w:lvl w:ilvl="1" w:tplc="34090019" w:tentative="1">
+      <w:start w:val="1"/>
+      <w:numFmt w:val="lowerLetter"/>
+      <w:lvlText w:val="%2."/>
+      <w:lvlJc w:val="left"/>
+      <w:pPr>
+        <w:ind w:left="1440" w:hanging="360"/>
+      </w:pPr>
+    </w:lvl>
+    <w:lvl w:ilvl="2" w:tplc="3409001B" w:tentative="1">
+      <w:start w:val="1"/>
+      <w:numFmt w:val="lowerRoman"/>
+      <w:lvlText w:val="%3."/>
+      <w:lvlJc w:val="right"/>
+      <w:pPr>
+        <w:ind w:left="2160" w:hanging="180"/>
+      </w:pPr>
+    </w:lvl>
+    <w:lvl w:ilvl="3" w:tplc="3409000F" w:tentative="1">
+      <w:start w:val="1"/>
+      <w:numFmt w:val="decimal"/>
+      <w:lvlText w:val="%4."/>
+      <w:lvlJc w:val="left"/>
+      <w:pPr>
+        <w:ind w:left="2880" w:hanging="360"/>
+      </w:pPr>
+    </w:lvl>
+    <w:lvl w:ilvl="4" w:tplc="34090019" w:tentative="1">
+      <w:start w:val="1"/>
+      <w:numFmt w:val="lowerLetter"/>
+      <w:lvlText w:val="%5."/>
+      <w:lvlJc w:val="left"/>
+      <w:pPr>
+        <w:ind w:left="3600" w:hanging="360"/>
+      </w:pPr>
+    </w:lvl>
+    <w:lvl w:ilvl="5" w:tplc="3409001B" w:tentative="1">
+      <w:start w:val="1"/>
+      <w:numFmt w:val="lowerRoman"/>
+      <w:lvlText w:val="%6."/>
+      <w:lvlJc w:val="right"/>
+      <w:pPr>
+        <w:ind w:left="4320" w:hanging="180"/>
+      </w:pPr>
+    </w:lvl>
+    <w:lvl w:ilvl="6" w:tplc="3409000F" w:tentative="1">
+      <w:start w:val="1"/>
+      <w:numFmt w:val="decimal"/>
+      <w:lvlText w:val="%7."/>
+      <w:lvlJc w:val="left"/>
+      <w:pPr>
+        <w:ind w:left="5040" w:hanging="360"/>
+      </w:pPr>
+    </w:lvl>
+    <w:lvl w:ilvl="7" w:tplc="34090019" w:tentative="1">
+      <w:start w:val="1"/>
+      <w:numFmt w:val="lowerLetter"/>
+      <w:lvlText w:val="%8."/>
+      <w:lvlJc w:val="left"/>
+      <w:pPr>
+        <w:ind w:left="5760" w:hanging="360"/>
+      </w:pPr>
+    </w:lvl>
+    <w:lvl w:ilvl="8" w:tplc="3409001B" w:tentative="1">
+      <w:start w:val="1"/>
+      <w:numFmt w:val="lowerRoman"/>
+      <w:lvlText w:val="%9."/>
+      <w:lvlJc w:val="right"/>
+      <w:pPr>
+        <w:ind w:left="6480" w:hanging="180"/>
+      </w:pPr>
+    </w:lvl>
+  </w:abstractNum>
   <w:num w:numId="1">
-    <w:abstractNumId w:val="5"/>
+    <w:abstractNumId w:val="7"/>
   </w:num>
   <w:num w:numId="2">
     <w:abstractNumId w:val="2"/>
@@ -7718,7 +8786,16 @@
     <w:abstractNumId w:val="1"/>
   </w:num>
   <w:num w:numId="6">
+    <w:abstractNumId w:val="6"/>
+  </w:num>
+  <w:num w:numId="7">
     <w:abstractNumId w:val="4"/>
+  </w:num>
+  <w:num w:numId="8">
+    <w:abstractNumId w:val="5"/>
+  </w:num>
+  <w:num w:numId="9">
+    <w:abstractNumId w:val="8"/>
   </w:num>
 </w:numbering>
 </file>
@@ -8512,7 +9589,7 @@
 </file>
 
 <file path=customXml/itemProps1.xml><?xml version="1.0" encoding="utf-8"?>
-<ds:datastoreItem xmlns:ds="http://schemas.openxmlformats.org/officeDocument/2006/customXml" ds:itemID="{3739DF24-CD7F-44DA-850D-3D4DD20A8E0A}">
+<ds:datastoreItem xmlns:ds="http://schemas.openxmlformats.org/officeDocument/2006/customXml" ds:itemID="{C56DDBB9-C90C-4C32-9B3D-AB66F86CF397}">
   <ds:schemaRefs>
     <ds:schemaRef ds:uri="http://schemas.openxmlformats.org/officeDocument/2006/bibliography"/>
   </ds:schemaRefs>

</xml_diff>